<commit_message>
Update Báo Cáo GK
</commit_message>
<xml_diff>
--- a/Bao_Cao_GK.docx
+++ b/Bao_Cao_GK.docx
@@ -358,6 +358,7 @@
                 <w:szCs w:val="36"/>
               </w:rPr>
             </w:pPr>
+            <w:proofErr w:type="spellStart"/>
             <w:r>
               <w:rPr>
                 <w:rFonts w:cs="Times New Roman"/>
@@ -366,8 +367,97 @@
                 <w:sz w:val="36"/>
                 <w:szCs w:val="36"/>
               </w:rPr>
-              <w:t>Giảng viên hướng dẫn: Lê Minh Khánh Hội</w:t>
+              <w:t>Giảng</w:t>
             </w:r>
+            <w:proofErr w:type="spellEnd"/>
+            <w:r>
+              <w:rPr>
+                <w:rFonts w:cs="Times New Roman"/>
+                <w:b/>
+                <w:bCs/>
+                <w:sz w:val="36"/>
+                <w:szCs w:val="36"/>
+              </w:rPr>
+              <w:t xml:space="preserve"> </w:t>
+            </w:r>
+            <w:proofErr w:type="spellStart"/>
+            <w:r>
+              <w:rPr>
+                <w:rFonts w:cs="Times New Roman"/>
+                <w:b/>
+                <w:bCs/>
+                <w:sz w:val="36"/>
+                <w:szCs w:val="36"/>
+              </w:rPr>
+              <w:t>viên</w:t>
+            </w:r>
+            <w:proofErr w:type="spellEnd"/>
+            <w:r>
+              <w:rPr>
+                <w:rFonts w:cs="Times New Roman"/>
+                <w:b/>
+                <w:bCs/>
+                <w:sz w:val="36"/>
+                <w:szCs w:val="36"/>
+              </w:rPr>
+              <w:t xml:space="preserve"> </w:t>
+            </w:r>
+            <w:proofErr w:type="spellStart"/>
+            <w:r>
+              <w:rPr>
+                <w:rFonts w:cs="Times New Roman"/>
+                <w:b/>
+                <w:bCs/>
+                <w:sz w:val="36"/>
+                <w:szCs w:val="36"/>
+              </w:rPr>
+              <w:t>hướng</w:t>
+            </w:r>
+            <w:proofErr w:type="spellEnd"/>
+            <w:r>
+              <w:rPr>
+                <w:rFonts w:cs="Times New Roman"/>
+                <w:b/>
+                <w:bCs/>
+                <w:sz w:val="36"/>
+                <w:szCs w:val="36"/>
+              </w:rPr>
+              <w:t xml:space="preserve"> </w:t>
+            </w:r>
+            <w:proofErr w:type="spellStart"/>
+            <w:r>
+              <w:rPr>
+                <w:rFonts w:cs="Times New Roman"/>
+                <w:b/>
+                <w:bCs/>
+                <w:sz w:val="36"/>
+                <w:szCs w:val="36"/>
+              </w:rPr>
+              <w:t>dẫn</w:t>
+            </w:r>
+            <w:proofErr w:type="spellEnd"/>
+            <w:r>
+              <w:rPr>
+                <w:rFonts w:cs="Times New Roman"/>
+                <w:b/>
+                <w:bCs/>
+                <w:sz w:val="36"/>
+                <w:szCs w:val="36"/>
+              </w:rPr>
+              <w:t xml:space="preserve">: Lê Minh Khánh </w:t>
+            </w:r>
+            <w:proofErr w:type="spellStart"/>
+            <w:r>
+              <w:rPr>
+                <w:rFonts w:cs="Times New Roman"/>
+                <w:b/>
+                <w:bCs/>
+                <w:sz w:val="36"/>
+                <w:szCs w:val="36"/>
+              </w:rPr>
+              <w:t>Hội</w:t>
+            </w:r>
+            <w:proofErr w:type="spellEnd"/>
           </w:p>
           <w:p>
             <w:pPr>
@@ -379,6 +469,7 @@
                 <w:szCs w:val="36"/>
               </w:rPr>
             </w:pPr>
+            <w:proofErr w:type="spellStart"/>
             <w:r>
               <w:rPr>
                 <w:rFonts w:cs="Times New Roman"/>
@@ -389,6 +480,7 @@
               </w:rPr>
               <w:t>Lớp</w:t>
             </w:r>
+            <w:proofErr w:type="spellEnd"/>
             <w:r>
               <w:rPr>
                 <w:rFonts w:cs="Times New Roman"/>
@@ -438,7 +530,73 @@
                 <w:sz w:val="36"/>
                 <w:szCs w:val="36"/>
               </w:rPr>
-              <w:t>Sinh viên thực hiện:</w:t>
+              <w:t xml:space="preserve">Sinh </w:t>
+            </w:r>
+            <w:proofErr w:type="spellStart"/>
+            <w:r>
+              <w:rPr>
+                <w:rFonts w:cs="Times New Roman"/>
+                <w:b/>
+                <w:bCs/>
+                <w:sz w:val="36"/>
+                <w:szCs w:val="36"/>
+              </w:rPr>
+              <w:t>viên</w:t>
+            </w:r>
+            <w:proofErr w:type="spellEnd"/>
+            <w:r>
+              <w:rPr>
+                <w:rFonts w:cs="Times New Roman"/>
+                <w:b/>
+                <w:bCs/>
+                <w:sz w:val="36"/>
+                <w:szCs w:val="36"/>
+              </w:rPr>
+              <w:t xml:space="preserve"> </w:t>
+            </w:r>
+            <w:proofErr w:type="spellStart"/>
+            <w:r>
+              <w:rPr>
+                <w:rFonts w:cs="Times New Roman"/>
+                <w:b/>
+                <w:bCs/>
+                <w:sz w:val="36"/>
+                <w:szCs w:val="36"/>
+              </w:rPr>
+              <w:t>thực</w:t>
+            </w:r>
+            <w:proofErr w:type="spellEnd"/>
+            <w:r>
+              <w:rPr>
+                <w:rFonts w:cs="Times New Roman"/>
+                <w:b/>
+                <w:bCs/>
+                <w:sz w:val="36"/>
+                <w:szCs w:val="36"/>
+              </w:rPr>
+              <w:t xml:space="preserve"> </w:t>
+            </w:r>
+            <w:proofErr w:type="spellStart"/>
+            <w:r>
+              <w:rPr>
+                <w:rFonts w:cs="Times New Roman"/>
+                <w:b/>
+                <w:bCs/>
+                <w:sz w:val="36"/>
+                <w:szCs w:val="36"/>
+              </w:rPr>
+              <w:t>hiện</w:t>
+            </w:r>
+            <w:proofErr w:type="spellEnd"/>
+            <w:r>
+              <w:rPr>
+                <w:rFonts w:cs="Times New Roman"/>
+                <w:b/>
+                <w:bCs/>
+                <w:sz w:val="36"/>
+                <w:szCs w:val="36"/>
+              </w:rPr>
+              <w:t>:</w:t>
             </w:r>
           </w:p>
           <w:p>
@@ -472,7 +630,39 @@
                 <w:rFonts w:cs="Times New Roman"/>
                 <w:szCs w:val="28"/>
               </w:rPr>
-              <w:t>(Nhóm trưởng:</w:t>
+              <w:t>(</w:t>
+            </w:r>
+            <w:proofErr w:type="spellStart"/>
+            <w:r>
+              <w:rPr>
+                <w:rFonts w:cs="Times New Roman"/>
+                <w:szCs w:val="28"/>
+              </w:rPr>
+              <w:t>Nhóm</w:t>
+            </w:r>
+            <w:proofErr w:type="spellEnd"/>
+            <w:r>
+              <w:rPr>
+                <w:rFonts w:cs="Times New Roman"/>
+                <w:szCs w:val="28"/>
+              </w:rPr>
+              <w:t xml:space="preserve"> </w:t>
+            </w:r>
+            <w:proofErr w:type="spellStart"/>
+            <w:r>
+              <w:rPr>
+                <w:rFonts w:cs="Times New Roman"/>
+                <w:szCs w:val="28"/>
+              </w:rPr>
+              <w:t>trưởng</w:t>
+            </w:r>
+            <w:proofErr w:type="spellEnd"/>
+            <w:r>
+              <w:rPr>
+                <w:rFonts w:cs="Times New Roman"/>
+                <w:szCs w:val="28"/>
+              </w:rPr>
+              <w:t>:</w:t>
             </w:r>
             <w:r>
               <w:rPr>
@@ -503,7 +693,23 @@
                 <w:rFonts w:cs="Times New Roman"/>
                 <w:szCs w:val="28"/>
               </w:rPr>
-              <w:t>Ngô Trọng Quyền –</w:t>
+              <w:t xml:space="preserve">Ngô </w:t>
+            </w:r>
+            <w:proofErr w:type="spellStart"/>
+            <w:r>
+              <w:rPr>
+                <w:rFonts w:cs="Times New Roman"/>
+                <w:szCs w:val="28"/>
+              </w:rPr>
+              <w:t>Trọng</w:t>
+            </w:r>
+            <w:proofErr w:type="spellEnd"/>
+            <w:r>
+              <w:rPr>
+                <w:rFonts w:cs="Times New Roman"/>
+                <w:szCs w:val="28"/>
+              </w:rPr>
+              <w:t xml:space="preserve"> Quyền –</w:t>
             </w:r>
             <w:r>
               <w:rPr>
@@ -546,12 +752,37 @@
                 <w:szCs w:val="28"/>
               </w:rPr>
             </w:pPr>
+            <w:proofErr w:type="spellStart"/>
             <w:r>
               <w:rPr>
                 <w:rFonts w:cs="Times New Roman"/>
                 <w:szCs w:val="28"/>
               </w:rPr>
-              <w:t>Đỗ Đăng Hiếu - 22520432</w:t>
+              <w:t>Đỗ</w:t>
+            </w:r>
+            <w:proofErr w:type="spellEnd"/>
+            <w:r>
+              <w:rPr>
+                <w:rFonts w:cs="Times New Roman"/>
+                <w:szCs w:val="28"/>
+              </w:rPr>
+              <w:t xml:space="preserve"> </w:t>
+            </w:r>
+            <w:proofErr w:type="spellStart"/>
+            <w:r>
+              <w:rPr>
+                <w:rFonts w:cs="Times New Roman"/>
+                <w:szCs w:val="28"/>
+              </w:rPr>
+              <w:t>Đăng</w:t>
+            </w:r>
+            <w:proofErr w:type="spellEnd"/>
+            <w:r>
+              <w:rPr>
+                <w:rFonts w:cs="Times New Roman"/>
+                <w:szCs w:val="28"/>
+              </w:rPr>
+              <w:t xml:space="preserve"> Hiếu - 22520432</w:t>
             </w:r>
           </w:p>
           <w:p>
@@ -590,8 +821,33 @@
                 <w:rFonts w:cs="Times New Roman"/>
                 <w:szCs w:val="28"/>
               </w:rPr>
-              <w:t>TP. Hồ Chí Minh, ngày</w:t>
+              <w:t xml:space="preserve">TP. </w:t>
             </w:r>
+            <w:proofErr w:type="spellStart"/>
+            <w:r>
+              <w:rPr>
+                <w:rFonts w:cs="Times New Roman"/>
+                <w:szCs w:val="28"/>
+              </w:rPr>
+              <w:t>Hồ</w:t>
+            </w:r>
+            <w:proofErr w:type="spellEnd"/>
+            <w:r>
+              <w:rPr>
+                <w:rFonts w:cs="Times New Roman"/>
+                <w:szCs w:val="28"/>
+              </w:rPr>
+              <w:t xml:space="preserve"> Chí Minh, </w:t>
+            </w:r>
+            <w:proofErr w:type="spellStart"/>
+            <w:r>
+              <w:rPr>
+                <w:rFonts w:cs="Times New Roman"/>
+                <w:szCs w:val="28"/>
+              </w:rPr>
+              <w:t>ngày</w:t>
+            </w:r>
+            <w:proofErr w:type="spellEnd"/>
             <w:r>
               <w:rPr>
                 <w:rFonts w:cs="Times New Roman"/>
@@ -604,8 +860,17 @@
                 <w:rFonts w:cs="Times New Roman"/>
                 <w:szCs w:val="28"/>
               </w:rPr>
-              <w:t xml:space="preserve"> tháng</w:t>
+              <w:t xml:space="preserve"> </w:t>
             </w:r>
+            <w:proofErr w:type="spellStart"/>
+            <w:r>
+              <w:rPr>
+                <w:rFonts w:cs="Times New Roman"/>
+                <w:szCs w:val="28"/>
+              </w:rPr>
+              <w:t>tháng</w:t>
+            </w:r>
+            <w:proofErr w:type="spellEnd"/>
             <w:r>
               <w:rPr>
                 <w:rFonts w:cs="Times New Roman"/>
@@ -618,7 +883,23 @@
                 <w:rFonts w:cs="Times New Roman"/>
                 <w:szCs w:val="28"/>
               </w:rPr>
-              <w:t xml:space="preserve"> năm 202</w:t>
+              <w:t xml:space="preserve"> </w:t>
+            </w:r>
+            <w:proofErr w:type="spellStart"/>
+            <w:r>
+              <w:rPr>
+                <w:rFonts w:cs="Times New Roman"/>
+                <w:szCs w:val="28"/>
+              </w:rPr>
+              <w:t>năm</w:t>
+            </w:r>
+            <w:proofErr w:type="spellEnd"/>
+            <w:r>
+              <w:rPr>
+                <w:rFonts w:cs="Times New Roman"/>
+                <w:szCs w:val="28"/>
+              </w:rPr>
+              <w:t xml:space="preserve"> 202</w:t>
             </w:r>
             <w:r>
               <w:rPr>
@@ -639,11 +920,21 @@
         </w:rPr>
       </w:pPr>
       <w:bookmarkStart w:id="0" w:name="_Toc181125421"/>
+      <w:proofErr w:type="spellStart"/>
       <w:r>
         <w:lastRenderedPageBreak/>
-        <w:t>Mục Lục</w:t>
+        <w:t>Mục</w:t>
+      </w:r>
+      <w:proofErr w:type="spellEnd"/>
+      <w:r>
+        <w:t xml:space="preserve"> </w:t>
+      </w:r>
+      <w:proofErr w:type="spellStart"/>
+      <w:r>
+        <w:t>Lục</w:t>
       </w:r>
       <w:bookmarkEnd w:id="0"/>
+      <w:proofErr w:type="spellEnd"/>
       <w:r>
         <w:fldChar w:fldCharType="begin"/>
       </w:r>
@@ -1445,7 +1736,31 @@
       <w:bookmarkStart w:id="1" w:name="_Toc181125422"/>
       <w:r>
         <w:lastRenderedPageBreak/>
-        <w:t>I. Giới Thiệu Đề Tài</w:t>
+        <w:t xml:space="preserve">I. </w:t>
+      </w:r>
+      <w:proofErr w:type="spellStart"/>
+      <w:r>
+        <w:t>Giới</w:t>
+      </w:r>
+      <w:proofErr w:type="spellEnd"/>
+      <w:r>
+        <w:t xml:space="preserve"> </w:t>
+      </w:r>
+      <w:proofErr w:type="spellStart"/>
+      <w:r>
+        <w:t>Thiệu</w:t>
+      </w:r>
+      <w:proofErr w:type="spellEnd"/>
+      <w:r>
+        <w:t xml:space="preserve"> </w:t>
+      </w:r>
+      <w:proofErr w:type="spellStart"/>
+      <w:r>
+        <w:t>Đề</w:t>
+      </w:r>
+      <w:proofErr w:type="spellEnd"/>
+      <w:r>
+        <w:t xml:space="preserve"> Tài</w:t>
       </w:r>
       <w:bookmarkEnd w:id="1"/>
     </w:p>
@@ -1455,9 +1770,30 @@
       </w:pPr>
       <w:bookmarkStart w:id="2" w:name="_Toc181125423"/>
       <w:r>
-        <w:t>1. Lý do chọn đề tài</w:t>
+        <w:t xml:space="preserve">1. Lý do </w:t>
+      </w:r>
+      <w:proofErr w:type="spellStart"/>
+      <w:r>
+        <w:t>chọn</w:t>
+      </w:r>
+      <w:proofErr w:type="spellEnd"/>
+      <w:r>
+        <w:t xml:space="preserve"> </w:t>
+      </w:r>
+      <w:proofErr w:type="spellStart"/>
+      <w:r>
+        <w:t>đề</w:t>
+      </w:r>
+      <w:proofErr w:type="spellEnd"/>
+      <w:r>
+        <w:t xml:space="preserve"> </w:t>
+      </w:r>
+      <w:proofErr w:type="spellStart"/>
+      <w:r>
+        <w:t>tài</w:t>
       </w:r>
       <w:bookmarkEnd w:id="2"/>
+      <w:proofErr w:type="spellEnd"/>
     </w:p>
     <w:p>
       <w:pPr>
@@ -1469,7 +1805,79 @@
         <w:ind w:left="720"/>
       </w:pPr>
       <w:r>
-        <w:t>Game phù hợp với trình độ hiện tại của nhóm.</w:t>
+        <w:t xml:space="preserve">Game </w:t>
+      </w:r>
+      <w:proofErr w:type="spellStart"/>
+      <w:r>
+        <w:t>phù</w:t>
+      </w:r>
+      <w:proofErr w:type="spellEnd"/>
+      <w:r>
+        <w:t xml:space="preserve"> </w:t>
+      </w:r>
+      <w:proofErr w:type="spellStart"/>
+      <w:r>
+        <w:t>hợp</w:t>
+      </w:r>
+      <w:proofErr w:type="spellEnd"/>
+      <w:r>
+        <w:t xml:space="preserve"> </w:t>
+      </w:r>
+      <w:proofErr w:type="spellStart"/>
+      <w:r>
+        <w:t>với</w:t>
+      </w:r>
+      <w:proofErr w:type="spellEnd"/>
+      <w:r>
+        <w:t xml:space="preserve"> </w:t>
+      </w:r>
+      <w:proofErr w:type="spellStart"/>
+      <w:r>
+        <w:t>trình</w:t>
+      </w:r>
+      <w:proofErr w:type="spellEnd"/>
+      <w:r>
+        <w:t xml:space="preserve"> </w:t>
+      </w:r>
+      <w:proofErr w:type="spellStart"/>
+      <w:r>
+        <w:t>độ</w:t>
+      </w:r>
+      <w:proofErr w:type="spellEnd"/>
+      <w:r>
+        <w:t xml:space="preserve"> </w:t>
+      </w:r>
+      <w:proofErr w:type="spellStart"/>
+      <w:r>
+        <w:t>hiện</w:t>
+      </w:r>
+      <w:proofErr w:type="spellEnd"/>
+      <w:r>
+        <w:t xml:space="preserve"> </w:t>
+      </w:r>
+      <w:proofErr w:type="spellStart"/>
+      <w:r>
+        <w:t>tại</w:t>
+      </w:r>
+      <w:proofErr w:type="spellEnd"/>
+      <w:r>
+        <w:t xml:space="preserve"> </w:t>
+      </w:r>
+      <w:proofErr w:type="spellStart"/>
+      <w:r>
+        <w:t>của</w:t>
+      </w:r>
+      <w:proofErr w:type="spellEnd"/>
+      <w:r>
+        <w:t xml:space="preserve"> </w:t>
+      </w:r>
+      <w:proofErr w:type="spellStart"/>
+      <w:r>
+        <w:t>nhóm</w:t>
+      </w:r>
+      <w:proofErr w:type="spellEnd"/>
+      <w:r>
+        <w:t>.</w:t>
       </w:r>
     </w:p>
     <w:p>
@@ -1481,8 +1889,69 @@
         </w:numPr>
         <w:ind w:left="720"/>
       </w:pPr>
-      <w:r>
-        <w:t>Có nhiều tài liệu tham khảo để làm game.</w:t>
+      <w:proofErr w:type="spellStart"/>
+      <w:r>
+        <w:t>Có</w:t>
+      </w:r>
+      <w:proofErr w:type="spellEnd"/>
+      <w:r>
+        <w:t xml:space="preserve"> </w:t>
+      </w:r>
+      <w:proofErr w:type="spellStart"/>
+      <w:r>
+        <w:t>nhiều</w:t>
+      </w:r>
+      <w:proofErr w:type="spellEnd"/>
+      <w:r>
+        <w:t xml:space="preserve"> </w:t>
+      </w:r>
+      <w:proofErr w:type="spellStart"/>
+      <w:r>
+        <w:t>tài</w:t>
+      </w:r>
+      <w:proofErr w:type="spellEnd"/>
+      <w:r>
+        <w:t xml:space="preserve"> </w:t>
+      </w:r>
+      <w:proofErr w:type="spellStart"/>
+      <w:r>
+        <w:t>liệu</w:t>
+      </w:r>
+      <w:proofErr w:type="spellEnd"/>
+      <w:r>
+        <w:t xml:space="preserve"> </w:t>
+      </w:r>
+      <w:proofErr w:type="spellStart"/>
+      <w:r>
+        <w:t>tham</w:t>
+      </w:r>
+      <w:proofErr w:type="spellEnd"/>
+      <w:r>
+        <w:t xml:space="preserve"> </w:t>
+      </w:r>
+      <w:proofErr w:type="spellStart"/>
+      <w:r>
+        <w:t>khảo</w:t>
+      </w:r>
+      <w:proofErr w:type="spellEnd"/>
+      <w:r>
+        <w:t xml:space="preserve"> </w:t>
+      </w:r>
+      <w:proofErr w:type="spellStart"/>
+      <w:r>
+        <w:t>để</w:t>
+      </w:r>
+      <w:proofErr w:type="spellEnd"/>
+      <w:r>
+        <w:t xml:space="preserve"> </w:t>
+      </w:r>
+      <w:proofErr w:type="spellStart"/>
+      <w:r>
+        <w:t>làm</w:t>
+      </w:r>
+      <w:proofErr w:type="spellEnd"/>
+      <w:r>
+        <w:t xml:space="preserve"> game.</w:t>
       </w:r>
     </w:p>
     <w:p>
@@ -1495,8 +1964,85 @@
         <w:ind w:left="720"/>
       </w:pPr>
       <w:r>
-        <w:t>Game có nhiều tính năng mà nhóm có thể tạo ra.</w:t>
-      </w:r>
+        <w:t xml:space="preserve">Game </w:t>
+      </w:r>
+      <w:proofErr w:type="spellStart"/>
+      <w:r>
+        <w:t>có</w:t>
+      </w:r>
+      <w:proofErr w:type="spellEnd"/>
+      <w:r>
+        <w:t xml:space="preserve"> </w:t>
+      </w:r>
+      <w:proofErr w:type="spellStart"/>
+      <w:r>
+        <w:t>nhiều</w:t>
+      </w:r>
+      <w:proofErr w:type="spellEnd"/>
+      <w:r>
+        <w:t xml:space="preserve"> </w:t>
+      </w:r>
+      <w:proofErr w:type="spellStart"/>
+      <w:r>
+        <w:t>tính</w:t>
+      </w:r>
+      <w:proofErr w:type="spellEnd"/>
+      <w:r>
+        <w:t xml:space="preserve"> </w:t>
+      </w:r>
+      <w:proofErr w:type="spellStart"/>
+      <w:r>
+        <w:t>năng</w:t>
+      </w:r>
+      <w:proofErr w:type="spellEnd"/>
+      <w:r>
+        <w:t xml:space="preserve"> </w:t>
+      </w:r>
+      <w:proofErr w:type="spellStart"/>
+      <w:r>
+        <w:t>mà</w:t>
+      </w:r>
+      <w:proofErr w:type="spellEnd"/>
+      <w:r>
+        <w:t xml:space="preserve"> </w:t>
+      </w:r>
+      <w:proofErr w:type="spellStart"/>
+      <w:r>
+        <w:t>nhóm</w:t>
+      </w:r>
+      <w:proofErr w:type="spellEnd"/>
+      <w:r>
+        <w:t xml:space="preserve"> </w:t>
+      </w:r>
+      <w:proofErr w:type="spellStart"/>
+      <w:r>
+        <w:t>có</w:t>
+      </w:r>
+      <w:proofErr w:type="spellEnd"/>
+      <w:r>
+        <w:t xml:space="preserve"> </w:t>
+      </w:r>
+      <w:proofErr w:type="spellStart"/>
+      <w:r>
+        <w:t>thể</w:t>
+      </w:r>
+      <w:proofErr w:type="spellEnd"/>
+      <w:r>
+        <w:t xml:space="preserve"> </w:t>
+      </w:r>
+      <w:proofErr w:type="spellStart"/>
+      <w:r>
+        <w:t>tạo</w:t>
+      </w:r>
+      <w:proofErr w:type="spellEnd"/>
+      <w:r>
+        <w:t xml:space="preserve"> </w:t>
+      </w:r>
+      <w:proofErr w:type="spellStart"/>
+      <w:r>
+        <w:t>ra.</w:t>
+      </w:r>
+      <w:proofErr w:type="spellEnd"/>
     </w:p>
     <w:p>
       <w:pPr>
@@ -1504,9 +2050,38 @@
       </w:pPr>
       <w:bookmarkStart w:id="3" w:name="_Toc181125424"/>
       <w:r>
-        <w:t>2. Mục tiêu đề tài</w:t>
+        <w:t xml:space="preserve">2. </w:t>
+      </w:r>
+      <w:proofErr w:type="spellStart"/>
+      <w:r>
+        <w:t>Mục</w:t>
+      </w:r>
+      <w:proofErr w:type="spellEnd"/>
+      <w:r>
+        <w:t xml:space="preserve"> </w:t>
+      </w:r>
+      <w:proofErr w:type="spellStart"/>
+      <w:r>
+        <w:t>tiêu</w:t>
+      </w:r>
+      <w:proofErr w:type="spellEnd"/>
+      <w:r>
+        <w:t xml:space="preserve"> </w:t>
+      </w:r>
+      <w:proofErr w:type="spellStart"/>
+      <w:r>
+        <w:t>đề</w:t>
+      </w:r>
+      <w:proofErr w:type="spellEnd"/>
+      <w:r>
+        <w:t xml:space="preserve"> </w:t>
+      </w:r>
+      <w:proofErr w:type="spellStart"/>
+      <w:r>
+        <w:t>tài</w:t>
       </w:r>
       <w:bookmarkEnd w:id="3"/>
+      <w:proofErr w:type="spellEnd"/>
     </w:p>
     <w:p>
       <w:pPr>
@@ -1518,7 +2093,71 @@
         <w:ind w:left="720"/>
       </w:pPr>
       <w:r>
-        <w:t>Game có giao diện thân thiện với người dùng.</w:t>
+        <w:t xml:space="preserve">Game </w:t>
+      </w:r>
+      <w:proofErr w:type="spellStart"/>
+      <w:r>
+        <w:t>có</w:t>
+      </w:r>
+      <w:proofErr w:type="spellEnd"/>
+      <w:r>
+        <w:t xml:space="preserve"> </w:t>
+      </w:r>
+      <w:proofErr w:type="spellStart"/>
+      <w:r>
+        <w:t>giao</w:t>
+      </w:r>
+      <w:proofErr w:type="spellEnd"/>
+      <w:r>
+        <w:t xml:space="preserve"> </w:t>
+      </w:r>
+      <w:proofErr w:type="spellStart"/>
+      <w:r>
+        <w:t>diện</w:t>
+      </w:r>
+      <w:proofErr w:type="spellEnd"/>
+      <w:r>
+        <w:t xml:space="preserve"> </w:t>
+      </w:r>
+      <w:proofErr w:type="spellStart"/>
+      <w:r>
+        <w:t>thân</w:t>
+      </w:r>
+      <w:proofErr w:type="spellEnd"/>
+      <w:r>
+        <w:t xml:space="preserve"> </w:t>
+      </w:r>
+      <w:proofErr w:type="spellStart"/>
+      <w:r>
+        <w:t>thiện</w:t>
+      </w:r>
+      <w:proofErr w:type="spellEnd"/>
+      <w:r>
+        <w:t xml:space="preserve"> </w:t>
+      </w:r>
+      <w:proofErr w:type="spellStart"/>
+      <w:r>
+        <w:t>với</w:t>
+      </w:r>
+      <w:proofErr w:type="spellEnd"/>
+      <w:r>
+        <w:t xml:space="preserve"> </w:t>
+      </w:r>
+      <w:proofErr w:type="spellStart"/>
+      <w:r>
+        <w:t>người</w:t>
+      </w:r>
+      <w:proofErr w:type="spellEnd"/>
+      <w:r>
+        <w:t xml:space="preserve"> </w:t>
+      </w:r>
+      <w:proofErr w:type="spellStart"/>
+      <w:r>
+        <w:t>dùng</w:t>
+      </w:r>
+      <w:proofErr w:type="spellEnd"/>
+      <w:r>
+        <w:t>.</w:t>
       </w:r>
     </w:p>
     <w:p>
@@ -1531,8 +2170,37 @@
         <w:ind w:left="720"/>
       </w:pPr>
       <w:r>
-        <w:t>Game có nhiều tính năng</w:t>
-      </w:r>
+        <w:t xml:space="preserve">Game </w:t>
+      </w:r>
+      <w:proofErr w:type="spellStart"/>
+      <w:r>
+        <w:t>có</w:t>
+      </w:r>
+      <w:proofErr w:type="spellEnd"/>
+      <w:r>
+        <w:t xml:space="preserve"> </w:t>
+      </w:r>
+      <w:proofErr w:type="spellStart"/>
+      <w:r>
+        <w:t>nhiều</w:t>
+      </w:r>
+      <w:proofErr w:type="spellEnd"/>
+      <w:r>
+        <w:t xml:space="preserve"> </w:t>
+      </w:r>
+      <w:proofErr w:type="spellStart"/>
+      <w:r>
+        <w:t>tính</w:t>
+      </w:r>
+      <w:proofErr w:type="spellEnd"/>
+      <w:r>
+        <w:t xml:space="preserve"> </w:t>
+      </w:r>
+      <w:proofErr w:type="spellStart"/>
+      <w:r>
+        <w:t>năng</w:t>
+      </w:r>
+      <w:proofErr w:type="spellEnd"/>
       <w:r>
         <w:t>.</w:t>
       </w:r>
@@ -1547,8 +2215,53 @@
         <w:ind w:left="720"/>
       </w:pPr>
       <w:r>
-        <w:t>Game phù hợp với mọi lứa tuổi</w:t>
-      </w:r>
+        <w:t xml:space="preserve">Game </w:t>
+      </w:r>
+      <w:proofErr w:type="spellStart"/>
+      <w:r>
+        <w:t>phù</w:t>
+      </w:r>
+      <w:proofErr w:type="spellEnd"/>
+      <w:r>
+        <w:t xml:space="preserve"> </w:t>
+      </w:r>
+      <w:proofErr w:type="spellStart"/>
+      <w:r>
+        <w:t>hợp</w:t>
+      </w:r>
+      <w:proofErr w:type="spellEnd"/>
+      <w:r>
+        <w:t xml:space="preserve"> </w:t>
+      </w:r>
+      <w:proofErr w:type="spellStart"/>
+      <w:r>
+        <w:t>với</w:t>
+      </w:r>
+      <w:proofErr w:type="spellEnd"/>
+      <w:r>
+        <w:t xml:space="preserve"> </w:t>
+      </w:r>
+      <w:proofErr w:type="spellStart"/>
+      <w:r>
+        <w:t>mọi</w:t>
+      </w:r>
+      <w:proofErr w:type="spellEnd"/>
+      <w:r>
+        <w:t xml:space="preserve"> </w:t>
+      </w:r>
+      <w:proofErr w:type="spellStart"/>
+      <w:r>
+        <w:t>lứa</w:t>
+      </w:r>
+      <w:proofErr w:type="spellEnd"/>
+      <w:r>
+        <w:t xml:space="preserve"> </w:t>
+      </w:r>
+      <w:proofErr w:type="spellStart"/>
+      <w:r>
+        <w:t>tuổi</w:t>
+      </w:r>
+      <w:proofErr w:type="spellEnd"/>
       <w:r>
         <w:t>.</w:t>
       </w:r>
@@ -1559,9 +2272,30 @@
       </w:pPr>
       <w:bookmarkStart w:id="4" w:name="_Toc181125425"/>
       <w:r>
-        <w:t>3.Giới thiệu đề tài</w:t>
+        <w:t xml:space="preserve">3.Giới </w:t>
+      </w:r>
+      <w:proofErr w:type="spellStart"/>
+      <w:r>
+        <w:t>thiệu</w:t>
+      </w:r>
+      <w:proofErr w:type="spellEnd"/>
+      <w:r>
+        <w:t xml:space="preserve"> </w:t>
+      </w:r>
+      <w:proofErr w:type="spellStart"/>
+      <w:r>
+        <w:t>đề</w:t>
+      </w:r>
+      <w:proofErr w:type="spellEnd"/>
+      <w:r>
+        <w:t xml:space="preserve"> </w:t>
+      </w:r>
+      <w:proofErr w:type="spellStart"/>
+      <w:r>
+        <w:t>tài</w:t>
       </w:r>
       <w:bookmarkEnd w:id="4"/>
+      <w:proofErr w:type="spellEnd"/>
     </w:p>
     <w:p>
       <w:pPr>
@@ -1575,9 +2309,91 @@
       <w:r>
         <w:t xml:space="preserve">Game </w:t>
       </w:r>
-      <w:r>
-        <w:t>caro thuộc thể loại game cổ điển với cách chơi đơn giản</w:t>
-      </w:r>
+      <w:proofErr w:type="spellStart"/>
+      <w:r>
+        <w:t>caro</w:t>
+      </w:r>
+      <w:proofErr w:type="spellEnd"/>
+      <w:r>
+        <w:t xml:space="preserve"> </w:t>
+      </w:r>
+      <w:proofErr w:type="spellStart"/>
+      <w:r>
+        <w:t>thuộc</w:t>
+      </w:r>
+      <w:proofErr w:type="spellEnd"/>
+      <w:r>
+        <w:t xml:space="preserve"> </w:t>
+      </w:r>
+      <w:proofErr w:type="spellStart"/>
+      <w:r>
+        <w:t>thể</w:t>
+      </w:r>
+      <w:proofErr w:type="spellEnd"/>
+      <w:r>
+        <w:t xml:space="preserve"> </w:t>
+      </w:r>
+      <w:proofErr w:type="spellStart"/>
+      <w:r>
+        <w:t>loại</w:t>
+      </w:r>
+      <w:proofErr w:type="spellEnd"/>
+      <w:r>
+        <w:t xml:space="preserve"> game </w:t>
+      </w:r>
+      <w:proofErr w:type="spellStart"/>
+      <w:r>
+        <w:t>cổ</w:t>
+      </w:r>
+      <w:proofErr w:type="spellEnd"/>
+      <w:r>
+        <w:t xml:space="preserve"> </w:t>
+      </w:r>
+      <w:proofErr w:type="spellStart"/>
+      <w:r>
+        <w:t>điển</w:t>
+      </w:r>
+      <w:proofErr w:type="spellEnd"/>
+      <w:r>
+        <w:t xml:space="preserve"> </w:t>
+      </w:r>
+      <w:proofErr w:type="spellStart"/>
+      <w:r>
+        <w:t>với</w:t>
+      </w:r>
+      <w:proofErr w:type="spellEnd"/>
+      <w:r>
+        <w:t xml:space="preserve"> </w:t>
+      </w:r>
+      <w:proofErr w:type="spellStart"/>
+      <w:r>
+        <w:t>cách</w:t>
+      </w:r>
+      <w:proofErr w:type="spellEnd"/>
+      <w:r>
+        <w:t xml:space="preserve"> </w:t>
+      </w:r>
+      <w:proofErr w:type="spellStart"/>
+      <w:r>
+        <w:t>chơi</w:t>
+      </w:r>
+      <w:proofErr w:type="spellEnd"/>
+      <w:r>
+        <w:t xml:space="preserve"> </w:t>
+      </w:r>
+      <w:proofErr w:type="spellStart"/>
+      <w:r>
+        <w:t>đơn</w:t>
+      </w:r>
+      <w:proofErr w:type="spellEnd"/>
+      <w:r>
+        <w:t xml:space="preserve"> </w:t>
+      </w:r>
+      <w:proofErr w:type="spellStart"/>
+      <w:r>
+        <w:t>giản</w:t>
+      </w:r>
+      <w:proofErr w:type="spellEnd"/>
       <w:r>
         <w:t>.</w:t>
       </w:r>
@@ -1591,8 +2407,245 @@
         </w:numPr>
         <w:ind w:left="360" w:firstLine="0"/>
       </w:pPr>
-      <w:r>
-        <w:t>Luật chơi: người chơi sẽ đánh dấu vào mỗi ô trống quân cờ của mình (có 2 loại quân cờ là X hoặc O, mỗi người chơi sẽ đại diện cho 1 loại quân cờ)</w:t>
+      <w:proofErr w:type="spellStart"/>
+      <w:r>
+        <w:t>Luật</w:t>
+      </w:r>
+      <w:proofErr w:type="spellEnd"/>
+      <w:r>
+        <w:t xml:space="preserve"> </w:t>
+      </w:r>
+      <w:proofErr w:type="spellStart"/>
+      <w:r>
+        <w:t>chơi</w:t>
+      </w:r>
+      <w:proofErr w:type="spellEnd"/>
+      <w:r>
+        <w:t xml:space="preserve">: </w:t>
+      </w:r>
+      <w:proofErr w:type="spellStart"/>
+      <w:r>
+        <w:t>người</w:t>
+      </w:r>
+      <w:proofErr w:type="spellEnd"/>
+      <w:r>
+        <w:t xml:space="preserve"> </w:t>
+      </w:r>
+      <w:proofErr w:type="spellStart"/>
+      <w:r>
+        <w:t>chơi</w:t>
+      </w:r>
+      <w:proofErr w:type="spellEnd"/>
+      <w:r>
+        <w:t xml:space="preserve"> </w:t>
+      </w:r>
+      <w:proofErr w:type="spellStart"/>
+      <w:r>
+        <w:t>sẽ</w:t>
+      </w:r>
+      <w:proofErr w:type="spellEnd"/>
+      <w:r>
+        <w:t xml:space="preserve"> </w:t>
+      </w:r>
+      <w:proofErr w:type="spellStart"/>
+      <w:r>
+        <w:t>đánh</w:t>
+      </w:r>
+      <w:proofErr w:type="spellEnd"/>
+      <w:r>
+        <w:t xml:space="preserve"> </w:t>
+      </w:r>
+      <w:proofErr w:type="spellStart"/>
+      <w:r>
+        <w:t>dấu</w:t>
+      </w:r>
+      <w:proofErr w:type="spellEnd"/>
+      <w:r>
+        <w:t xml:space="preserve"> </w:t>
+      </w:r>
+      <w:proofErr w:type="spellStart"/>
+      <w:r>
+        <w:t>vào</w:t>
+      </w:r>
+      <w:proofErr w:type="spellEnd"/>
+      <w:r>
+        <w:t xml:space="preserve"> </w:t>
+      </w:r>
+      <w:proofErr w:type="spellStart"/>
+      <w:r>
+        <w:t>mỗi</w:t>
+      </w:r>
+      <w:proofErr w:type="spellEnd"/>
+      <w:r>
+        <w:t xml:space="preserve"> ô </w:t>
+      </w:r>
+      <w:proofErr w:type="spellStart"/>
+      <w:r>
+        <w:t>trống</w:t>
+      </w:r>
+      <w:proofErr w:type="spellEnd"/>
+      <w:r>
+        <w:t xml:space="preserve"> </w:t>
+      </w:r>
+      <w:proofErr w:type="spellStart"/>
+      <w:r>
+        <w:t>quân</w:t>
+      </w:r>
+      <w:proofErr w:type="spellEnd"/>
+      <w:r>
+        <w:t xml:space="preserve"> </w:t>
+      </w:r>
+      <w:proofErr w:type="spellStart"/>
+      <w:r>
+        <w:t>cờ</w:t>
+      </w:r>
+      <w:proofErr w:type="spellEnd"/>
+      <w:r>
+        <w:t xml:space="preserve"> </w:t>
+      </w:r>
+      <w:proofErr w:type="spellStart"/>
+      <w:r>
+        <w:t>của</w:t>
+      </w:r>
+      <w:proofErr w:type="spellEnd"/>
+      <w:r>
+        <w:t xml:space="preserve"> </w:t>
+      </w:r>
+      <w:proofErr w:type="spellStart"/>
+      <w:r>
+        <w:t>mình</w:t>
+      </w:r>
+      <w:proofErr w:type="spellEnd"/>
+      <w:r>
+        <w:t xml:space="preserve"> (</w:t>
+      </w:r>
+      <w:proofErr w:type="spellStart"/>
+      <w:r>
+        <w:t>có</w:t>
+      </w:r>
+      <w:proofErr w:type="spellEnd"/>
+      <w:r>
+        <w:t xml:space="preserve"> 2 </w:t>
+      </w:r>
+      <w:proofErr w:type="spellStart"/>
+      <w:r>
+        <w:t>loại</w:t>
+      </w:r>
+      <w:proofErr w:type="spellEnd"/>
+      <w:r>
+        <w:t xml:space="preserve"> </w:t>
+      </w:r>
+      <w:proofErr w:type="spellStart"/>
+      <w:r>
+        <w:t>quân</w:t>
+      </w:r>
+      <w:proofErr w:type="spellEnd"/>
+      <w:r>
+        <w:t xml:space="preserve"> </w:t>
+      </w:r>
+      <w:proofErr w:type="spellStart"/>
+      <w:r>
+        <w:t>cờ</w:t>
+      </w:r>
+      <w:proofErr w:type="spellEnd"/>
+      <w:r>
+        <w:t xml:space="preserve"> </w:t>
+      </w:r>
+      <w:proofErr w:type="spellStart"/>
+      <w:r>
+        <w:t>là</w:t>
+      </w:r>
+      <w:proofErr w:type="spellEnd"/>
+      <w:r>
+        <w:t xml:space="preserve"> X </w:t>
+      </w:r>
+      <w:proofErr w:type="spellStart"/>
+      <w:r>
+        <w:t>hoặc</w:t>
+      </w:r>
+      <w:proofErr w:type="spellEnd"/>
+      <w:r>
+        <w:t xml:space="preserve"> O, </w:t>
+      </w:r>
+      <w:proofErr w:type="spellStart"/>
+      <w:r>
+        <w:t>mỗi</w:t>
+      </w:r>
+      <w:proofErr w:type="spellEnd"/>
+      <w:r>
+        <w:t xml:space="preserve"> </w:t>
+      </w:r>
+      <w:proofErr w:type="spellStart"/>
+      <w:r>
+        <w:t>người</w:t>
+      </w:r>
+      <w:proofErr w:type="spellEnd"/>
+      <w:r>
+        <w:t xml:space="preserve"> </w:t>
+      </w:r>
+      <w:proofErr w:type="spellStart"/>
+      <w:r>
+        <w:t>chơi</w:t>
+      </w:r>
+      <w:proofErr w:type="spellEnd"/>
+      <w:r>
+        <w:t xml:space="preserve"> </w:t>
+      </w:r>
+      <w:proofErr w:type="spellStart"/>
+      <w:r>
+        <w:t>sẽ</w:t>
+      </w:r>
+      <w:proofErr w:type="spellEnd"/>
+      <w:r>
+        <w:t xml:space="preserve"> </w:t>
+      </w:r>
+      <w:proofErr w:type="spellStart"/>
+      <w:r>
+        <w:t>đại</w:t>
+      </w:r>
+      <w:proofErr w:type="spellEnd"/>
+      <w:r>
+        <w:t xml:space="preserve"> </w:t>
+      </w:r>
+      <w:proofErr w:type="spellStart"/>
+      <w:r>
+        <w:t>diện</w:t>
+      </w:r>
+      <w:proofErr w:type="spellEnd"/>
+      <w:r>
+        <w:t xml:space="preserve"> </w:t>
+      </w:r>
+      <w:proofErr w:type="spellStart"/>
+      <w:r>
+        <w:t>cho</w:t>
+      </w:r>
+      <w:proofErr w:type="spellEnd"/>
+      <w:r>
+        <w:t xml:space="preserve"> 1 </w:t>
+      </w:r>
+      <w:proofErr w:type="spellStart"/>
+      <w:r>
+        <w:t>loại</w:t>
+      </w:r>
+      <w:proofErr w:type="spellEnd"/>
+      <w:r>
+        <w:t xml:space="preserve"> </w:t>
+      </w:r>
+      <w:proofErr w:type="spellStart"/>
+      <w:r>
+        <w:t>quân</w:t>
+      </w:r>
+      <w:proofErr w:type="spellEnd"/>
+      <w:r>
+        <w:t xml:space="preserve"> </w:t>
+      </w:r>
+      <w:proofErr w:type="spellStart"/>
+      <w:r>
+        <w:t>cờ</w:t>
+      </w:r>
+      <w:proofErr w:type="spellEnd"/>
+      <w:r>
+        <w:t>)</w:t>
       </w:r>
       <w:r>
         <w:t>.</w:t>
@@ -1607,8 +2660,261 @@
         </w:numPr>
         <w:ind w:left="360" w:firstLine="0"/>
       </w:pPr>
-      <w:r>
-        <w:t>Hướng dẫn chơi: giống với luật chơi, để thắng thì người chơi cần điền quân cờ của mình sao cho có 5 quân cờ thằng hàng với nhau (đường ngang, dọc và chéo).</w:t>
+      <w:proofErr w:type="spellStart"/>
+      <w:r>
+        <w:t>Hướng</w:t>
+      </w:r>
+      <w:proofErr w:type="spellEnd"/>
+      <w:r>
+        <w:t xml:space="preserve"> </w:t>
+      </w:r>
+      <w:proofErr w:type="spellStart"/>
+      <w:r>
+        <w:t>dẫn</w:t>
+      </w:r>
+      <w:proofErr w:type="spellEnd"/>
+      <w:r>
+        <w:t xml:space="preserve"> </w:t>
+      </w:r>
+      <w:proofErr w:type="spellStart"/>
+      <w:r>
+        <w:t>chơi</w:t>
+      </w:r>
+      <w:proofErr w:type="spellEnd"/>
+      <w:r>
+        <w:t xml:space="preserve">: </w:t>
+      </w:r>
+      <w:proofErr w:type="spellStart"/>
+      <w:r>
+        <w:t>giống</w:t>
+      </w:r>
+      <w:proofErr w:type="spellEnd"/>
+      <w:r>
+        <w:t xml:space="preserve"> </w:t>
+      </w:r>
+      <w:proofErr w:type="spellStart"/>
+      <w:r>
+        <w:t>với</w:t>
+      </w:r>
+      <w:proofErr w:type="spellEnd"/>
+      <w:r>
+        <w:t xml:space="preserve"> </w:t>
+      </w:r>
+      <w:proofErr w:type="spellStart"/>
+      <w:r>
+        <w:t>luật</w:t>
+      </w:r>
+      <w:proofErr w:type="spellEnd"/>
+      <w:r>
+        <w:t xml:space="preserve"> </w:t>
+      </w:r>
+      <w:proofErr w:type="spellStart"/>
+      <w:r>
+        <w:t>chơi</w:t>
+      </w:r>
+      <w:proofErr w:type="spellEnd"/>
+      <w:r>
+        <w:t xml:space="preserve">, </w:t>
+      </w:r>
+      <w:proofErr w:type="spellStart"/>
+      <w:r>
+        <w:t>để</w:t>
+      </w:r>
+      <w:proofErr w:type="spellEnd"/>
+      <w:r>
+        <w:t xml:space="preserve"> </w:t>
+      </w:r>
+      <w:proofErr w:type="spellStart"/>
+      <w:r>
+        <w:t>thắng</w:t>
+      </w:r>
+      <w:proofErr w:type="spellEnd"/>
+      <w:r>
+        <w:t xml:space="preserve"> </w:t>
+      </w:r>
+      <w:proofErr w:type="spellStart"/>
+      <w:r>
+        <w:t>thì</w:t>
+      </w:r>
+      <w:proofErr w:type="spellEnd"/>
+      <w:r>
+        <w:t xml:space="preserve"> </w:t>
+      </w:r>
+      <w:proofErr w:type="spellStart"/>
+      <w:r>
+        <w:t>người</w:t>
+      </w:r>
+      <w:proofErr w:type="spellEnd"/>
+      <w:r>
+        <w:t xml:space="preserve"> </w:t>
+      </w:r>
+      <w:proofErr w:type="spellStart"/>
+      <w:r>
+        <w:t>chơi</w:t>
+      </w:r>
+      <w:proofErr w:type="spellEnd"/>
+      <w:r>
+        <w:t xml:space="preserve"> </w:t>
+      </w:r>
+      <w:proofErr w:type="spellStart"/>
+      <w:r>
+        <w:t>cần</w:t>
+      </w:r>
+      <w:proofErr w:type="spellEnd"/>
+      <w:r>
+        <w:t xml:space="preserve"> </w:t>
+      </w:r>
+      <w:proofErr w:type="spellStart"/>
+      <w:r>
+        <w:t>điền</w:t>
+      </w:r>
+      <w:proofErr w:type="spellEnd"/>
+      <w:r>
+        <w:t xml:space="preserve"> </w:t>
+      </w:r>
+      <w:proofErr w:type="spellStart"/>
+      <w:r>
+        <w:t>quân</w:t>
+      </w:r>
+      <w:proofErr w:type="spellEnd"/>
+      <w:r>
+        <w:t xml:space="preserve"> </w:t>
+      </w:r>
+      <w:proofErr w:type="spellStart"/>
+      <w:r>
+        <w:t>cờ</w:t>
+      </w:r>
+      <w:proofErr w:type="spellEnd"/>
+      <w:r>
+        <w:t xml:space="preserve"> </w:t>
+      </w:r>
+      <w:proofErr w:type="spellStart"/>
+      <w:r>
+        <w:t>của</w:t>
+      </w:r>
+      <w:proofErr w:type="spellEnd"/>
+      <w:r>
+        <w:t xml:space="preserve"> </w:t>
+      </w:r>
+      <w:proofErr w:type="spellStart"/>
+      <w:r>
+        <w:t>mình</w:t>
+      </w:r>
+      <w:proofErr w:type="spellEnd"/>
+      <w:r>
+        <w:t xml:space="preserve"> </w:t>
+      </w:r>
+      <w:proofErr w:type="spellStart"/>
+      <w:r>
+        <w:t>sao</w:t>
+      </w:r>
+      <w:proofErr w:type="spellEnd"/>
+      <w:r>
+        <w:t xml:space="preserve"> </w:t>
+      </w:r>
+      <w:proofErr w:type="spellStart"/>
+      <w:r>
+        <w:t>cho</w:t>
+      </w:r>
+      <w:proofErr w:type="spellEnd"/>
+      <w:r>
+        <w:t xml:space="preserve"> </w:t>
+      </w:r>
+      <w:proofErr w:type="spellStart"/>
+      <w:r>
+        <w:t>có</w:t>
+      </w:r>
+      <w:proofErr w:type="spellEnd"/>
+      <w:r>
+        <w:t xml:space="preserve"> 5 </w:t>
+      </w:r>
+      <w:proofErr w:type="spellStart"/>
+      <w:r>
+        <w:t>quân</w:t>
+      </w:r>
+      <w:proofErr w:type="spellEnd"/>
+      <w:r>
+        <w:t xml:space="preserve"> </w:t>
+      </w:r>
+      <w:proofErr w:type="spellStart"/>
+      <w:r>
+        <w:t>cờ</w:t>
+      </w:r>
+      <w:proofErr w:type="spellEnd"/>
+      <w:r>
+        <w:t xml:space="preserve"> </w:t>
+      </w:r>
+      <w:proofErr w:type="spellStart"/>
+      <w:r>
+        <w:t>thằng</w:t>
+      </w:r>
+      <w:proofErr w:type="spellEnd"/>
+      <w:r>
+        <w:t xml:space="preserve"> </w:t>
+      </w:r>
+      <w:proofErr w:type="spellStart"/>
+      <w:r>
+        <w:t>hàng</w:t>
+      </w:r>
+      <w:proofErr w:type="spellEnd"/>
+      <w:r>
+        <w:t xml:space="preserve"> </w:t>
+      </w:r>
+      <w:proofErr w:type="spellStart"/>
+      <w:r>
+        <w:t>với</w:t>
+      </w:r>
+      <w:proofErr w:type="spellEnd"/>
+      <w:r>
+        <w:t xml:space="preserve"> </w:t>
+      </w:r>
+      <w:proofErr w:type="spellStart"/>
+      <w:r>
+        <w:t>nhau</w:t>
+      </w:r>
+      <w:proofErr w:type="spellEnd"/>
+      <w:r>
+        <w:t xml:space="preserve"> (</w:t>
+      </w:r>
+      <w:proofErr w:type="spellStart"/>
+      <w:r>
+        <w:t>đường</w:t>
+      </w:r>
+      <w:proofErr w:type="spellEnd"/>
+      <w:r>
+        <w:t xml:space="preserve"> </w:t>
+      </w:r>
+      <w:proofErr w:type="spellStart"/>
+      <w:r>
+        <w:t>ngang</w:t>
+      </w:r>
+      <w:proofErr w:type="spellEnd"/>
+      <w:r>
+        <w:t xml:space="preserve">, </w:t>
+      </w:r>
+      <w:proofErr w:type="spellStart"/>
+      <w:r>
+        <w:t>dọc</w:t>
+      </w:r>
+      <w:proofErr w:type="spellEnd"/>
+      <w:r>
+        <w:t xml:space="preserve"> </w:t>
+      </w:r>
+      <w:proofErr w:type="spellStart"/>
+      <w:r>
+        <w:t>và</w:t>
+      </w:r>
+      <w:proofErr w:type="spellEnd"/>
+      <w:r>
+        <w:t xml:space="preserve"> </w:t>
+      </w:r>
+      <w:proofErr w:type="spellStart"/>
+      <w:r>
+        <w:t>chéo</w:t>
+      </w:r>
+      <w:proofErr w:type="spellEnd"/>
+      <w:r>
+        <w:t>).</w:t>
       </w:r>
     </w:p>
     <w:p>
@@ -1620,8 +2926,141 @@
         </w:numPr>
         <w:ind w:left="360" w:firstLine="0"/>
       </w:pPr>
-      <w:r>
-        <w:t>Kết thúc trò chơi: khi một trong hai người chơi thắng hoặc có 1 người chơi chịu thua.</w:t>
+      <w:proofErr w:type="spellStart"/>
+      <w:r>
+        <w:t>Kết</w:t>
+      </w:r>
+      <w:proofErr w:type="spellEnd"/>
+      <w:r>
+        <w:t xml:space="preserve"> </w:t>
+      </w:r>
+      <w:proofErr w:type="spellStart"/>
+      <w:r>
+        <w:t>thúc</w:t>
+      </w:r>
+      <w:proofErr w:type="spellEnd"/>
+      <w:r>
+        <w:t xml:space="preserve"> </w:t>
+      </w:r>
+      <w:proofErr w:type="spellStart"/>
+      <w:r>
+        <w:t>trò</w:t>
+      </w:r>
+      <w:proofErr w:type="spellEnd"/>
+      <w:r>
+        <w:t xml:space="preserve"> </w:t>
+      </w:r>
+      <w:proofErr w:type="spellStart"/>
+      <w:r>
+        <w:t>chơi</w:t>
+      </w:r>
+      <w:proofErr w:type="spellEnd"/>
+      <w:r>
+        <w:t xml:space="preserve">: </w:t>
+      </w:r>
+      <w:proofErr w:type="spellStart"/>
+      <w:r>
+        <w:t>khi</w:t>
+      </w:r>
+      <w:proofErr w:type="spellEnd"/>
+      <w:r>
+        <w:t xml:space="preserve"> </w:t>
+      </w:r>
+      <w:proofErr w:type="spellStart"/>
+      <w:r>
+        <w:t>một</w:t>
+      </w:r>
+      <w:proofErr w:type="spellEnd"/>
+      <w:r>
+        <w:t xml:space="preserve"> </w:t>
+      </w:r>
+      <w:proofErr w:type="spellStart"/>
+      <w:r>
+        <w:t>trong</w:t>
+      </w:r>
+      <w:proofErr w:type="spellEnd"/>
+      <w:r>
+        <w:t xml:space="preserve"> </w:t>
+      </w:r>
+      <w:proofErr w:type="spellStart"/>
+      <w:r>
+        <w:t>hai</w:t>
+      </w:r>
+      <w:proofErr w:type="spellEnd"/>
+      <w:r>
+        <w:t xml:space="preserve"> </w:t>
+      </w:r>
+      <w:proofErr w:type="spellStart"/>
+      <w:r>
+        <w:t>người</w:t>
+      </w:r>
+      <w:proofErr w:type="spellEnd"/>
+      <w:r>
+        <w:t xml:space="preserve"> </w:t>
+      </w:r>
+      <w:proofErr w:type="spellStart"/>
+      <w:r>
+        <w:t>chơi</w:t>
+      </w:r>
+      <w:proofErr w:type="spellEnd"/>
+      <w:r>
+        <w:t xml:space="preserve"> </w:t>
+      </w:r>
+      <w:proofErr w:type="spellStart"/>
+      <w:r>
+        <w:t>thắng</w:t>
+      </w:r>
+      <w:proofErr w:type="spellEnd"/>
+      <w:r>
+        <w:t xml:space="preserve"> </w:t>
+      </w:r>
+      <w:proofErr w:type="spellStart"/>
+      <w:r>
+        <w:t>hoặc</w:t>
+      </w:r>
+      <w:proofErr w:type="spellEnd"/>
+      <w:r>
+        <w:t xml:space="preserve"> </w:t>
+      </w:r>
+      <w:proofErr w:type="spellStart"/>
+      <w:r>
+        <w:t>có</w:t>
+      </w:r>
+      <w:proofErr w:type="spellEnd"/>
+      <w:r>
+        <w:t xml:space="preserve"> 1 </w:t>
+      </w:r>
+      <w:proofErr w:type="spellStart"/>
+      <w:r>
+        <w:t>người</w:t>
+      </w:r>
+      <w:proofErr w:type="spellEnd"/>
+      <w:r>
+        <w:t xml:space="preserve"> </w:t>
+      </w:r>
+      <w:proofErr w:type="spellStart"/>
+      <w:r>
+        <w:t>chơi</w:t>
+      </w:r>
+      <w:proofErr w:type="spellEnd"/>
+      <w:r>
+        <w:t xml:space="preserve"> </w:t>
+      </w:r>
+      <w:proofErr w:type="spellStart"/>
+      <w:r>
+        <w:t>chịu</w:t>
+      </w:r>
+      <w:proofErr w:type="spellEnd"/>
+      <w:r>
+        <w:t xml:space="preserve"> </w:t>
+      </w:r>
+      <w:proofErr w:type="spellStart"/>
+      <w:r>
+        <w:t>thua</w:t>
+      </w:r>
+      <w:proofErr w:type="spellEnd"/>
+      <w:r>
+        <w:t>.</w:t>
       </w:r>
     </w:p>
     <w:p>
@@ -1630,9 +3069,46 @@
       </w:pPr>
       <w:bookmarkStart w:id="5" w:name="_Toc181125426"/>
       <w:r>
-        <w:t>4. Các tính năng của đề tài</w:t>
+        <w:t xml:space="preserve">4. Các </w:t>
+      </w:r>
+      <w:proofErr w:type="spellStart"/>
+      <w:r>
+        <w:t>tính</w:t>
+      </w:r>
+      <w:proofErr w:type="spellEnd"/>
+      <w:r>
+        <w:t xml:space="preserve"> </w:t>
+      </w:r>
+      <w:proofErr w:type="spellStart"/>
+      <w:r>
+        <w:t>năng</w:t>
+      </w:r>
+      <w:proofErr w:type="spellEnd"/>
+      <w:r>
+        <w:t xml:space="preserve"> </w:t>
+      </w:r>
+      <w:proofErr w:type="spellStart"/>
+      <w:r>
+        <w:t>của</w:t>
+      </w:r>
+      <w:proofErr w:type="spellEnd"/>
+      <w:r>
+        <w:t xml:space="preserve"> </w:t>
+      </w:r>
+      <w:proofErr w:type="spellStart"/>
+      <w:r>
+        <w:t>đề</w:t>
+      </w:r>
+      <w:proofErr w:type="spellEnd"/>
+      <w:r>
+        <w:t xml:space="preserve"> </w:t>
+      </w:r>
+      <w:proofErr w:type="spellStart"/>
+      <w:r>
+        <w:t>tài</w:t>
       </w:r>
       <w:bookmarkEnd w:id="5"/>
+      <w:proofErr w:type="spellEnd"/>
     </w:p>
     <w:p>
       <w:pPr>
@@ -1642,9 +3118,52 @@
           <w:numId w:val="4"/>
         </w:numPr>
       </w:pPr>
-      <w:r>
-        <w:t>Tính năng đăng nhập/đăng kí</w:t>
-      </w:r>
+      <w:bookmarkStart w:id="6" w:name="_Toc181125427"/>
+      <w:proofErr w:type="spellStart"/>
+      <w:r>
+        <w:t>Tính</w:t>
+      </w:r>
+      <w:proofErr w:type="spellEnd"/>
+      <w:r>
+        <w:t xml:space="preserve"> </w:t>
+      </w:r>
+      <w:proofErr w:type="spellStart"/>
+      <w:r>
+        <w:t>năng</w:t>
+      </w:r>
+      <w:proofErr w:type="spellEnd"/>
+      <w:r>
+        <w:t xml:space="preserve"> </w:t>
+      </w:r>
+      <w:proofErr w:type="spellStart"/>
+      <w:r>
+        <w:t>đăng</w:t>
+      </w:r>
+      <w:proofErr w:type="spellEnd"/>
+      <w:r>
+        <w:t xml:space="preserve"> </w:t>
+      </w:r>
+      <w:proofErr w:type="spellStart"/>
+      <w:r>
+        <w:t>nhập</w:t>
+      </w:r>
+      <w:proofErr w:type="spellEnd"/>
+      <w:r>
+        <w:t>/</w:t>
+      </w:r>
+      <w:proofErr w:type="spellStart"/>
+      <w:r>
+        <w:t>đăng</w:t>
+      </w:r>
+      <w:proofErr w:type="spellEnd"/>
+      <w:r>
+        <w:t xml:space="preserve"> </w:t>
+      </w:r>
+      <w:proofErr w:type="spellStart"/>
+      <w:r>
+        <w:t>kí</w:t>
+      </w:r>
+      <w:proofErr w:type="spellEnd"/>
       <w:r>
         <w:t>.</w:t>
       </w:r>
@@ -1657,8 +3176,125 @@
           <w:numId w:val="4"/>
         </w:numPr>
       </w:pPr>
-      <w:r>
-        <w:t>Tính năng cập nhật thông tin người dùng (thông tin cá nhân và lịch sử thắng thua.)</w:t>
+      <w:proofErr w:type="spellStart"/>
+      <w:r>
+        <w:t>Tính</w:t>
+      </w:r>
+      <w:proofErr w:type="spellEnd"/>
+      <w:r>
+        <w:t xml:space="preserve"> </w:t>
+      </w:r>
+      <w:proofErr w:type="spellStart"/>
+      <w:r>
+        <w:t>năng</w:t>
+      </w:r>
+      <w:proofErr w:type="spellEnd"/>
+      <w:r>
+        <w:t xml:space="preserve"> </w:t>
+      </w:r>
+      <w:proofErr w:type="spellStart"/>
+      <w:r>
+        <w:t>cập</w:t>
+      </w:r>
+      <w:proofErr w:type="spellEnd"/>
+      <w:r>
+        <w:t xml:space="preserve"> </w:t>
+      </w:r>
+      <w:proofErr w:type="spellStart"/>
+      <w:r>
+        <w:t>nhật</w:t>
+      </w:r>
+      <w:proofErr w:type="spellEnd"/>
+      <w:r>
+        <w:t xml:space="preserve"> </w:t>
+      </w:r>
+      <w:proofErr w:type="spellStart"/>
+      <w:r>
+        <w:t>thông</w:t>
+      </w:r>
+      <w:proofErr w:type="spellEnd"/>
+      <w:r>
+        <w:t xml:space="preserve"> tin </w:t>
+      </w:r>
+      <w:proofErr w:type="spellStart"/>
+      <w:r>
+        <w:t>người</w:t>
+      </w:r>
+      <w:proofErr w:type="spellEnd"/>
+      <w:r>
+        <w:t xml:space="preserve"> </w:t>
+      </w:r>
+      <w:proofErr w:type="spellStart"/>
+      <w:r>
+        <w:t>dùng</w:t>
+      </w:r>
+      <w:proofErr w:type="spellEnd"/>
+      <w:r>
+        <w:t xml:space="preserve"> (</w:t>
+      </w:r>
+      <w:proofErr w:type="spellStart"/>
+      <w:r>
+        <w:t>thông</w:t>
+      </w:r>
+      <w:proofErr w:type="spellEnd"/>
+      <w:r>
+        <w:t xml:space="preserve"> tin </w:t>
+      </w:r>
+      <w:proofErr w:type="spellStart"/>
+      <w:r>
+        <w:t>cá</w:t>
+      </w:r>
+      <w:proofErr w:type="spellEnd"/>
+      <w:r>
+        <w:t xml:space="preserve"> </w:t>
+      </w:r>
+      <w:proofErr w:type="spellStart"/>
+      <w:r>
+        <w:t>nhân</w:t>
+      </w:r>
+      <w:proofErr w:type="spellEnd"/>
+      <w:r>
+        <w:t xml:space="preserve"> </w:t>
+      </w:r>
+      <w:proofErr w:type="spellStart"/>
+      <w:r>
+        <w:t>và</w:t>
+      </w:r>
+      <w:proofErr w:type="spellEnd"/>
+      <w:r>
+        <w:t xml:space="preserve"> </w:t>
+      </w:r>
+      <w:proofErr w:type="spellStart"/>
+      <w:r>
+        <w:t>lịch</w:t>
+      </w:r>
+      <w:proofErr w:type="spellEnd"/>
+      <w:r>
+        <w:t xml:space="preserve"> </w:t>
+      </w:r>
+      <w:proofErr w:type="spellStart"/>
+      <w:r>
+        <w:t>sử</w:t>
+      </w:r>
+      <w:proofErr w:type="spellEnd"/>
+      <w:r>
+        <w:t xml:space="preserve"> </w:t>
+      </w:r>
+      <w:proofErr w:type="spellStart"/>
+      <w:r>
+        <w:t>thắng</w:t>
+      </w:r>
+      <w:proofErr w:type="spellEnd"/>
+      <w:r>
+        <w:t xml:space="preserve"> </w:t>
+      </w:r>
+      <w:proofErr w:type="spellStart"/>
+      <w:r>
+        <w:t>thua</w:t>
+      </w:r>
+      <w:proofErr w:type="spellEnd"/>
+      <w:r>
+        <w:t>.)</w:t>
       </w:r>
     </w:p>
     <w:p>
@@ -1669,9 +3305,43 @@
           <w:numId w:val="4"/>
         </w:numPr>
       </w:pPr>
-      <w:r>
-        <w:t>Tính năng thách đấu với người chơi khác.</w:t>
-      </w:r>
+      <w:proofErr w:type="spellStart"/>
+      <w:r>
+        <w:t>Tính</w:t>
+      </w:r>
+      <w:proofErr w:type="spellEnd"/>
+      <w:r>
+        <w:t xml:space="preserve"> </w:t>
+      </w:r>
+      <w:proofErr w:type="spellStart"/>
+      <w:r>
+        <w:t>năng</w:t>
+      </w:r>
+      <w:proofErr w:type="spellEnd"/>
+      <w:r>
+        <w:t xml:space="preserve"> </w:t>
+      </w:r>
+      <w:proofErr w:type="spellStart"/>
+      <w:r>
+        <w:t>vào</w:t>
+      </w:r>
+      <w:proofErr w:type="spellEnd"/>
+      <w:r>
+        <w:t xml:space="preserve"> </w:t>
+      </w:r>
+      <w:proofErr w:type="spellStart"/>
+      <w:r>
+        <w:t>phòng</w:t>
+      </w:r>
+      <w:proofErr w:type="spellEnd"/>
+      <w:r>
+        <w:t xml:space="preserve"> </w:t>
+      </w:r>
+      <w:proofErr w:type="spellStart"/>
+      <w:r>
+        <w:t>nhanh</w:t>
+      </w:r>
+      <w:proofErr w:type="spellEnd"/>
     </w:p>
     <w:p>
       <w:pPr>
@@ -1681,24 +3351,490 @@
           <w:numId w:val="4"/>
         </w:numPr>
       </w:pPr>
-      <w:r>
-        <w:t>Tính năng hiện thị online khi đăng nhập</w:t>
-      </w:r>
+      <w:proofErr w:type="spellStart"/>
+      <w:r>
+        <w:t>Tính</w:t>
+      </w:r>
+      <w:proofErr w:type="spellEnd"/>
+      <w:r>
+        <w:t xml:space="preserve"> </w:t>
+      </w:r>
+      <w:proofErr w:type="spellStart"/>
+      <w:r>
+        <w:t>năng</w:t>
+      </w:r>
+      <w:proofErr w:type="spellEnd"/>
+      <w:r>
+        <w:t xml:space="preserve"> </w:t>
+      </w:r>
+      <w:proofErr w:type="spellStart"/>
+      <w:r>
+        <w:t>tạo</w:t>
+      </w:r>
+      <w:proofErr w:type="spellEnd"/>
+      <w:r>
+        <w:t xml:space="preserve"> </w:t>
+      </w:r>
+      <w:proofErr w:type="spellStart"/>
+      <w:r>
+        <w:t>phòng</w:t>
+      </w:r>
+      <w:proofErr w:type="spellEnd"/>
     </w:p>
     <w:p>
       <w:pPr>
-        <w:pStyle w:val="Heading2"/>
-      </w:pPr>
-      <w:bookmarkStart w:id="6" w:name="_Toc181125427"/>
-      <w:r>
-        <w:t>II. Giao Diện Phát Thảo và Luồng Của Ứng Dụng</w:t>
-      </w:r>
-      <w:bookmarkEnd w:id="6"/>
+        <w:pStyle w:val="ListParagraph"/>
+        <w:numPr>
+          <w:ilvl w:val="0"/>
+          <w:numId w:val="4"/>
+        </w:numPr>
+      </w:pPr>
+      <w:proofErr w:type="spellStart"/>
+      <w:r>
+        <w:t>Tính</w:t>
+      </w:r>
+      <w:proofErr w:type="spellEnd"/>
+      <w:r>
+        <w:t xml:space="preserve"> </w:t>
+      </w:r>
+      <w:proofErr w:type="spellStart"/>
+      <w:r>
+        <w:t>năng</w:t>
+      </w:r>
+      <w:proofErr w:type="spellEnd"/>
+      <w:r>
+        <w:t xml:space="preserve"> </w:t>
+      </w:r>
+      <w:proofErr w:type="spellStart"/>
+      <w:r>
+        <w:t>tìm</w:t>
+      </w:r>
+      <w:proofErr w:type="spellEnd"/>
+      <w:r>
+        <w:t xml:space="preserve"> </w:t>
+      </w:r>
+      <w:proofErr w:type="spellStart"/>
+      <w:r>
+        <w:t>phòng</w:t>
+      </w:r>
+      <w:proofErr w:type="spellEnd"/>
+      <w:r>
+        <w:t xml:space="preserve"> </w:t>
+      </w:r>
+      <w:proofErr w:type="spellStart"/>
+      <w:r>
+        <w:t>theo</w:t>
+      </w:r>
+      <w:proofErr w:type="spellEnd"/>
+      <w:r>
+        <w:t xml:space="preserve"> </w:t>
+      </w:r>
+      <w:proofErr w:type="spellStart"/>
+      <w:r>
+        <w:t>mật</w:t>
+      </w:r>
+      <w:proofErr w:type="spellEnd"/>
+      <w:r>
+        <w:t xml:space="preserve"> </w:t>
+      </w:r>
+      <w:proofErr w:type="spellStart"/>
+      <w:r>
+        <w:t>khẩu</w:t>
+      </w:r>
+      <w:proofErr w:type="spellEnd"/>
+      <w:r>
+        <w:t xml:space="preserve"> </w:t>
+      </w:r>
+      <w:proofErr w:type="spellStart"/>
+      <w:r>
+        <w:t>hoặc</w:t>
+      </w:r>
+      <w:proofErr w:type="spellEnd"/>
+      <w:r>
+        <w:t xml:space="preserve"> </w:t>
+      </w:r>
+      <w:proofErr w:type="spellStart"/>
+      <w:r>
+        <w:t>không</w:t>
+      </w:r>
+      <w:proofErr w:type="spellEnd"/>
+      <w:r>
+        <w:t xml:space="preserve"> </w:t>
+      </w:r>
+      <w:proofErr w:type="spellStart"/>
+      <w:r>
+        <w:t>cần</w:t>
+      </w:r>
+      <w:proofErr w:type="spellEnd"/>
+      <w:r>
+        <w:t xml:space="preserve"> </w:t>
+      </w:r>
+      <w:proofErr w:type="spellStart"/>
+      <w:r>
+        <w:t>mật</w:t>
+      </w:r>
+      <w:proofErr w:type="spellEnd"/>
+      <w:r>
+        <w:t xml:space="preserve"> </w:t>
+      </w:r>
+      <w:proofErr w:type="spellStart"/>
+      <w:r>
+        <w:t>khẩu</w:t>
+      </w:r>
+      <w:proofErr w:type="spellEnd"/>
     </w:p>
     <w:p>
+      <w:pPr>
+        <w:pStyle w:val="ListParagraph"/>
+        <w:numPr>
+          <w:ilvl w:val="0"/>
+          <w:numId w:val="4"/>
+        </w:numPr>
+      </w:pPr>
+      <w:proofErr w:type="spellStart"/>
+      <w:r>
+        <w:t>Tính</w:t>
+      </w:r>
+      <w:proofErr w:type="spellEnd"/>
+      <w:r>
+        <w:t xml:space="preserve"> </w:t>
+      </w:r>
+      <w:proofErr w:type="spellStart"/>
+      <w:r>
+        <w:t>năng</w:t>
+      </w:r>
+      <w:proofErr w:type="spellEnd"/>
+      <w:r>
+        <w:t xml:space="preserve"> </w:t>
+      </w:r>
+      <w:proofErr w:type="spellStart"/>
+      <w:r>
+        <w:t>xem</w:t>
+      </w:r>
+      <w:proofErr w:type="spellEnd"/>
+      <w:r>
+        <w:t xml:space="preserve"> </w:t>
+      </w:r>
+      <w:proofErr w:type="spellStart"/>
+      <w:r>
+        <w:t>và</w:t>
+      </w:r>
+      <w:proofErr w:type="spellEnd"/>
+      <w:r>
+        <w:t xml:space="preserve"> </w:t>
+      </w:r>
+      <w:proofErr w:type="spellStart"/>
+      <w:r>
+        <w:t>cập</w:t>
+      </w:r>
+      <w:proofErr w:type="spellEnd"/>
+      <w:r>
+        <w:t xml:space="preserve"> </w:t>
+      </w:r>
+      <w:proofErr w:type="spellStart"/>
+      <w:r>
+        <w:t>nhật</w:t>
+      </w:r>
+      <w:proofErr w:type="spellEnd"/>
+      <w:r>
+        <w:t xml:space="preserve"> </w:t>
+      </w:r>
+      <w:proofErr w:type="spellStart"/>
+      <w:r>
+        <w:t>bảng</w:t>
+      </w:r>
+      <w:proofErr w:type="spellEnd"/>
+      <w:r>
+        <w:t xml:space="preserve"> </w:t>
+      </w:r>
+      <w:proofErr w:type="spellStart"/>
+      <w:r>
+        <w:t>xếp</w:t>
+      </w:r>
+      <w:proofErr w:type="spellEnd"/>
+      <w:r>
+        <w:t xml:space="preserve"> </w:t>
+      </w:r>
+      <w:proofErr w:type="spellStart"/>
+      <w:r>
+        <w:t>hạng</w:t>
+      </w:r>
+      <w:proofErr w:type="spellEnd"/>
+    </w:p>
+    <w:p>
+      <w:pPr>
+        <w:pStyle w:val="ListParagraph"/>
+        <w:numPr>
+          <w:ilvl w:val="0"/>
+          <w:numId w:val="4"/>
+        </w:numPr>
+      </w:pPr>
+      <w:proofErr w:type="spellStart"/>
+      <w:r>
+        <w:t>Tính</w:t>
+      </w:r>
+      <w:proofErr w:type="spellEnd"/>
+      <w:r>
+        <w:t xml:space="preserve"> </w:t>
+      </w:r>
+      <w:proofErr w:type="spellStart"/>
+      <w:r>
+        <w:t>năng</w:t>
+      </w:r>
+      <w:proofErr w:type="spellEnd"/>
+      <w:r>
+        <w:t xml:space="preserve"> </w:t>
+      </w:r>
+      <w:proofErr w:type="spellStart"/>
+      <w:r>
+        <w:t>đăng</w:t>
+      </w:r>
+      <w:proofErr w:type="spellEnd"/>
+      <w:r>
+        <w:t xml:space="preserve"> </w:t>
+      </w:r>
+      <w:proofErr w:type="spellStart"/>
+      <w:r>
+        <w:t>xuất</w:t>
+      </w:r>
+      <w:proofErr w:type="spellEnd"/>
+      <w:r>
+        <w:t xml:space="preserve"> </w:t>
+      </w:r>
+      <w:proofErr w:type="spellStart"/>
+      <w:r>
+        <w:t>người</w:t>
+      </w:r>
+      <w:proofErr w:type="spellEnd"/>
+      <w:r>
+        <w:t xml:space="preserve"> </w:t>
+      </w:r>
+      <w:proofErr w:type="spellStart"/>
+      <w:r>
+        <w:t>chơi</w:t>
+      </w:r>
+      <w:proofErr w:type="spellEnd"/>
+      <w:r>
+        <w:t xml:space="preserve"> </w:t>
+      </w:r>
+    </w:p>
+    <w:p>
+      <w:pPr>
+        <w:pStyle w:val="ListParagraph"/>
+        <w:numPr>
+          <w:ilvl w:val="0"/>
+          <w:numId w:val="4"/>
+        </w:numPr>
+      </w:pPr>
+      <w:proofErr w:type="spellStart"/>
+      <w:r>
+        <w:t>Tính</w:t>
+      </w:r>
+      <w:proofErr w:type="spellEnd"/>
+      <w:r>
+        <w:t xml:space="preserve"> </w:t>
+      </w:r>
+      <w:proofErr w:type="spellStart"/>
+      <w:r>
+        <w:t>năng</w:t>
+      </w:r>
+      <w:proofErr w:type="spellEnd"/>
+      <w:r>
+        <w:t xml:space="preserve"> </w:t>
+      </w:r>
+      <w:proofErr w:type="spellStart"/>
+      <w:r>
+        <w:t>thách</w:t>
+      </w:r>
+      <w:proofErr w:type="spellEnd"/>
+      <w:r>
+        <w:t xml:space="preserve"> </w:t>
+      </w:r>
+      <w:proofErr w:type="spellStart"/>
+      <w:r>
+        <w:t>đấu</w:t>
+      </w:r>
+      <w:proofErr w:type="spellEnd"/>
+      <w:r>
+        <w:t xml:space="preserve"> </w:t>
+      </w:r>
+      <w:proofErr w:type="spellStart"/>
+      <w:r>
+        <w:t>với</w:t>
+      </w:r>
+      <w:proofErr w:type="spellEnd"/>
+      <w:r>
+        <w:t xml:space="preserve"> </w:t>
+      </w:r>
+      <w:proofErr w:type="spellStart"/>
+      <w:r>
+        <w:t>người</w:t>
+      </w:r>
+      <w:proofErr w:type="spellEnd"/>
+      <w:r>
+        <w:t xml:space="preserve"> </w:t>
+      </w:r>
+      <w:proofErr w:type="spellStart"/>
+      <w:r>
+        <w:t>chơi</w:t>
+      </w:r>
+      <w:proofErr w:type="spellEnd"/>
+      <w:r>
+        <w:t xml:space="preserve"> </w:t>
+      </w:r>
+      <w:proofErr w:type="spellStart"/>
+      <w:r>
+        <w:t>khác</w:t>
+      </w:r>
+      <w:proofErr w:type="spellEnd"/>
+      <w:r>
+        <w:t>.</w:t>
+      </w:r>
+    </w:p>
+    <w:p>
+      <w:pPr>
+        <w:pStyle w:val="ListParagraph"/>
+        <w:numPr>
+          <w:ilvl w:val="0"/>
+          <w:numId w:val="4"/>
+        </w:numPr>
+      </w:pPr>
+      <w:proofErr w:type="spellStart"/>
+      <w:r>
+        <w:t>Tính</w:t>
+      </w:r>
+      <w:proofErr w:type="spellEnd"/>
+      <w:r>
+        <w:t xml:space="preserve"> </w:t>
+      </w:r>
+      <w:proofErr w:type="spellStart"/>
+      <w:r>
+        <w:t>năng</w:t>
+      </w:r>
+      <w:proofErr w:type="spellEnd"/>
+      <w:r>
+        <w:t xml:space="preserve"> </w:t>
+      </w:r>
+      <w:proofErr w:type="spellStart"/>
+      <w:r>
+        <w:t>hiện</w:t>
+      </w:r>
+      <w:proofErr w:type="spellEnd"/>
+      <w:r>
+        <w:t xml:space="preserve"> </w:t>
+      </w:r>
+      <w:proofErr w:type="spellStart"/>
+      <w:r>
+        <w:t>thị</w:t>
+      </w:r>
+      <w:proofErr w:type="spellEnd"/>
+      <w:r>
+        <w:t xml:space="preserve"> online </w:t>
+      </w:r>
+      <w:proofErr w:type="spellStart"/>
+      <w:r>
+        <w:t>khi</w:t>
+      </w:r>
+      <w:proofErr w:type="spellEnd"/>
+      <w:r>
+        <w:t xml:space="preserve"> </w:t>
+      </w:r>
+      <w:proofErr w:type="spellStart"/>
+      <w:r>
+        <w:t>đăng</w:t>
+      </w:r>
+      <w:proofErr w:type="spellEnd"/>
+      <w:r>
+        <w:t xml:space="preserve"> </w:t>
+      </w:r>
+      <w:proofErr w:type="spellStart"/>
+      <w:r>
+        <w:t>nhập</w:t>
+      </w:r>
+      <w:proofErr w:type="spellEnd"/>
+    </w:p>
+    <w:p>
+      <w:pPr>
+        <w:pStyle w:val="Heading2"/>
+      </w:pPr>
+      <w:r>
+        <w:lastRenderedPageBreak/>
+        <w:t xml:space="preserve">II. Giao </w:t>
+      </w:r>
+      <w:proofErr w:type="spellStart"/>
+      <w:r>
+        <w:t>Diện</w:t>
+      </w:r>
+      <w:proofErr w:type="spellEnd"/>
+      <w:r>
+        <w:t xml:space="preserve"> </w:t>
+      </w:r>
+      <w:proofErr w:type="spellStart"/>
+      <w:r>
+        <w:t>Phát</w:t>
+      </w:r>
+      <w:proofErr w:type="spellEnd"/>
+      <w:r>
+        <w:t xml:space="preserve"> Thảo </w:t>
+      </w:r>
+      <w:proofErr w:type="spellStart"/>
+      <w:r>
+        <w:t>và</w:t>
+      </w:r>
+      <w:proofErr w:type="spellEnd"/>
+      <w:r>
+        <w:t xml:space="preserve"> </w:t>
+      </w:r>
+      <w:proofErr w:type="spellStart"/>
+      <w:r>
+        <w:t>Luồng</w:t>
+      </w:r>
+      <w:proofErr w:type="spellEnd"/>
+      <w:r>
+        <w:t xml:space="preserve"> </w:t>
+      </w:r>
+      <w:proofErr w:type="spellStart"/>
+      <w:r>
+        <w:t>Của</w:t>
+      </w:r>
+      <w:proofErr w:type="spellEnd"/>
+      <w:r>
+        <w:t xml:space="preserve"> </w:t>
+      </w:r>
+      <w:proofErr w:type="spellStart"/>
+      <w:r>
+        <w:t>Ứng</w:t>
+      </w:r>
+      <w:proofErr w:type="spellEnd"/>
+      <w:r>
+        <w:t xml:space="preserve"> </w:t>
+      </w:r>
+      <w:proofErr w:type="spellStart"/>
+      <w:r>
+        <w:t>Dụng</w:t>
+      </w:r>
+      <w:bookmarkEnd w:id="6"/>
+      <w:proofErr w:type="spellEnd"/>
+    </w:p>
+    <w:p>
       <w:r>
         <w:tab/>
-        <w:t xml:space="preserve">Mô hình: </w:t>
+      </w:r>
+      <w:proofErr w:type="spellStart"/>
+      <w:r>
+        <w:t>Mô</w:t>
+      </w:r>
+      <w:proofErr w:type="spellEnd"/>
+      <w:r>
+        <w:t xml:space="preserve"> </w:t>
+      </w:r>
+      <w:proofErr w:type="spellStart"/>
+      <w:r>
+        <w:t>hình</w:t>
+      </w:r>
+      <w:proofErr w:type="spellEnd"/>
+      <w:r>
+        <w:t xml:space="preserve">: </w:t>
       </w:r>
     </w:p>
     <w:p>
@@ -1709,7 +3845,6 @@
         <w:rPr>
           <w:noProof/>
         </w:rPr>
-        <w:lastRenderedPageBreak/>
         <w:drawing>
           <wp:inline distT="0" distB="0" distL="0" distR="0" wp14:anchorId="778CFA07" wp14:editId="77BEF3BB">
             <wp:extent cx="5943600" cy="3055620"/>
@@ -1764,8 +3899,29 @@
       <w:pPr>
         <w:pStyle w:val="Hnh"/>
       </w:pPr>
-      <w:r>
-        <w:t>Hình II.1. Mô hình Client – Server</w:t>
+      <w:proofErr w:type="spellStart"/>
+      <w:r>
+        <w:t>Hình</w:t>
+      </w:r>
+      <w:proofErr w:type="spellEnd"/>
+      <w:r>
+        <w:t xml:space="preserve"> II.1. </w:t>
+      </w:r>
+      <w:proofErr w:type="spellStart"/>
+      <w:r>
+        <w:t>Mô</w:t>
+      </w:r>
+      <w:proofErr w:type="spellEnd"/>
+      <w:r>
+        <w:t xml:space="preserve"> </w:t>
+      </w:r>
+      <w:proofErr w:type="spellStart"/>
+      <w:r>
+        <w:t>hình</w:t>
+      </w:r>
+      <w:proofErr w:type="spellEnd"/>
+      <w:r>
+        <w:t xml:space="preserve"> Client – Server</w:t>
       </w:r>
       <w:r>
         <w:t>.</w:t>
@@ -1833,8 +3989,29 @@
       <w:pPr>
         <w:pStyle w:val="Hnh"/>
       </w:pPr>
-      <w:r>
-        <w:t>Hình II.2. Mô hình Client.</w:t>
+      <w:proofErr w:type="spellStart"/>
+      <w:r>
+        <w:t>Hình</w:t>
+      </w:r>
+      <w:proofErr w:type="spellEnd"/>
+      <w:r>
+        <w:t xml:space="preserve"> II.2. </w:t>
+      </w:r>
+      <w:proofErr w:type="spellStart"/>
+      <w:r>
+        <w:t>Mô</w:t>
+      </w:r>
+      <w:proofErr w:type="spellEnd"/>
+      <w:r>
+        <w:t xml:space="preserve"> </w:t>
+      </w:r>
+      <w:proofErr w:type="spellStart"/>
+      <w:r>
+        <w:t>hình</w:t>
+      </w:r>
+      <w:proofErr w:type="spellEnd"/>
+      <w:r>
+        <w:t xml:space="preserve"> Client.</w:t>
       </w:r>
     </w:p>
     <w:p>
@@ -1843,6 +4020,7 @@
       </w:pPr>
       <w:bookmarkStart w:id="7" w:name="_Toc181125428"/>
       <w:r>
+        <w:lastRenderedPageBreak/>
         <w:t>III. Network Stack</w:t>
       </w:r>
       <w:bookmarkEnd w:id="7"/>
@@ -1855,9 +4033,27 @@
           <w:numId w:val="4"/>
         </w:numPr>
       </w:pPr>
-      <w:r>
-        <w:t>Hiện chưa có</w:t>
-      </w:r>
+      <w:proofErr w:type="spellStart"/>
+      <w:r>
+        <w:t>Hiện</w:t>
+      </w:r>
+      <w:proofErr w:type="spellEnd"/>
+      <w:r>
+        <w:t xml:space="preserve"> </w:t>
+      </w:r>
+      <w:proofErr w:type="spellStart"/>
+      <w:r>
+        <w:t>chưa</w:t>
+      </w:r>
+      <w:proofErr w:type="spellEnd"/>
+      <w:r>
+        <w:t xml:space="preserve"> </w:t>
+      </w:r>
+      <w:proofErr w:type="spellStart"/>
+      <w:r>
+        <w:t>có</w:t>
+      </w:r>
+      <w:proofErr w:type="spellEnd"/>
     </w:p>
     <w:p>
       <w:pPr>
@@ -1865,12 +4061,83 @@
       </w:pPr>
       <w:bookmarkStart w:id="8" w:name="_Toc181125429"/>
       <w:r>
-        <w:lastRenderedPageBreak/>
-        <w:t>IV. Những Phần Khác Mà Nhóm Đã Hoàn Thành</w:t>
+        <w:t xml:space="preserve">IV. </w:t>
+      </w:r>
+      <w:proofErr w:type="spellStart"/>
+      <w:r>
+        <w:t>Những</w:t>
+      </w:r>
+      <w:proofErr w:type="spellEnd"/>
+      <w:r>
+        <w:t xml:space="preserve"> </w:t>
+      </w:r>
+      <w:proofErr w:type="spellStart"/>
+      <w:r>
+        <w:t>Phần</w:t>
+      </w:r>
+      <w:proofErr w:type="spellEnd"/>
+      <w:r>
+        <w:t xml:space="preserve"> </w:t>
+      </w:r>
+      <w:proofErr w:type="spellStart"/>
+      <w:r>
+        <w:t>Khác</w:t>
+      </w:r>
+      <w:proofErr w:type="spellEnd"/>
+      <w:r>
+        <w:t xml:space="preserve"> </w:t>
+      </w:r>
+      <w:proofErr w:type="spellStart"/>
+      <w:r>
+        <w:t>Mà</w:t>
+      </w:r>
+      <w:proofErr w:type="spellEnd"/>
+      <w:r>
+        <w:t xml:space="preserve"> </w:t>
+      </w:r>
+      <w:proofErr w:type="spellStart"/>
+      <w:r>
+        <w:t>Nhóm</w:t>
+      </w:r>
+      <w:proofErr w:type="spellEnd"/>
+      <w:r>
+        <w:t xml:space="preserve"> </w:t>
+      </w:r>
+      <w:proofErr w:type="spellStart"/>
+      <w:r>
+        <w:t>Đã</w:t>
+      </w:r>
+      <w:proofErr w:type="spellEnd"/>
+      <w:r>
+        <w:t xml:space="preserve"> Hoàn Thành</w:t>
       </w:r>
       <w:r>
         <w:tab/>
-        <w:t>Cho Đến Thời Điểm Báo Cáo</w:t>
+        <w:t xml:space="preserve">Cho </w:t>
+      </w:r>
+      <w:proofErr w:type="spellStart"/>
+      <w:r>
+        <w:t>Đến</w:t>
+      </w:r>
+      <w:proofErr w:type="spellEnd"/>
+      <w:r>
+        <w:t xml:space="preserve"> </w:t>
+      </w:r>
+      <w:proofErr w:type="spellStart"/>
+      <w:r>
+        <w:t>Thời</w:t>
+      </w:r>
+      <w:proofErr w:type="spellEnd"/>
+      <w:r>
+        <w:t xml:space="preserve"> </w:t>
+      </w:r>
+      <w:proofErr w:type="spellStart"/>
+      <w:r>
+        <w:t>Điểm</w:t>
+      </w:r>
+      <w:proofErr w:type="spellEnd"/>
+      <w:r>
+        <w:t xml:space="preserve"> Báo Cáo</w:t>
       </w:r>
       <w:bookmarkEnd w:id="8"/>
     </w:p>
@@ -1882,15 +4149,96 @@
           <w:numId w:val="4"/>
         </w:numPr>
       </w:pPr>
-      <w:r>
-        <w:t xml:space="preserve">Giảng viên có thể xem qua link sau: </w:t>
+      <w:proofErr w:type="spellStart"/>
+      <w:r>
+        <w:t>Giảng</w:t>
+      </w:r>
+      <w:proofErr w:type="spellEnd"/>
+      <w:r>
+        <w:t xml:space="preserve"> </w:t>
+      </w:r>
+      <w:proofErr w:type="spellStart"/>
+      <w:r>
+        <w:t>viên</w:t>
+      </w:r>
+      <w:proofErr w:type="spellEnd"/>
+      <w:r>
+        <w:t xml:space="preserve"> </w:t>
+      </w:r>
+      <w:proofErr w:type="spellStart"/>
+      <w:r>
+        <w:t>có</w:t>
+      </w:r>
+      <w:proofErr w:type="spellEnd"/>
+      <w:r>
+        <w:t xml:space="preserve"> </w:t>
+      </w:r>
+      <w:proofErr w:type="spellStart"/>
+      <w:r>
+        <w:t>thể</w:t>
+      </w:r>
+      <w:proofErr w:type="spellEnd"/>
+      <w:r>
+        <w:t xml:space="preserve"> </w:t>
+      </w:r>
+      <w:proofErr w:type="spellStart"/>
+      <w:r>
+        <w:t>xem</w:t>
+      </w:r>
+      <w:proofErr w:type="spellEnd"/>
+      <w:r>
+        <w:t xml:space="preserve"> qua link </w:t>
+      </w:r>
+      <w:proofErr w:type="spellStart"/>
+      <w:r>
+        <w:t>sau</w:t>
+      </w:r>
+      <w:proofErr w:type="spellEnd"/>
+      <w:r>
+        <w:t xml:space="preserve">: </w:t>
       </w:r>
       <w:hyperlink r:id="rId12" w:history="1">
+        <w:proofErr w:type="spellStart"/>
         <w:r>
           <w:rPr>
             <w:rStyle w:val="Hyperlink"/>
           </w:rPr>
-          <w:t>Đồ Án Nhóm 2</w:t>
+          <w:t>Đồ</w:t>
+        </w:r>
+        <w:proofErr w:type="spellEnd"/>
+        <w:r>
+          <w:rPr>
+            <w:rStyle w:val="Hyperlink"/>
+          </w:rPr>
+          <w:t xml:space="preserve"> </w:t>
+        </w:r>
+        <w:proofErr w:type="spellStart"/>
+        <w:r>
+          <w:rPr>
+            <w:rStyle w:val="Hyperlink"/>
+          </w:rPr>
+          <w:t>Án</w:t>
+        </w:r>
+        <w:proofErr w:type="spellEnd"/>
+        <w:r>
+          <w:rPr>
+            <w:rStyle w:val="Hyperlink"/>
+          </w:rPr>
+          <w:t xml:space="preserve"> </w:t>
+        </w:r>
+        <w:proofErr w:type="spellStart"/>
+        <w:r>
+          <w:rPr>
+            <w:rStyle w:val="Hyperlink"/>
+          </w:rPr>
+          <w:t>Nhóm</w:t>
+        </w:r>
+        <w:proofErr w:type="spellEnd"/>
+        <w:r>
+          <w:rPr>
+            <w:rStyle w:val="Hyperlink"/>
+          </w:rPr>
+          <w:t xml:space="preserve"> 2</w:t>
         </w:r>
       </w:hyperlink>
     </w:p>
@@ -1900,16 +4248,93 @@
       </w:pPr>
       <w:bookmarkStart w:id="9" w:name="_Toc181125430"/>
       <w:r>
-        <w:t>V. Phân Công Công Việc</w:t>
+        <w:t xml:space="preserve">V. </w:t>
+      </w:r>
+      <w:proofErr w:type="spellStart"/>
+      <w:r>
+        <w:t>Phân</w:t>
+      </w:r>
+      <w:proofErr w:type="spellEnd"/>
+      <w:r>
+        <w:t xml:space="preserve"> Công </w:t>
+      </w:r>
+      <w:proofErr w:type="spellStart"/>
+      <w:r>
+        <w:t>Công</w:t>
+      </w:r>
+      <w:proofErr w:type="spellEnd"/>
+      <w:r>
+        <w:t xml:space="preserve"> </w:t>
+      </w:r>
+      <w:proofErr w:type="spellStart"/>
+      <w:r>
+        <w:t>Việc</w:t>
       </w:r>
       <w:bookmarkEnd w:id="9"/>
+      <w:proofErr w:type="spellEnd"/>
     </w:p>
     <w:p>
       <w:pPr>
         <w:pStyle w:val="Vnbn"/>
       </w:pPr>
       <w:r>
-        <w:t>- Nguyễn Minh Quyền: phụ trách phần giao diện bàn cờ.</w:t>
+        <w:t xml:space="preserve">- Nguyễn Minh Quyền: </w:t>
+      </w:r>
+      <w:proofErr w:type="spellStart"/>
+      <w:r>
+        <w:t>phụ</w:t>
+      </w:r>
+      <w:proofErr w:type="spellEnd"/>
+      <w:r>
+        <w:t xml:space="preserve"> </w:t>
+      </w:r>
+      <w:proofErr w:type="spellStart"/>
+      <w:r>
+        <w:t>trách</w:t>
+      </w:r>
+      <w:proofErr w:type="spellEnd"/>
+      <w:r>
+        <w:t xml:space="preserve"> </w:t>
+      </w:r>
+      <w:proofErr w:type="spellStart"/>
+      <w:r>
+        <w:t>phần</w:t>
+      </w:r>
+      <w:proofErr w:type="spellEnd"/>
+      <w:r>
+        <w:t xml:space="preserve"> </w:t>
+      </w:r>
+      <w:proofErr w:type="spellStart"/>
+      <w:r>
+        <w:t>giao</w:t>
+      </w:r>
+      <w:proofErr w:type="spellEnd"/>
+      <w:r>
+        <w:t xml:space="preserve"> </w:t>
+      </w:r>
+      <w:proofErr w:type="spellStart"/>
+      <w:r>
+        <w:t>diện</w:t>
+      </w:r>
+      <w:proofErr w:type="spellEnd"/>
+      <w:r>
+        <w:t xml:space="preserve"> </w:t>
+      </w:r>
+      <w:proofErr w:type="spellStart"/>
+      <w:r>
+        <w:t>bàn</w:t>
+      </w:r>
+      <w:proofErr w:type="spellEnd"/>
+      <w:r>
+        <w:t xml:space="preserve"> </w:t>
+      </w:r>
+      <w:proofErr w:type="spellStart"/>
+      <w:r>
+        <w:t>cờ</w:t>
+      </w:r>
+      <w:proofErr w:type="spellEnd"/>
+      <w:r>
+        <w:t>.</w:t>
       </w:r>
     </w:p>
     <w:p>
@@ -1917,7 +4342,55 @@
         <w:pStyle w:val="Vnbn"/>
       </w:pPr>
       <w:r>
-        <w:t>- Ngô Trong Quyền: Phụ trách phần giao diện chính.</w:t>
+        <w:t xml:space="preserve">- Ngô Trong Quyền: </w:t>
+      </w:r>
+      <w:proofErr w:type="spellStart"/>
+      <w:r>
+        <w:t>Phụ</w:t>
+      </w:r>
+      <w:proofErr w:type="spellEnd"/>
+      <w:r>
+        <w:t xml:space="preserve"> </w:t>
+      </w:r>
+      <w:proofErr w:type="spellStart"/>
+      <w:r>
+        <w:t>trách</w:t>
+      </w:r>
+      <w:proofErr w:type="spellEnd"/>
+      <w:r>
+        <w:t xml:space="preserve"> </w:t>
+      </w:r>
+      <w:proofErr w:type="spellStart"/>
+      <w:r>
+        <w:t>phần</w:t>
+      </w:r>
+      <w:proofErr w:type="spellEnd"/>
+      <w:r>
+        <w:t xml:space="preserve"> </w:t>
+      </w:r>
+      <w:proofErr w:type="spellStart"/>
+      <w:r>
+        <w:t>giao</w:t>
+      </w:r>
+      <w:proofErr w:type="spellEnd"/>
+      <w:r>
+        <w:t xml:space="preserve"> </w:t>
+      </w:r>
+      <w:proofErr w:type="spellStart"/>
+      <w:r>
+        <w:t>diện</w:t>
+      </w:r>
+      <w:proofErr w:type="spellEnd"/>
+      <w:r>
+        <w:t xml:space="preserve"> </w:t>
+      </w:r>
+      <w:proofErr w:type="spellStart"/>
+      <w:r>
+        <w:t>chính</w:t>
+      </w:r>
+      <w:proofErr w:type="spellEnd"/>
+      <w:r>
+        <w:t>.</w:t>
       </w:r>
     </w:p>
     <w:p>
@@ -1925,7 +4398,55 @@
         <w:pStyle w:val="Vnbn"/>
       </w:pPr>
       <w:r>
-        <w:t>- Đặng Văn Huy: phụ trách giao diện người dùng.</w:t>
+        <w:t xml:space="preserve">- Đặng Văn Huy: </w:t>
+      </w:r>
+      <w:proofErr w:type="spellStart"/>
+      <w:r>
+        <w:t>phụ</w:t>
+      </w:r>
+      <w:proofErr w:type="spellEnd"/>
+      <w:r>
+        <w:t xml:space="preserve"> </w:t>
+      </w:r>
+      <w:proofErr w:type="spellStart"/>
+      <w:r>
+        <w:t>trách</w:t>
+      </w:r>
+      <w:proofErr w:type="spellEnd"/>
+      <w:r>
+        <w:t xml:space="preserve"> </w:t>
+      </w:r>
+      <w:proofErr w:type="spellStart"/>
+      <w:r>
+        <w:t>giao</w:t>
+      </w:r>
+      <w:proofErr w:type="spellEnd"/>
+      <w:r>
+        <w:t xml:space="preserve"> </w:t>
+      </w:r>
+      <w:proofErr w:type="spellStart"/>
+      <w:r>
+        <w:t>diện</w:t>
+      </w:r>
+      <w:proofErr w:type="spellEnd"/>
+      <w:r>
+        <w:t xml:space="preserve"> </w:t>
+      </w:r>
+      <w:proofErr w:type="spellStart"/>
+      <w:r>
+        <w:t>người</w:t>
+      </w:r>
+      <w:proofErr w:type="spellEnd"/>
+      <w:r>
+        <w:t xml:space="preserve"> </w:t>
+      </w:r>
+      <w:proofErr w:type="spellStart"/>
+      <w:r>
+        <w:t>dùng</w:t>
+      </w:r>
+      <w:proofErr w:type="spellEnd"/>
+      <w:r>
+        <w:t>.</w:t>
       </w:r>
     </w:p>
     <w:p>
@@ -1933,7 +4454,47 @@
         <w:pStyle w:val="Vnbn"/>
       </w:pPr>
       <w:r>
-        <w:t>- Đỗ Đăng Hiếu: phụ trách phần server.</w:t>
+        <w:t xml:space="preserve">- </w:t>
+      </w:r>
+      <w:proofErr w:type="spellStart"/>
+      <w:r>
+        <w:t>Đỗ</w:t>
+      </w:r>
+      <w:proofErr w:type="spellEnd"/>
+      <w:r>
+        <w:t xml:space="preserve"> </w:t>
+      </w:r>
+      <w:proofErr w:type="spellStart"/>
+      <w:r>
+        <w:t>Đăng</w:t>
+      </w:r>
+      <w:proofErr w:type="spellEnd"/>
+      <w:r>
+        <w:t xml:space="preserve"> Hiếu: </w:t>
+      </w:r>
+      <w:proofErr w:type="spellStart"/>
+      <w:r>
+        <w:t>phụ</w:t>
+      </w:r>
+      <w:proofErr w:type="spellEnd"/>
+      <w:r>
+        <w:t xml:space="preserve"> </w:t>
+      </w:r>
+      <w:proofErr w:type="spellStart"/>
+      <w:r>
+        <w:t>trách</w:t>
+      </w:r>
+      <w:proofErr w:type="spellEnd"/>
+      <w:r>
+        <w:t xml:space="preserve"> </w:t>
+      </w:r>
+      <w:proofErr w:type="spellStart"/>
+      <w:r>
+        <w:t>phần</w:t>
+      </w:r>
+      <w:proofErr w:type="spellEnd"/>
+      <w:r>
+        <w:t xml:space="preserve"> server.</w:t>
       </w:r>
     </w:p>
     <w:p>
@@ -1941,7 +4502,143 @@
         <w:pStyle w:val="Vnbn"/>
       </w:pPr>
       <w:r>
-        <w:t>* Những phần còn lại sẽ được phân công sau khi các công việc trên được hoàn thành.</w:t>
+        <w:t xml:space="preserve">* </w:t>
+      </w:r>
+      <w:proofErr w:type="spellStart"/>
+      <w:r>
+        <w:t>Những</w:t>
+      </w:r>
+      <w:proofErr w:type="spellEnd"/>
+      <w:r>
+        <w:t xml:space="preserve"> </w:t>
+      </w:r>
+      <w:proofErr w:type="spellStart"/>
+      <w:r>
+        <w:t>phần</w:t>
+      </w:r>
+      <w:proofErr w:type="spellEnd"/>
+      <w:r>
+        <w:t xml:space="preserve"> </w:t>
+      </w:r>
+      <w:proofErr w:type="spellStart"/>
+      <w:r>
+        <w:t>còn</w:t>
+      </w:r>
+      <w:proofErr w:type="spellEnd"/>
+      <w:r>
+        <w:t xml:space="preserve"> </w:t>
+      </w:r>
+      <w:proofErr w:type="spellStart"/>
+      <w:r>
+        <w:t>lại</w:t>
+      </w:r>
+      <w:proofErr w:type="spellEnd"/>
+      <w:r>
+        <w:t xml:space="preserve"> </w:t>
+      </w:r>
+      <w:proofErr w:type="spellStart"/>
+      <w:r>
+        <w:t>sẽ</w:t>
+      </w:r>
+      <w:proofErr w:type="spellEnd"/>
+      <w:r>
+        <w:t xml:space="preserve"> </w:t>
+      </w:r>
+      <w:proofErr w:type="spellStart"/>
+      <w:r>
+        <w:t>được</w:t>
+      </w:r>
+      <w:proofErr w:type="spellEnd"/>
+      <w:r>
+        <w:t xml:space="preserve"> </w:t>
+      </w:r>
+      <w:proofErr w:type="spellStart"/>
+      <w:r>
+        <w:t>phân</w:t>
+      </w:r>
+      <w:proofErr w:type="spellEnd"/>
+      <w:r>
+        <w:t xml:space="preserve"> </w:t>
+      </w:r>
+      <w:proofErr w:type="spellStart"/>
+      <w:r>
+        <w:t>công</w:t>
+      </w:r>
+      <w:proofErr w:type="spellEnd"/>
+      <w:r>
+        <w:t xml:space="preserve"> </w:t>
+      </w:r>
+      <w:proofErr w:type="spellStart"/>
+      <w:r>
+        <w:t>sau</w:t>
+      </w:r>
+      <w:proofErr w:type="spellEnd"/>
+      <w:r>
+        <w:t xml:space="preserve"> </w:t>
+      </w:r>
+      <w:proofErr w:type="spellStart"/>
+      <w:r>
+        <w:t>khi</w:t>
+      </w:r>
+      <w:proofErr w:type="spellEnd"/>
+      <w:r>
+        <w:t xml:space="preserve"> </w:t>
+      </w:r>
+      <w:proofErr w:type="spellStart"/>
+      <w:r>
+        <w:t>các</w:t>
+      </w:r>
+      <w:proofErr w:type="spellEnd"/>
+      <w:r>
+        <w:t xml:space="preserve"> </w:t>
+      </w:r>
+      <w:proofErr w:type="spellStart"/>
+      <w:r>
+        <w:t>công</w:t>
+      </w:r>
+      <w:proofErr w:type="spellEnd"/>
+      <w:r>
+        <w:t xml:space="preserve"> </w:t>
+      </w:r>
+      <w:proofErr w:type="spellStart"/>
+      <w:r>
+        <w:t>việc</w:t>
+      </w:r>
+      <w:proofErr w:type="spellEnd"/>
+      <w:r>
+        <w:t xml:space="preserve"> </w:t>
+      </w:r>
+      <w:proofErr w:type="spellStart"/>
+      <w:r>
+        <w:t>trên</w:t>
+      </w:r>
+      <w:proofErr w:type="spellEnd"/>
+      <w:r>
+        <w:t xml:space="preserve"> </w:t>
+      </w:r>
+      <w:proofErr w:type="spellStart"/>
+      <w:r>
+        <w:t>được</w:t>
+      </w:r>
+      <w:proofErr w:type="spellEnd"/>
+      <w:r>
+        <w:t xml:space="preserve"> </w:t>
+      </w:r>
+      <w:proofErr w:type="spellStart"/>
+      <w:r>
+        <w:t>hoàn</w:t>
+      </w:r>
+      <w:proofErr w:type="spellEnd"/>
+      <w:r>
+        <w:t xml:space="preserve"> </w:t>
+      </w:r>
+      <w:proofErr w:type="spellStart"/>
+      <w:r>
+        <w:t>thành</w:t>
+      </w:r>
+      <w:proofErr w:type="spellEnd"/>
+      <w:r>
+        <w:t>.</w:t>
       </w:r>
     </w:p>
     <w:sectPr>

</xml_diff>

<commit_message>
vẽ lại giao diện và luồng
</commit_message>
<xml_diff>
--- a/Bao_Cao_GK.docx
+++ b/Bao_Cao_GK.docx
@@ -997,6 +997,7 @@
       </w:pPr>
       <w:r>
         <w:rPr>
+          <w:noProof/>
           <w:lang w:val="vi-VN"/>
         </w:rPr>
         <w:t>1.</w:t>
@@ -1102,6 +1103,7 @@
       </w:pPr>
       <w:r>
         <w:rPr>
+          <w:noProof/>
           <w:lang w:val="vi-VN"/>
         </w:rPr>
         <w:t>1.</w:t>
@@ -1200,6 +1202,7 @@
       </w:pPr>
       <w:r>
         <w:rPr>
+          <w:noProof/>
           <w:lang w:val="vi-VN"/>
         </w:rPr>
         <w:t>1.</w:t>
@@ -1238,6 +1241,7 @@
         <w:rPr>
           <w:b/>
           <w:bCs/>
+          <w:noProof/>
           <w:sz w:val="26"/>
           <w:szCs w:val="26"/>
           <w:lang w:val="vi-VN"/>
@@ -1245,6 +1249,7 @@
       </w:pPr>
       <w:r>
         <w:rPr>
+          <w:noProof/>
           <w:lang w:val="vi-VN"/>
         </w:rPr>
         <w:tab/>
@@ -1253,6 +1258,7 @@
         <w:rPr>
           <w:b/>
           <w:bCs/>
+          <w:noProof/>
           <w:lang w:val="vi-VN"/>
         </w:rPr>
         <w:t>1.</w:t>
@@ -1261,6 +1267,7 @@
         <w:rPr>
           <w:b/>
           <w:bCs/>
+          <w:noProof/>
           <w:sz w:val="26"/>
           <w:szCs w:val="26"/>
           <w:lang w:val="vi-VN"/>
@@ -1271,6 +1278,7 @@
         <w:rPr>
           <w:b/>
           <w:bCs/>
+          <w:noProof/>
           <w:sz w:val="26"/>
           <w:szCs w:val="26"/>
           <w:lang w:val="vi-VN"/>
@@ -1281,6 +1289,7 @@
         <w:rPr>
           <w:b/>
           <w:bCs/>
+          <w:noProof/>
           <w:sz w:val="26"/>
           <w:szCs w:val="26"/>
           <w:lang w:val="vi-VN"/>
@@ -1291,6 +1300,7 @@
         <w:rPr>
           <w:b/>
           <w:bCs/>
+          <w:noProof/>
           <w:sz w:val="26"/>
           <w:szCs w:val="26"/>
           <w:lang w:val="vi-VN"/>
@@ -1301,6 +1311,7 @@
         <w:rPr>
           <w:b/>
           <w:bCs/>
+          <w:noProof/>
           <w:sz w:val="26"/>
           <w:szCs w:val="26"/>
           <w:lang w:val="vi-VN"/>
@@ -1311,6 +1322,7 @@
         <w:rPr>
           <w:b/>
           <w:bCs/>
+          <w:noProof/>
           <w:sz w:val="26"/>
           <w:szCs w:val="26"/>
           <w:lang w:val="vi-VN"/>
@@ -1321,6 +1333,7 @@
         <w:rPr>
           <w:b/>
           <w:bCs/>
+          <w:noProof/>
           <w:sz w:val="26"/>
           <w:szCs w:val="26"/>
           <w:lang w:val="vi-VN"/>
@@ -1331,6 +1344,7 @@
         <w:rPr>
           <w:b/>
           <w:bCs/>
+          <w:noProof/>
           <w:sz w:val="26"/>
           <w:szCs w:val="26"/>
           <w:lang w:val="vi-VN"/>
@@ -1341,6 +1355,7 @@
         <w:rPr>
           <w:b/>
           <w:bCs/>
+          <w:noProof/>
           <w:sz w:val="26"/>
           <w:szCs w:val="26"/>
           <w:lang w:val="vi-VN"/>
@@ -1351,6 +1366,7 @@
         <w:rPr>
           <w:b/>
           <w:bCs/>
+          <w:noProof/>
           <w:sz w:val="26"/>
           <w:szCs w:val="26"/>
           <w:lang w:val="vi-VN"/>
@@ -1361,6 +1377,7 @@
         <w:rPr>
           <w:b/>
           <w:bCs/>
+          <w:noProof/>
           <w:sz w:val="26"/>
           <w:szCs w:val="26"/>
           <w:lang w:val="vi-VN"/>
@@ -1371,6 +1388,7 @@
         <w:rPr>
           <w:b/>
           <w:bCs/>
+          <w:noProof/>
           <w:sz w:val="26"/>
           <w:szCs w:val="26"/>
           <w:lang w:val="vi-VN"/>
@@ -1381,6 +1399,7 @@
         <w:rPr>
           <w:b/>
           <w:bCs/>
+          <w:noProof/>
           <w:sz w:val="26"/>
           <w:szCs w:val="26"/>
           <w:lang w:val="vi-VN"/>
@@ -1391,6 +1410,7 @@
         <w:rPr>
           <w:b/>
           <w:bCs/>
+          <w:noProof/>
           <w:sz w:val="26"/>
           <w:szCs w:val="26"/>
           <w:lang w:val="vi-VN"/>
@@ -1401,6 +1421,7 @@
         <w:rPr>
           <w:b/>
           <w:bCs/>
+          <w:noProof/>
           <w:sz w:val="26"/>
           <w:szCs w:val="26"/>
           <w:lang w:val="vi-VN"/>
@@ -1411,6 +1432,7 @@
         <w:rPr>
           <w:b/>
           <w:bCs/>
+          <w:noProof/>
           <w:sz w:val="26"/>
           <w:szCs w:val="26"/>
           <w:lang w:val="vi-VN"/>
@@ -1421,6 +1443,7 @@
         <w:rPr>
           <w:b/>
           <w:bCs/>
+          <w:noProof/>
           <w:sz w:val="26"/>
           <w:szCs w:val="26"/>
           <w:lang w:val="vi-VN"/>
@@ -1485,6 +1508,9 @@
         </w:rPr>
       </w:pPr>
       <w:r>
+        <w:rPr>
+          <w:noProof/>
+        </w:rPr>
         <w:t>2.</w:t>
       </w:r>
       <w:hyperlink w:anchor="_Toc181125423" w:history="1">
@@ -1603,6 +1629,9 @@
         </w:rPr>
       </w:pPr>
       <w:r>
+        <w:rPr>
+          <w:noProof/>
+        </w:rPr>
         <w:t xml:space="preserve">             </w:t>
       </w:r>
       <w:hyperlink w:anchor="_Toc181125425" w:history="1">
@@ -1670,6 +1699,9 @@
         </w:rPr>
       </w:pPr>
       <w:r>
+        <w:rPr>
+          <w:noProof/>
+        </w:rPr>
         <w:t xml:space="preserve">             </w:t>
       </w:r>
       <w:hyperlink w:anchor="_Toc181125426" w:history="1">
@@ -1728,10 +1760,14 @@
         <w:rPr>
           <w:b w:val="0"/>
           <w:bCs/>
+          <w:noProof/>
           <w:szCs w:val="26"/>
         </w:rPr>
       </w:pPr>
       <w:r>
+        <w:rPr>
+          <w:noProof/>
+        </w:rPr>
         <w:t xml:space="preserve">             </w:t>
       </w:r>
       <w:hyperlink w:anchor="_Toc181125425" w:history="1">
@@ -1769,21 +1805,7 @@
             <w:rStyle w:val="Hyperlink"/>
             <w:noProof/>
           </w:rPr>
-          <w:t xml:space="preserve"> </w:t>
-        </w:r>
-        <w:r>
-          <w:rPr>
-            <w:rStyle w:val="Hyperlink"/>
-            <w:noProof/>
-          </w:rPr>
-          <w:t xml:space="preserve">UseCase </w:t>
-        </w:r>
-        <w:r>
-          <w:rPr>
-            <w:rStyle w:val="Hyperlink"/>
-            <w:noProof/>
-          </w:rPr>
-          <w:t>chế độ chơi “Kết nối mạng LAN”</w:t>
+          <w:t xml:space="preserve"> UseCase chế độ chơi “Kết nối mạng LAN”</w:t>
         </w:r>
         <w:r>
           <w:rPr>
@@ -1805,12 +1827,19 @@
         <w:rPr>
           <w:b w:val="0"/>
           <w:bCs/>
+          <w:noProof/>
           <w:szCs w:val="26"/>
         </w:rPr>
         <w:tab/>
       </w:r>
     </w:p>
-    <w:p/>
+    <w:p>
+      <w:pPr>
+        <w:rPr>
+          <w:noProof/>
+        </w:rPr>
+      </w:pPr>
+    </w:p>
     <w:p>
       <w:pPr>
         <w:pStyle w:val="TOC2"/>
@@ -1844,7 +1873,13 @@
         </w:r>
       </w:hyperlink>
     </w:p>
-    <w:p/>
+    <w:p>
+      <w:pPr>
+        <w:rPr>
+          <w:noProof/>
+        </w:rPr>
+      </w:pPr>
+    </w:p>
     <w:p>
       <w:pPr>
         <w:pStyle w:val="TOC2"/>
@@ -1862,6 +1897,9 @@
           <w:t xml:space="preserve">IV. </w:t>
         </w:r>
         <w:r>
+          <w:rPr>
+            <w:noProof/>
+          </w:rPr>
           <w:t>Kết quả đạt được cho đến thời điểm báo cáo</w:t>
         </w:r>
         <w:r>
@@ -1956,6 +1994,9 @@
         </w:rPr>
       </w:pPr>
       <w:r>
+        <w:rPr>
+          <w:noProof/>
+        </w:rPr>
         <w:t>4.</w:t>
       </w:r>
       <w:hyperlink w:anchor="_Toc181125424" w:history="1">
@@ -2126,7 +2167,13 @@
         </w:r>
       </w:hyperlink>
     </w:p>
-    <w:p/>
+    <w:p>
+      <w:pPr>
+        <w:rPr>
+          <w:noProof/>
+        </w:rPr>
+      </w:pPr>
+    </w:p>
     <w:p>
       <w:pPr>
         <w:pStyle w:val="TOC2"/>
@@ -3028,6 +3075,9 @@
     <w:p>
       <w:pPr>
         <w:pStyle w:val="Heading2"/>
+        <w:rPr>
+          <w:lang w:val="en-US"/>
+        </w:rPr>
       </w:pPr>
       <w:r>
         <w:t>2.</w:t>
@@ -3042,37 +3092,30 @@
     </w:p>
     <w:p>
       <w:pPr>
-        <w:jc w:val="both"/>
-        <w:rPr>
-          <w:lang w:val="vi-VN"/>
-        </w:rPr>
-      </w:pPr>
-      <w:r>
-        <w:rPr>
-          <w:lang w:val="vi-VN"/>
-        </w:rPr>
-        <w:tab/>
-        <w:t xml:space="preserve">Mô hình: </w:t>
+        <w:pStyle w:val="Vnbn"/>
+        <w:numPr>
+          <w:ilvl w:val="0"/>
+          <w:numId w:val="6"/>
+        </w:numPr>
+        <w:ind w:left="720"/>
+      </w:pPr>
+      <w:r>
+        <w:t>Hình minh họa giao diện:</w:t>
       </w:r>
     </w:p>
     <w:p>
       <w:pPr>
         <w:pStyle w:val="nh"/>
-        <w:jc w:val="both"/>
-        <w:rPr>
-          <w:lang w:val="vi-VN"/>
-        </w:rPr>
-      </w:pPr>
-      <w:r>
-        <w:rPr>
-          <w:noProof/>
+      </w:pPr>
+      <w:r>
+        <w:rPr>
           <w:lang w:val="vi-VN"/>
         </w:rPr>
         <w:drawing>
-          <wp:inline distT="0" distB="0" distL="0" distR="0" wp14:anchorId="778CFA07" wp14:editId="77BEF3BB">
-            <wp:extent cx="5943600" cy="3055620"/>
-            <wp:effectExtent l="0" t="0" r="0" b="0"/>
-            <wp:docPr id="1293939598" name="Picture 1" descr="A diagram of a server&#10;&#10;Description automatically generated"/>
+          <wp:inline distT="0" distB="0" distL="0" distR="0" wp14:anchorId="322033E8" wp14:editId="67C147E6">
+            <wp:extent cx="5021580" cy="2927646"/>
+            <wp:effectExtent l="0" t="0" r="7620" b="6350"/>
+            <wp:docPr id="794656604" name="Picture 1"/>
             <wp:cNvGraphicFramePr>
               <a:graphicFrameLocks xmlns:a="http://schemas.openxmlformats.org/drawingml/2006/main" noChangeAspect="1"/>
             </wp:cNvGraphicFramePr>
@@ -3080,36 +3123,23 @@
               <a:graphicData uri="http://schemas.openxmlformats.org/drawingml/2006/picture">
                 <pic:pic xmlns:pic="http://schemas.openxmlformats.org/drawingml/2006/picture">
                   <pic:nvPicPr>
-                    <pic:cNvPr id="1293939598" name="Picture 1" descr="A diagram of a server&#10;&#10;Description automatically generated"/>
-                    <pic:cNvPicPr>
-                      <a:picLocks noChangeAspect="1" noChangeArrowheads="1"/>
-                    </pic:cNvPicPr>
+                    <pic:cNvPr id="794656604" name=""/>
+                    <pic:cNvPicPr/>
                   </pic:nvPicPr>
                   <pic:blipFill>
-                    <a:blip r:embed="rId10">
-                      <a:extLst>
-                        <a:ext uri="{28A0092B-C50C-407E-A947-70E740481C1C}">
-                          <a14:useLocalDpi xmlns:a14="http://schemas.microsoft.com/office/drawing/2010/main" val="0"/>
-                        </a:ext>
-                      </a:extLst>
-                    </a:blip>
-                    <a:srcRect/>
+                    <a:blip r:embed="rId10"/>
                     <a:stretch>
                       <a:fillRect/>
                     </a:stretch>
                   </pic:blipFill>
-                  <pic:spPr bwMode="auto">
+                  <pic:spPr>
                     <a:xfrm>
                       <a:off x="0" y="0"/>
-                      <a:ext cx="5943600" cy="3055620"/>
+                      <a:ext cx="5030318" cy="2932741"/>
                     </a:xfrm>
                     <a:prstGeom prst="rect">
                       <a:avLst/>
                     </a:prstGeom>
-                    <a:noFill/>
-                    <a:ln>
-                      <a:noFill/>
-                    </a:ln>
                   </pic:spPr>
                 </pic:pic>
               </a:graphicData>
@@ -3120,42 +3150,31 @@
     </w:p>
     <w:p>
       <w:pPr>
-        <w:pStyle w:val="Hnh"/>
-        <w:rPr>
-          <w:lang w:val="vi-VN"/>
-        </w:rPr>
-      </w:pPr>
-      <w:r>
-        <w:rPr>
-          <w:lang w:val="vi-VN"/>
-        </w:rPr>
-        <w:t>Hình II.1. Mô hình Client – Server</w:t>
-      </w:r>
-      <w:r>
-        <w:rPr>
-          <w:lang w:val="vi-VN"/>
-        </w:rPr>
-        <w:t>.</w:t>
+        <w:pStyle w:val="ListParagraph"/>
+        <w:numPr>
+          <w:ilvl w:val="0"/>
+          <w:numId w:val="6"/>
+        </w:numPr>
+        <w:ind w:left="720"/>
+        <w:jc w:val="both"/>
+      </w:pPr>
+      <w:r>
+        <w:t>Luồng của ứng dụng:</w:t>
       </w:r>
     </w:p>
     <w:p>
       <w:pPr>
         <w:pStyle w:val="nh"/>
-        <w:jc w:val="both"/>
-        <w:rPr>
-          <w:lang w:val="vi-VN"/>
-        </w:rPr>
       </w:pPr>
       <w:r>
         <w:rPr>
           <w:noProof/>
-          <w:lang w:val="vi-VN"/>
         </w:rPr>
         <w:drawing>
-          <wp:inline distT="0" distB="0" distL="0" distR="0" wp14:anchorId="3490FDCD" wp14:editId="41468D22">
-            <wp:extent cx="5791200" cy="3665034"/>
-            <wp:effectExtent l="0" t="0" r="0" b="0"/>
-            <wp:docPr id="1656359298" name="Picture 2" descr="A diagram of a client&#10;&#10;Description automatically generated"/>
+          <wp:inline distT="0" distB="0" distL="0" distR="0" wp14:anchorId="0F8B06BA" wp14:editId="63BF76F0">
+            <wp:extent cx="5036820" cy="4113403"/>
+            <wp:effectExtent l="0" t="0" r="0" b="1905"/>
+            <wp:docPr id="878371969" name="Picture 1"/>
             <wp:cNvGraphicFramePr>
               <a:graphicFrameLocks xmlns:a="http://schemas.openxmlformats.org/drawingml/2006/main" noChangeAspect="1"/>
             </wp:cNvGraphicFramePr>
@@ -3163,7 +3182,7 @@
               <a:graphicData uri="http://schemas.openxmlformats.org/drawingml/2006/picture">
                 <pic:pic xmlns:pic="http://schemas.openxmlformats.org/drawingml/2006/picture">
                   <pic:nvPicPr>
-                    <pic:cNvPr id="1656359298" name="Picture 2" descr="A diagram of a client&#10;&#10;Description automatically generated"/>
+                    <pic:cNvPr id="0" name="Picture 1"/>
                     <pic:cNvPicPr>
                       <a:picLocks noChangeAspect="1" noChangeArrowheads="1"/>
                     </pic:cNvPicPr>
@@ -3184,7 +3203,7 @@
                   <pic:spPr bwMode="auto">
                     <a:xfrm>
                       <a:off x="0" y="0"/>
-                      <a:ext cx="5793833" cy="3666700"/>
+                      <a:ext cx="5041946" cy="4117590"/>
                     </a:xfrm>
                     <a:prstGeom prst="rect">
                       <a:avLst/>
@@ -3199,20 +3218,6 @@
             </a:graphic>
           </wp:inline>
         </w:drawing>
-      </w:r>
-    </w:p>
-    <w:p>
-      <w:pPr>
-        <w:pStyle w:val="Hnh"/>
-        <w:rPr>
-          <w:lang w:val="vi-VN"/>
-        </w:rPr>
-      </w:pPr>
-      <w:r>
-        <w:rPr>
-          <w:lang w:val="vi-VN"/>
-        </w:rPr>
-        <w:t>Hình II.2. Mô hình Client.</w:t>
       </w:r>
     </w:p>
     <w:p>
@@ -4279,6 +4284,232 @@
     </w:lvl>
   </w:abstractNum>
   <w:abstractNum w:abstractNumId="1" w15:restartNumberingAfterBreak="0">
+    <w:nsid w:val="4E4F7763"/>
+    <w:multiLevelType w:val="hybridMultilevel"/>
+    <w:tmpl w:val="C576F3A4"/>
+    <w:lvl w:ilvl="0" w:tplc="04090001">
+      <w:start w:val="1"/>
+      <w:numFmt w:val="bullet"/>
+      <w:lvlText w:val=""/>
+      <w:lvlJc w:val="left"/>
+      <w:pPr>
+        <w:ind w:left="1080" w:hanging="360"/>
+      </w:pPr>
+      <w:rPr>
+        <w:rFonts w:ascii="Symbol" w:hAnsi="Symbol" w:hint="default"/>
+      </w:rPr>
+    </w:lvl>
+    <w:lvl w:ilvl="1" w:tplc="04090003" w:tentative="1">
+      <w:start w:val="1"/>
+      <w:numFmt w:val="bullet"/>
+      <w:lvlText w:val="o"/>
+      <w:lvlJc w:val="left"/>
+      <w:pPr>
+        <w:ind w:left="1800" w:hanging="360"/>
+      </w:pPr>
+      <w:rPr>
+        <w:rFonts w:ascii="Courier New" w:hAnsi="Courier New" w:cs="Courier New" w:hint="default"/>
+      </w:rPr>
+    </w:lvl>
+    <w:lvl w:ilvl="2" w:tplc="04090005" w:tentative="1">
+      <w:start w:val="1"/>
+      <w:numFmt w:val="bullet"/>
+      <w:lvlText w:val=""/>
+      <w:lvlJc w:val="left"/>
+      <w:pPr>
+        <w:ind w:left="2520" w:hanging="360"/>
+      </w:pPr>
+      <w:rPr>
+        <w:rFonts w:ascii="Wingdings" w:hAnsi="Wingdings" w:hint="default"/>
+      </w:rPr>
+    </w:lvl>
+    <w:lvl w:ilvl="3" w:tplc="04090001" w:tentative="1">
+      <w:start w:val="1"/>
+      <w:numFmt w:val="bullet"/>
+      <w:lvlText w:val=""/>
+      <w:lvlJc w:val="left"/>
+      <w:pPr>
+        <w:ind w:left="3240" w:hanging="360"/>
+      </w:pPr>
+      <w:rPr>
+        <w:rFonts w:ascii="Symbol" w:hAnsi="Symbol" w:hint="default"/>
+      </w:rPr>
+    </w:lvl>
+    <w:lvl w:ilvl="4" w:tplc="04090003" w:tentative="1">
+      <w:start w:val="1"/>
+      <w:numFmt w:val="bullet"/>
+      <w:lvlText w:val="o"/>
+      <w:lvlJc w:val="left"/>
+      <w:pPr>
+        <w:ind w:left="3960" w:hanging="360"/>
+      </w:pPr>
+      <w:rPr>
+        <w:rFonts w:ascii="Courier New" w:hAnsi="Courier New" w:cs="Courier New" w:hint="default"/>
+      </w:rPr>
+    </w:lvl>
+    <w:lvl w:ilvl="5" w:tplc="04090005" w:tentative="1">
+      <w:start w:val="1"/>
+      <w:numFmt w:val="bullet"/>
+      <w:lvlText w:val=""/>
+      <w:lvlJc w:val="left"/>
+      <w:pPr>
+        <w:ind w:left="4680" w:hanging="360"/>
+      </w:pPr>
+      <w:rPr>
+        <w:rFonts w:ascii="Wingdings" w:hAnsi="Wingdings" w:hint="default"/>
+      </w:rPr>
+    </w:lvl>
+    <w:lvl w:ilvl="6" w:tplc="04090001" w:tentative="1">
+      <w:start w:val="1"/>
+      <w:numFmt w:val="bullet"/>
+      <w:lvlText w:val=""/>
+      <w:lvlJc w:val="left"/>
+      <w:pPr>
+        <w:ind w:left="5400" w:hanging="360"/>
+      </w:pPr>
+      <w:rPr>
+        <w:rFonts w:ascii="Symbol" w:hAnsi="Symbol" w:hint="default"/>
+      </w:rPr>
+    </w:lvl>
+    <w:lvl w:ilvl="7" w:tplc="04090003" w:tentative="1">
+      <w:start w:val="1"/>
+      <w:numFmt w:val="bullet"/>
+      <w:lvlText w:val="o"/>
+      <w:lvlJc w:val="left"/>
+      <w:pPr>
+        <w:ind w:left="6120" w:hanging="360"/>
+      </w:pPr>
+      <w:rPr>
+        <w:rFonts w:ascii="Courier New" w:hAnsi="Courier New" w:cs="Courier New" w:hint="default"/>
+      </w:rPr>
+    </w:lvl>
+    <w:lvl w:ilvl="8" w:tplc="04090005" w:tentative="1">
+      <w:start w:val="1"/>
+      <w:numFmt w:val="bullet"/>
+      <w:lvlText w:val=""/>
+      <w:lvlJc w:val="left"/>
+      <w:pPr>
+        <w:ind w:left="6840" w:hanging="360"/>
+      </w:pPr>
+      <w:rPr>
+        <w:rFonts w:ascii="Wingdings" w:hAnsi="Wingdings" w:hint="default"/>
+      </w:rPr>
+    </w:lvl>
+  </w:abstractNum>
+  <w:abstractNum w:abstractNumId="2" w15:restartNumberingAfterBreak="0">
+    <w:nsid w:val="51963C1D"/>
+    <w:multiLevelType w:val="hybridMultilevel"/>
+    <w:tmpl w:val="4F0840D4"/>
+    <w:lvl w:ilvl="0" w:tplc="99C47F90">
+      <w:start w:val="1"/>
+      <w:numFmt w:val="bullet"/>
+      <w:lvlText w:val="-"/>
+      <w:lvlJc w:val="left"/>
+      <w:pPr>
+        <w:ind w:left="1080" w:hanging="360"/>
+      </w:pPr>
+      <w:rPr>
+        <w:rFonts w:ascii="Work Sans" w:hAnsi="Work Sans" w:hint="default"/>
+      </w:rPr>
+    </w:lvl>
+    <w:lvl w:ilvl="1" w:tplc="FFFFFFFF" w:tentative="1">
+      <w:start w:val="1"/>
+      <w:numFmt w:val="bullet"/>
+      <w:lvlText w:val="o"/>
+      <w:lvlJc w:val="left"/>
+      <w:pPr>
+        <w:ind w:left="1800" w:hanging="360"/>
+      </w:pPr>
+      <w:rPr>
+        <w:rFonts w:ascii="Courier New" w:hAnsi="Courier New" w:cs="Courier New" w:hint="default"/>
+      </w:rPr>
+    </w:lvl>
+    <w:lvl w:ilvl="2" w:tplc="FFFFFFFF" w:tentative="1">
+      <w:start w:val="1"/>
+      <w:numFmt w:val="bullet"/>
+      <w:lvlText w:val=""/>
+      <w:lvlJc w:val="left"/>
+      <w:pPr>
+        <w:ind w:left="2520" w:hanging="360"/>
+      </w:pPr>
+      <w:rPr>
+        <w:rFonts w:ascii="Wingdings" w:hAnsi="Wingdings" w:hint="default"/>
+      </w:rPr>
+    </w:lvl>
+    <w:lvl w:ilvl="3" w:tplc="FFFFFFFF" w:tentative="1">
+      <w:start w:val="1"/>
+      <w:numFmt w:val="bullet"/>
+      <w:lvlText w:val=""/>
+      <w:lvlJc w:val="left"/>
+      <w:pPr>
+        <w:ind w:left="3240" w:hanging="360"/>
+      </w:pPr>
+      <w:rPr>
+        <w:rFonts w:ascii="Symbol" w:hAnsi="Symbol" w:hint="default"/>
+      </w:rPr>
+    </w:lvl>
+    <w:lvl w:ilvl="4" w:tplc="FFFFFFFF" w:tentative="1">
+      <w:start w:val="1"/>
+      <w:numFmt w:val="bullet"/>
+      <w:lvlText w:val="o"/>
+      <w:lvlJc w:val="left"/>
+      <w:pPr>
+        <w:ind w:left="3960" w:hanging="360"/>
+      </w:pPr>
+      <w:rPr>
+        <w:rFonts w:ascii="Courier New" w:hAnsi="Courier New" w:cs="Courier New" w:hint="default"/>
+      </w:rPr>
+    </w:lvl>
+    <w:lvl w:ilvl="5" w:tplc="FFFFFFFF" w:tentative="1">
+      <w:start w:val="1"/>
+      <w:numFmt w:val="bullet"/>
+      <w:lvlText w:val=""/>
+      <w:lvlJc w:val="left"/>
+      <w:pPr>
+        <w:ind w:left="4680" w:hanging="360"/>
+      </w:pPr>
+      <w:rPr>
+        <w:rFonts w:ascii="Wingdings" w:hAnsi="Wingdings" w:hint="default"/>
+      </w:rPr>
+    </w:lvl>
+    <w:lvl w:ilvl="6" w:tplc="FFFFFFFF" w:tentative="1">
+      <w:start w:val="1"/>
+      <w:numFmt w:val="bullet"/>
+      <w:lvlText w:val=""/>
+      <w:lvlJc w:val="left"/>
+      <w:pPr>
+        <w:ind w:left="5400" w:hanging="360"/>
+      </w:pPr>
+      <w:rPr>
+        <w:rFonts w:ascii="Symbol" w:hAnsi="Symbol" w:hint="default"/>
+      </w:rPr>
+    </w:lvl>
+    <w:lvl w:ilvl="7" w:tplc="FFFFFFFF" w:tentative="1">
+      <w:start w:val="1"/>
+      <w:numFmt w:val="bullet"/>
+      <w:lvlText w:val="o"/>
+      <w:lvlJc w:val="left"/>
+      <w:pPr>
+        <w:ind w:left="6120" w:hanging="360"/>
+      </w:pPr>
+      <w:rPr>
+        <w:rFonts w:ascii="Courier New" w:hAnsi="Courier New" w:cs="Courier New" w:hint="default"/>
+      </w:rPr>
+    </w:lvl>
+    <w:lvl w:ilvl="8" w:tplc="FFFFFFFF" w:tentative="1">
+      <w:start w:val="1"/>
+      <w:numFmt w:val="bullet"/>
+      <w:lvlText w:val=""/>
+      <w:lvlJc w:val="left"/>
+      <w:pPr>
+        <w:ind w:left="6840" w:hanging="360"/>
+      </w:pPr>
+      <w:rPr>
+        <w:rFonts w:ascii="Wingdings" w:hAnsi="Wingdings" w:hint="default"/>
+      </w:rPr>
+    </w:lvl>
+  </w:abstractNum>
+  <w:abstractNum w:abstractNumId="3" w15:restartNumberingAfterBreak="0">
     <w:nsid w:val="55350814"/>
     <w:multiLevelType w:val="hybridMultilevel"/>
     <w:tmpl w:val="467EAEDE"/>
@@ -4391,7 +4622,7 @@
       </w:rPr>
     </w:lvl>
   </w:abstractNum>
-  <w:abstractNum w:abstractNumId="2" w15:restartNumberingAfterBreak="0">
+  <w:abstractNum w:abstractNumId="4" w15:restartNumberingAfterBreak="0">
     <w:nsid w:val="5E151A46"/>
     <w:multiLevelType w:val="hybridMultilevel"/>
     <w:tmpl w:val="4282BFD0"/>
@@ -4504,7 +4735,7 @@
       </w:rPr>
     </w:lvl>
   </w:abstractNum>
-  <w:abstractNum w:abstractNumId="3" w15:restartNumberingAfterBreak="0">
+  <w:abstractNum w:abstractNumId="5" w15:restartNumberingAfterBreak="0">
     <w:nsid w:val="6C235150"/>
     <w:multiLevelType w:val="hybridMultilevel"/>
     <w:tmpl w:val="4696495A"/>
@@ -4618,16 +4849,22 @@
     </w:lvl>
   </w:abstractNum>
   <w:num w:numId="1" w16cid:durableId="926812002">
-    <w:abstractNumId w:val="2"/>
+    <w:abstractNumId w:val="4"/>
   </w:num>
   <w:num w:numId="2" w16cid:durableId="132984560">
-    <w:abstractNumId w:val="3"/>
+    <w:abstractNumId w:val="5"/>
   </w:num>
   <w:num w:numId="3" w16cid:durableId="1569727575">
-    <w:abstractNumId w:val="1"/>
+    <w:abstractNumId w:val="3"/>
   </w:num>
   <w:num w:numId="4" w16cid:durableId="385177904">
     <w:abstractNumId w:val="0"/>
+  </w:num>
+  <w:num w:numId="5" w16cid:durableId="243338939">
+    <w:abstractNumId w:val="1"/>
+  </w:num>
+  <w:num w:numId="6" w16cid:durableId="1822303677">
+    <w:abstractNumId w:val="2"/>
   </w:num>
 </w:numbering>
 </file>
@@ -5252,6 +5489,7 @@
   <w:style w:type="character" w:default="1" w:styleId="DefaultParagraphFont">
     <w:name w:val="Default Paragraph Font"/>
     <w:uiPriority w:val="1"/>
+    <w:semiHidden/>
     <w:unhideWhenUsed/>
   </w:style>
   <w:style w:type="table" w:default="1" w:styleId="TableNormal">

</xml_diff>

<commit_message>
Chỉnh sửa xong báo cáo
</commit_message>
<xml_diff>
--- a/Bao_Cao_GK.docx
+++ b/Bao_Cao_GK.docx
@@ -644,7 +644,14 @@
                 <w:szCs w:val="28"/>
                 <w:lang w:val="vi-VN"/>
               </w:rPr>
-              <w:t xml:space="preserve"> 29</w:t>
+              <w:t xml:space="preserve"> </w:t>
+            </w:r>
+            <w:r>
+              <w:rPr>
+                <w:rFonts w:cs="Times New Roman"/>
+                <w:szCs w:val="28"/>
+              </w:rPr>
+              <w:t>03</w:t>
             </w:r>
             <w:r>
               <w:rPr>
@@ -660,7 +667,14 @@
                 <w:szCs w:val="28"/>
                 <w:lang w:val="vi-VN"/>
               </w:rPr>
-              <w:t xml:space="preserve"> 10</w:t>
+              <w:t xml:space="preserve"> 1</w:t>
+            </w:r>
+            <w:r>
+              <w:rPr>
+                <w:rFonts w:cs="Times New Roman"/>
+                <w:szCs w:val="28"/>
+              </w:rPr>
+              <w:t>1</w:t>
             </w:r>
             <w:r>
               <w:rPr>
@@ -687,10 +701,10 @@
         <w:pStyle w:val="Heading1"/>
         <w:rPr>
           <w:noProof/>
-          <w:lang w:val="vi-VN"/>
         </w:rPr>
       </w:pPr>
       <w:bookmarkStart w:id="0" w:name="_Toc181125421"/>
+      <w:bookmarkStart w:id="1" w:name="_Toc181510994"/>
       <w:r>
         <w:rPr>
           <w:lang w:val="vi-VN"/>
@@ -699,6 +713,7 @@
         <w:t>Mục Lục</w:t>
       </w:r>
       <w:bookmarkEnd w:id="0"/>
+      <w:bookmarkEnd w:id="1"/>
       <w:r>
         <w:rPr>
           <w:lang w:val="vi-VN"/>
@@ -721,784 +736,6 @@
     <w:p>
       <w:pPr>
         <w:pStyle w:val="TOC1"/>
-        <w:tabs>
-          <w:tab w:val="right" w:leader="dot" w:pos="9350"/>
-        </w:tabs>
-        <w:rPr>
-          <w:rFonts w:asciiTheme="minorHAnsi" w:eastAsiaTheme="minorEastAsia" w:hAnsiTheme="minorHAnsi"/>
-          <w:b w:val="0"/>
-          <w:noProof/>
-          <w:kern w:val="2"/>
-          <w:sz w:val="24"/>
-          <w:szCs w:val="24"/>
-          <w:lang w:val="vi-VN"/>
-          <w14:ligatures w14:val="standardContextual"/>
-        </w:rPr>
-      </w:pPr>
-      <w:hyperlink w:anchor="_Toc181125421" w:history="1">
-        <w:r>
-          <w:rPr>
-            <w:rStyle w:val="Hyperlink"/>
-            <w:noProof/>
-            <w:lang w:val="vi-VN"/>
-          </w:rPr>
-          <w:t>Mục Lục</w:t>
-        </w:r>
-        <w:r>
-          <w:rPr>
-            <w:noProof/>
-            <w:webHidden/>
-            <w:lang w:val="vi-VN"/>
-          </w:rPr>
-          <w:tab/>
-        </w:r>
-        <w:r>
-          <w:rPr>
-            <w:noProof/>
-            <w:webHidden/>
-            <w:lang w:val="vi-VN"/>
-          </w:rPr>
-          <w:fldChar w:fldCharType="begin"/>
-        </w:r>
-        <w:r>
-          <w:rPr>
-            <w:noProof/>
-            <w:webHidden/>
-            <w:lang w:val="vi-VN"/>
-          </w:rPr>
-          <w:instrText xml:space="preserve"> PAGEREF _Toc181125421 \h </w:instrText>
-        </w:r>
-        <w:r>
-          <w:rPr>
-            <w:noProof/>
-            <w:webHidden/>
-            <w:lang w:val="vi-VN"/>
-          </w:rPr>
-        </w:r>
-        <w:r>
-          <w:rPr>
-            <w:noProof/>
-            <w:webHidden/>
-            <w:lang w:val="vi-VN"/>
-          </w:rPr>
-          <w:fldChar w:fldCharType="separate"/>
-        </w:r>
-        <w:r>
-          <w:rPr>
-            <w:noProof/>
-            <w:webHidden/>
-            <w:lang w:val="vi-VN"/>
-          </w:rPr>
-          <w:t>2</w:t>
-        </w:r>
-        <w:r>
-          <w:rPr>
-            <w:noProof/>
-            <w:webHidden/>
-            <w:lang w:val="vi-VN"/>
-          </w:rPr>
-          <w:fldChar w:fldCharType="end"/>
-        </w:r>
-      </w:hyperlink>
-    </w:p>
-    <w:p>
-      <w:pPr>
-        <w:pStyle w:val="TOC2"/>
-        <w:rPr>
-          <w:rFonts w:asciiTheme="minorHAnsi" w:eastAsiaTheme="minorEastAsia" w:hAnsiTheme="minorHAnsi"/>
-          <w:noProof/>
-          <w:kern w:val="2"/>
-          <w:sz w:val="24"/>
-          <w:szCs w:val="24"/>
-          <w:lang w:val="vi-VN"/>
-          <w14:ligatures w14:val="standardContextual"/>
-        </w:rPr>
-      </w:pPr>
-      <w:hyperlink w:anchor="_Toc181125422" w:history="1">
-        <w:r>
-          <w:rPr>
-            <w:rStyle w:val="Hyperlink"/>
-            <w:noProof/>
-            <w:lang w:val="vi-VN"/>
-          </w:rPr>
-          <w:t>I. Giới Thiệu Đề Tài</w:t>
-        </w:r>
-        <w:r>
-          <w:rPr>
-            <w:noProof/>
-            <w:webHidden/>
-            <w:lang w:val="vi-VN"/>
-          </w:rPr>
-          <w:tab/>
-        </w:r>
-        <w:r>
-          <w:rPr>
-            <w:noProof/>
-            <w:webHidden/>
-            <w:lang w:val="vi-VN"/>
-          </w:rPr>
-          <w:fldChar w:fldCharType="begin"/>
-        </w:r>
-        <w:r>
-          <w:rPr>
-            <w:noProof/>
-            <w:webHidden/>
-            <w:lang w:val="vi-VN"/>
-          </w:rPr>
-          <w:instrText xml:space="preserve"> PAGEREF _Toc181125422 \h </w:instrText>
-        </w:r>
-        <w:r>
-          <w:rPr>
-            <w:noProof/>
-            <w:webHidden/>
-            <w:lang w:val="vi-VN"/>
-          </w:rPr>
-        </w:r>
-        <w:r>
-          <w:rPr>
-            <w:noProof/>
-            <w:webHidden/>
-            <w:lang w:val="vi-VN"/>
-          </w:rPr>
-          <w:fldChar w:fldCharType="separate"/>
-        </w:r>
-        <w:r>
-          <w:rPr>
-            <w:noProof/>
-            <w:webHidden/>
-            <w:lang w:val="vi-VN"/>
-          </w:rPr>
-          <w:t>3</w:t>
-        </w:r>
-        <w:r>
-          <w:rPr>
-            <w:noProof/>
-            <w:webHidden/>
-            <w:lang w:val="vi-VN"/>
-          </w:rPr>
-          <w:fldChar w:fldCharType="end"/>
-        </w:r>
-      </w:hyperlink>
-    </w:p>
-    <w:p>
-      <w:pPr>
-        <w:pStyle w:val="TOC3"/>
-        <w:tabs>
-          <w:tab w:val="right" w:leader="dot" w:pos="9350"/>
-        </w:tabs>
-        <w:rPr>
-          <w:rFonts w:asciiTheme="minorHAnsi" w:eastAsiaTheme="minorEastAsia" w:hAnsiTheme="minorHAnsi"/>
-          <w:b w:val="0"/>
-          <w:noProof/>
-          <w:kern w:val="2"/>
-          <w:sz w:val="24"/>
-          <w:szCs w:val="24"/>
-          <w:lang w:val="vi-VN"/>
-          <w14:ligatures w14:val="standardContextual"/>
-        </w:rPr>
-      </w:pPr>
-      <w:hyperlink w:anchor="_Toc181125423" w:history="1">
-        <w:r>
-          <w:rPr>
-            <w:rStyle w:val="Hyperlink"/>
-            <w:noProof/>
-            <w:lang w:val="vi-VN"/>
-          </w:rPr>
-          <w:t>1.</w:t>
-        </w:r>
-        <w:r>
-          <w:rPr>
-            <w:rStyle w:val="Hyperlink"/>
-            <w:noProof/>
-          </w:rPr>
-          <w:t>1.</w:t>
-        </w:r>
-        <w:r>
-          <w:rPr>
-            <w:rStyle w:val="Hyperlink"/>
-            <w:noProof/>
-            <w:lang w:val="vi-VN"/>
-          </w:rPr>
-          <w:t xml:space="preserve"> Lý do chọn đề tài</w:t>
-        </w:r>
-        <w:r>
-          <w:rPr>
-            <w:noProof/>
-            <w:webHidden/>
-            <w:lang w:val="vi-VN"/>
-          </w:rPr>
-          <w:tab/>
-        </w:r>
-        <w:r>
-          <w:rPr>
-            <w:noProof/>
-            <w:webHidden/>
-            <w:lang w:val="vi-VN"/>
-          </w:rPr>
-          <w:fldChar w:fldCharType="begin"/>
-        </w:r>
-        <w:r>
-          <w:rPr>
-            <w:noProof/>
-            <w:webHidden/>
-            <w:lang w:val="vi-VN"/>
-          </w:rPr>
-          <w:instrText xml:space="preserve"> PAGEREF _Toc181125423 \h </w:instrText>
-        </w:r>
-        <w:r>
-          <w:rPr>
-            <w:noProof/>
-            <w:webHidden/>
-            <w:lang w:val="vi-VN"/>
-          </w:rPr>
-        </w:r>
-        <w:r>
-          <w:rPr>
-            <w:noProof/>
-            <w:webHidden/>
-            <w:lang w:val="vi-VN"/>
-          </w:rPr>
-          <w:fldChar w:fldCharType="separate"/>
-        </w:r>
-        <w:r>
-          <w:rPr>
-            <w:noProof/>
-            <w:webHidden/>
-            <w:lang w:val="vi-VN"/>
-          </w:rPr>
-          <w:t>3</w:t>
-        </w:r>
-        <w:r>
-          <w:rPr>
-            <w:noProof/>
-            <w:webHidden/>
-            <w:lang w:val="vi-VN"/>
-          </w:rPr>
-          <w:fldChar w:fldCharType="end"/>
-        </w:r>
-      </w:hyperlink>
-    </w:p>
-    <w:p>
-      <w:pPr>
-        <w:pStyle w:val="TOC3"/>
-        <w:tabs>
-          <w:tab w:val="right" w:leader="dot" w:pos="9350"/>
-        </w:tabs>
-        <w:rPr>
-          <w:rFonts w:asciiTheme="minorHAnsi" w:eastAsiaTheme="minorEastAsia" w:hAnsiTheme="minorHAnsi"/>
-          <w:b w:val="0"/>
-          <w:noProof/>
-          <w:kern w:val="2"/>
-          <w:sz w:val="24"/>
-          <w:szCs w:val="24"/>
-          <w:lang w:val="vi-VN"/>
-          <w14:ligatures w14:val="standardContextual"/>
-        </w:rPr>
-      </w:pPr>
-      <w:r>
-        <w:rPr>
-          <w:noProof/>
-          <w:lang w:val="vi-VN"/>
-        </w:rPr>
-        <w:t>1.</w:t>
-      </w:r>
-      <w:hyperlink w:anchor="_Toc181125424" w:history="1">
-        <w:r>
-          <w:rPr>
-            <w:rStyle w:val="Hyperlink"/>
-            <w:noProof/>
-            <w:lang w:val="vi-VN"/>
-          </w:rPr>
-          <w:t>2</w:t>
-        </w:r>
-        <w:r>
-          <w:rPr>
-            <w:rStyle w:val="Hyperlink"/>
-            <w:noProof/>
-            <w:lang w:val="vi-VN"/>
-          </w:rPr>
-          <w:t>.</w:t>
-        </w:r>
-        <w:r>
-          <w:rPr>
-            <w:rStyle w:val="Hyperlink"/>
-            <w:noProof/>
-            <w:lang w:val="vi-VN"/>
-          </w:rPr>
-          <w:t xml:space="preserve"> Mục tiêu đề tài</w:t>
-        </w:r>
-        <w:r>
-          <w:rPr>
-            <w:noProof/>
-            <w:webHidden/>
-            <w:lang w:val="vi-VN"/>
-          </w:rPr>
-          <w:tab/>
-        </w:r>
-        <w:r>
-          <w:rPr>
-            <w:noProof/>
-            <w:webHidden/>
-            <w:lang w:val="vi-VN"/>
-          </w:rPr>
-          <w:fldChar w:fldCharType="begin"/>
-        </w:r>
-        <w:r>
-          <w:rPr>
-            <w:noProof/>
-            <w:webHidden/>
-            <w:lang w:val="vi-VN"/>
-          </w:rPr>
-          <w:instrText xml:space="preserve"> PAGEREF _Toc181125424 \h </w:instrText>
-        </w:r>
-        <w:r>
-          <w:rPr>
-            <w:noProof/>
-            <w:webHidden/>
-            <w:lang w:val="vi-VN"/>
-          </w:rPr>
-        </w:r>
-        <w:r>
-          <w:rPr>
-            <w:noProof/>
-            <w:webHidden/>
-            <w:lang w:val="vi-VN"/>
-          </w:rPr>
-          <w:fldChar w:fldCharType="separate"/>
-        </w:r>
-        <w:r>
-          <w:rPr>
-            <w:noProof/>
-            <w:webHidden/>
-            <w:lang w:val="vi-VN"/>
-          </w:rPr>
-          <w:t>3</w:t>
-        </w:r>
-        <w:r>
-          <w:rPr>
-            <w:noProof/>
-            <w:webHidden/>
-            <w:lang w:val="vi-VN"/>
-          </w:rPr>
-          <w:fldChar w:fldCharType="end"/>
-        </w:r>
-      </w:hyperlink>
-    </w:p>
-    <w:p>
-      <w:pPr>
-        <w:pStyle w:val="TOC3"/>
-        <w:tabs>
-          <w:tab w:val="right" w:leader="dot" w:pos="9350"/>
-        </w:tabs>
-        <w:rPr>
-          <w:rFonts w:asciiTheme="minorHAnsi" w:eastAsiaTheme="minorEastAsia" w:hAnsiTheme="minorHAnsi"/>
-          <w:b w:val="0"/>
-          <w:noProof/>
-          <w:kern w:val="2"/>
-          <w:sz w:val="24"/>
-          <w:szCs w:val="24"/>
-          <w:lang w:val="vi-VN"/>
-          <w14:ligatures w14:val="standardContextual"/>
-        </w:rPr>
-      </w:pPr>
-      <w:r>
-        <w:rPr>
-          <w:noProof/>
-          <w:lang w:val="vi-VN"/>
-        </w:rPr>
-        <w:t>1.</w:t>
-      </w:r>
-      <w:hyperlink w:anchor="_Toc181125425" w:history="1">
-        <w:r>
-          <w:rPr>
-            <w:rStyle w:val="Hyperlink"/>
-            <w:noProof/>
-            <w:lang w:val="vi-VN"/>
-          </w:rPr>
-          <w:t>3</w:t>
-        </w:r>
-        <w:r>
-          <w:rPr>
-            <w:rStyle w:val="Hyperlink"/>
-            <w:noProof/>
-            <w:lang w:val="vi-VN"/>
-          </w:rPr>
-          <w:t xml:space="preserve">. </w:t>
-        </w:r>
-        <w:r>
-          <w:rPr>
-            <w:rStyle w:val="Hyperlink"/>
-            <w:noProof/>
-            <w:lang w:val="vi-VN"/>
-          </w:rPr>
-          <w:t>Giới thiệu đề tài</w:t>
-        </w:r>
-        <w:r>
-          <w:rPr>
-            <w:noProof/>
-            <w:webHidden/>
-            <w:lang w:val="vi-VN"/>
-          </w:rPr>
-          <w:tab/>
-        </w:r>
-        <w:r>
-          <w:rPr>
-            <w:noProof/>
-            <w:webHidden/>
-            <w:lang w:val="vi-VN"/>
-          </w:rPr>
-          <w:fldChar w:fldCharType="begin"/>
-        </w:r>
-        <w:r>
-          <w:rPr>
-            <w:noProof/>
-            <w:webHidden/>
-            <w:lang w:val="vi-VN"/>
-          </w:rPr>
-          <w:instrText xml:space="preserve"> PAGEREF _Toc181125425 \h </w:instrText>
-        </w:r>
-        <w:r>
-          <w:rPr>
-            <w:noProof/>
-            <w:webHidden/>
-            <w:lang w:val="vi-VN"/>
-          </w:rPr>
-        </w:r>
-        <w:r>
-          <w:rPr>
-            <w:noProof/>
-            <w:webHidden/>
-            <w:lang w:val="vi-VN"/>
-          </w:rPr>
-          <w:fldChar w:fldCharType="separate"/>
-        </w:r>
-        <w:r>
-          <w:rPr>
-            <w:noProof/>
-            <w:webHidden/>
-            <w:lang w:val="vi-VN"/>
-          </w:rPr>
-          <w:t>3</w:t>
-        </w:r>
-        <w:r>
-          <w:rPr>
-            <w:noProof/>
-            <w:webHidden/>
-            <w:lang w:val="vi-VN"/>
-          </w:rPr>
-          <w:fldChar w:fldCharType="end"/>
-        </w:r>
-      </w:hyperlink>
-    </w:p>
-    <w:p>
-      <w:pPr>
-        <w:pStyle w:val="TOC3"/>
-        <w:tabs>
-          <w:tab w:val="right" w:leader="dot" w:pos="9350"/>
-        </w:tabs>
-        <w:rPr>
-          <w:noProof/>
-          <w:lang w:val="vi-VN"/>
-        </w:rPr>
-      </w:pPr>
-      <w:r>
-        <w:rPr>
-          <w:noProof/>
-          <w:lang w:val="vi-VN"/>
-        </w:rPr>
-        <w:t>1.</w:t>
-      </w:r>
-      <w:hyperlink w:anchor="_Toc181125426" w:history="1">
-        <w:r>
-          <w:rPr>
-            <w:rStyle w:val="Hyperlink"/>
-            <w:noProof/>
-            <w:lang w:val="vi-VN"/>
-          </w:rPr>
-          <w:t>4. Các tính năng của đề tài</w:t>
-        </w:r>
-        <w:r>
-          <w:rPr>
-            <w:noProof/>
-            <w:webHidden/>
-            <w:lang w:val="vi-VN"/>
-          </w:rPr>
-          <w:tab/>
-        </w:r>
-        <w:r>
-          <w:rPr>
-            <w:noProof/>
-            <w:webHidden/>
-            <w:lang w:val="vi-VN"/>
-          </w:rPr>
-          <w:t>4</w:t>
-        </w:r>
-      </w:hyperlink>
-    </w:p>
-    <w:p>
-      <w:pPr>
-        <w:tabs>
-          <w:tab w:val="left" w:pos="540"/>
-        </w:tabs>
-        <w:rPr>
-          <w:b/>
-          <w:bCs/>
-          <w:noProof/>
-          <w:sz w:val="26"/>
-          <w:szCs w:val="26"/>
-          <w:lang w:val="vi-VN"/>
-        </w:rPr>
-      </w:pPr>
-      <w:r>
-        <w:rPr>
-          <w:noProof/>
-          <w:lang w:val="vi-VN"/>
-        </w:rPr>
-        <w:tab/>
-      </w:r>
-      <w:r>
-        <w:rPr>
-          <w:b/>
-          <w:bCs/>
-          <w:noProof/>
-          <w:lang w:val="vi-VN"/>
-        </w:rPr>
-        <w:t>1.</w:t>
-      </w:r>
-      <w:r>
-        <w:rPr>
-          <w:b/>
-          <w:bCs/>
-          <w:noProof/>
-          <w:sz w:val="26"/>
-          <w:szCs w:val="26"/>
-          <w:lang w:val="vi-VN"/>
-        </w:rPr>
-        <w:t>5. Đối tượng hướng đến của đề tài</w:t>
-      </w:r>
-      <w:r>
-        <w:rPr>
-          <w:b/>
-          <w:bCs/>
-          <w:noProof/>
-          <w:sz w:val="26"/>
-          <w:szCs w:val="26"/>
-          <w:lang w:val="vi-VN"/>
-        </w:rPr>
-        <w:t>……</w:t>
-      </w:r>
-      <w:r>
-        <w:rPr>
-          <w:b/>
-          <w:bCs/>
-          <w:noProof/>
-          <w:sz w:val="26"/>
-          <w:szCs w:val="26"/>
-          <w:lang w:val="vi-VN"/>
-        </w:rPr>
-        <w:t>……</w:t>
-      </w:r>
-      <w:r>
-        <w:rPr>
-          <w:b/>
-          <w:bCs/>
-          <w:noProof/>
-          <w:sz w:val="26"/>
-          <w:szCs w:val="26"/>
-          <w:lang w:val="vi-VN"/>
-        </w:rPr>
-        <w:t>…</w:t>
-      </w:r>
-      <w:r>
-        <w:rPr>
-          <w:b/>
-          <w:bCs/>
-          <w:noProof/>
-          <w:sz w:val="26"/>
-          <w:szCs w:val="26"/>
-          <w:lang w:val="vi-VN"/>
-        </w:rPr>
-        <w:t>……</w:t>
-      </w:r>
-      <w:r>
-        <w:rPr>
-          <w:b/>
-          <w:bCs/>
-          <w:noProof/>
-          <w:sz w:val="26"/>
-          <w:szCs w:val="26"/>
-          <w:lang w:val="vi-VN"/>
-        </w:rPr>
-        <w:t>……</w:t>
-      </w:r>
-      <w:r>
-        <w:rPr>
-          <w:b/>
-          <w:bCs/>
-          <w:noProof/>
-          <w:sz w:val="26"/>
-          <w:szCs w:val="26"/>
-          <w:lang w:val="vi-VN"/>
-        </w:rPr>
-        <w:t>…</w:t>
-      </w:r>
-      <w:r>
-        <w:rPr>
-          <w:b/>
-          <w:bCs/>
-          <w:noProof/>
-          <w:sz w:val="26"/>
-          <w:szCs w:val="26"/>
-          <w:lang w:val="vi-VN"/>
-        </w:rPr>
-        <w:t>…</w:t>
-      </w:r>
-      <w:r>
-        <w:rPr>
-          <w:b/>
-          <w:bCs/>
-          <w:noProof/>
-          <w:sz w:val="26"/>
-          <w:szCs w:val="26"/>
-          <w:lang w:val="vi-VN"/>
-        </w:rPr>
-        <w:t>…</w:t>
-      </w:r>
-      <w:r>
-        <w:rPr>
-          <w:b/>
-          <w:bCs/>
-          <w:noProof/>
-          <w:sz w:val="26"/>
-          <w:szCs w:val="26"/>
-          <w:lang w:val="vi-VN"/>
-        </w:rPr>
-        <w:t>…</w:t>
-      </w:r>
-      <w:r>
-        <w:rPr>
-          <w:b/>
-          <w:bCs/>
-          <w:noProof/>
-          <w:sz w:val="26"/>
-          <w:szCs w:val="26"/>
-          <w:lang w:val="vi-VN"/>
-        </w:rPr>
-        <w:t>…</w:t>
-      </w:r>
-      <w:r>
-        <w:rPr>
-          <w:b/>
-          <w:bCs/>
-          <w:noProof/>
-          <w:sz w:val="26"/>
-          <w:szCs w:val="26"/>
-          <w:lang w:val="vi-VN"/>
-        </w:rPr>
-        <w:t>…</w:t>
-      </w:r>
-      <w:r>
-        <w:rPr>
-          <w:b/>
-          <w:bCs/>
-          <w:noProof/>
-          <w:sz w:val="26"/>
-          <w:szCs w:val="26"/>
-          <w:lang w:val="vi-VN"/>
-        </w:rPr>
-        <w:t>…</w:t>
-      </w:r>
-      <w:r>
-        <w:rPr>
-          <w:b/>
-          <w:bCs/>
-          <w:noProof/>
-          <w:sz w:val="26"/>
-          <w:szCs w:val="26"/>
-          <w:lang w:val="vi-VN"/>
-        </w:rPr>
-        <w:t>……</w:t>
-      </w:r>
-      <w:r>
-        <w:rPr>
-          <w:b/>
-          <w:bCs/>
-          <w:noProof/>
-          <w:sz w:val="26"/>
-          <w:szCs w:val="26"/>
-          <w:lang w:val="vi-VN"/>
-        </w:rPr>
-        <w:t>4</w:t>
-      </w:r>
-      <w:r>
-        <w:rPr>
-          <w:b/>
-          <w:bCs/>
-          <w:noProof/>
-          <w:sz w:val="26"/>
-          <w:szCs w:val="26"/>
-          <w:lang w:val="vi-VN"/>
-        </w:rPr>
-        <w:tab/>
-      </w:r>
-      <w:r>
-        <w:rPr>
-          <w:b/>
-          <w:bCs/>
-          <w:noProof/>
-          <w:sz w:val="26"/>
-          <w:szCs w:val="26"/>
-          <w:lang w:val="vi-VN"/>
-        </w:rPr>
-        <w:tab/>
-      </w:r>
-    </w:p>
-    <w:p>
-      <w:pPr>
-        <w:pStyle w:val="TOC2"/>
-        <w:rPr>
-          <w:noProof/>
-        </w:rPr>
-      </w:pPr>
-      <w:hyperlink w:anchor="_Toc181125427" w:history="1">
-        <w:r>
-          <w:rPr>
-            <w:rStyle w:val="Hyperlink"/>
-            <w:noProof/>
-            <w:lang w:val="vi-VN"/>
-          </w:rPr>
-          <w:t xml:space="preserve">II. </w:t>
-        </w:r>
-        <w:r>
-          <w:rPr>
-            <w:rStyle w:val="Hyperlink"/>
-            <w:noProof/>
-          </w:rPr>
-          <w:t>Phân Tích Và Thiết Kế</w:t>
-        </w:r>
-        <w:r>
-          <w:rPr>
-            <w:noProof/>
-            <w:webHidden/>
-            <w:lang w:val="vi-VN"/>
-          </w:rPr>
-          <w:tab/>
-        </w:r>
-        <w:r>
-          <w:rPr>
-            <w:noProof/>
-            <w:webHidden/>
-          </w:rPr>
-          <w:t>5</w:t>
-        </w:r>
-      </w:hyperlink>
-    </w:p>
-    <w:p>
-      <w:pPr>
-        <w:pStyle w:val="TOC3"/>
-        <w:tabs>
-          <w:tab w:val="right" w:leader="dot" w:pos="9350"/>
-        </w:tabs>
         <w:rPr>
           <w:rFonts w:asciiTheme="minorHAnsi" w:eastAsiaTheme="minorEastAsia" w:hAnsiTheme="minorHAnsi"/>
           <w:b w:val="0"/>
@@ -1509,48 +746,68 @@
           <w14:ligatures w14:val="standardContextual"/>
         </w:rPr>
       </w:pPr>
-      <w:r>
-        <w:rPr>
-          <w:noProof/>
-        </w:rPr>
-        <w:t>2.</w:t>
-      </w:r>
-      <w:hyperlink w:anchor="_Toc181125423" w:history="1">
+      <w:hyperlink w:anchor="_Toc181510994" w:history="1">
         <w:r>
           <w:rPr>
             <w:rStyle w:val="Hyperlink"/>
             <w:noProof/>
             <w:lang w:val="vi-VN"/>
           </w:rPr>
-          <w:t xml:space="preserve">1. </w:t>
-        </w:r>
-        <w:r>
-          <w:rPr>
-            <w:rStyle w:val="Hyperlink"/>
+          <w:t>Mục Lục</w:t>
+        </w:r>
+        <w:r>
+          <w:rPr>
             <w:noProof/>
-          </w:rPr>
-          <w:t>Giao diện phát thảo và luồng của ứng dụng</w:t>
+            <w:webHidden/>
+          </w:rPr>
+          <w:tab/>
         </w:r>
         <w:r>
           <w:rPr>
             <w:noProof/>
             <w:webHidden/>
-            <w:lang w:val="vi-VN"/>
-          </w:rPr>
-          <w:tab/>
+          </w:rPr>
+          <w:fldChar w:fldCharType="begin"/>
         </w:r>
         <w:r>
           <w:rPr>
             <w:noProof/>
             <w:webHidden/>
           </w:rPr>
-          <w:t>5</w:t>
+          <w:instrText xml:space="preserve"> PAGEREF _Toc181510994 \h </w:instrText>
+        </w:r>
+        <w:r>
+          <w:rPr>
+            <w:noProof/>
+            <w:webHidden/>
+          </w:rPr>
+        </w:r>
+        <w:r>
+          <w:rPr>
+            <w:noProof/>
+            <w:webHidden/>
+          </w:rPr>
+          <w:fldChar w:fldCharType="separate"/>
+        </w:r>
+        <w:r>
+          <w:rPr>
+            <w:noProof/>
+            <w:webHidden/>
+          </w:rPr>
+          <w:t>2</w:t>
+        </w:r>
+        <w:r>
+          <w:rPr>
+            <w:noProof/>
+            <w:webHidden/>
+          </w:rPr>
+          <w:fldChar w:fldCharType="end"/>
         </w:r>
       </w:hyperlink>
     </w:p>
     <w:p>
       <w:pPr>
-        <w:pStyle w:val="TOC3"/>
+        <w:pStyle w:val="TOC2"/>
         <w:tabs>
           <w:tab w:val="right" w:leader="dot" w:pos="9350"/>
         </w:tabs>
@@ -1561,61 +818,392 @@
           <w:kern w:val="2"/>
           <w:sz w:val="24"/>
           <w:szCs w:val="24"/>
-          <w:lang w:val="vi-VN"/>
           <w14:ligatures w14:val="standardContextual"/>
         </w:rPr>
       </w:pPr>
-      <w:hyperlink w:anchor="_Toc181125424" w:history="1">
+      <w:hyperlink w:anchor="_Toc181510995" w:history="1">
         <w:r>
           <w:rPr>
             <w:rStyle w:val="Hyperlink"/>
             <w:noProof/>
+          </w:rPr>
+          <w:t>1. GIỚI THIỆU ĐỀ TÀI</w:t>
+        </w:r>
+        <w:r>
+          <w:rPr>
+            <w:noProof/>
+            <w:webHidden/>
+          </w:rPr>
+          <w:tab/>
+        </w:r>
+        <w:r>
+          <w:rPr>
+            <w:noProof/>
+            <w:webHidden/>
+          </w:rPr>
+          <w:fldChar w:fldCharType="begin"/>
+        </w:r>
+        <w:r>
+          <w:rPr>
+            <w:noProof/>
+            <w:webHidden/>
+          </w:rPr>
+          <w:instrText xml:space="preserve"> PAGEREF _Toc181510995 \h </w:instrText>
+        </w:r>
+        <w:r>
+          <w:rPr>
+            <w:noProof/>
+            <w:webHidden/>
+          </w:rPr>
+        </w:r>
+        <w:r>
+          <w:rPr>
+            <w:noProof/>
+            <w:webHidden/>
+          </w:rPr>
+          <w:fldChar w:fldCharType="separate"/>
+        </w:r>
+        <w:r>
+          <w:rPr>
+            <w:noProof/>
+            <w:webHidden/>
+          </w:rPr>
+          <w:t>3</w:t>
+        </w:r>
+        <w:r>
+          <w:rPr>
+            <w:noProof/>
+            <w:webHidden/>
+          </w:rPr>
+          <w:fldChar w:fldCharType="end"/>
+        </w:r>
+      </w:hyperlink>
+    </w:p>
+    <w:p>
+      <w:pPr>
+        <w:pStyle w:val="TOC3"/>
+        <w:rPr>
+          <w:rFonts w:asciiTheme="minorHAnsi" w:eastAsiaTheme="minorEastAsia" w:hAnsiTheme="minorHAnsi"/>
+          <w:kern w:val="2"/>
+          <w:sz w:val="24"/>
+          <w:szCs w:val="24"/>
+          <w14:ligatures w14:val="standardContextual"/>
+        </w:rPr>
+      </w:pPr>
+      <w:hyperlink w:anchor="_Toc181510996" w:history="1">
+        <w:r>
+          <w:rPr>
+            <w:rStyle w:val="Hyperlink"/>
             <w:lang w:val="vi-VN"/>
           </w:rPr>
-          <w:t>2.</w:t>
-        </w:r>
+          <w:t>1.1. Lý do chọn đề tài</w:t>
+        </w:r>
+        <w:r>
+          <w:rPr>
+            <w:webHidden/>
+          </w:rPr>
+          <w:tab/>
+        </w:r>
+        <w:r>
+          <w:rPr>
+            <w:webHidden/>
+          </w:rPr>
+          <w:fldChar w:fldCharType="begin"/>
+        </w:r>
+        <w:r>
+          <w:rPr>
+            <w:webHidden/>
+          </w:rPr>
+          <w:instrText xml:space="preserve"> PAGEREF _Toc181510996 \h </w:instrText>
+        </w:r>
+        <w:r>
+          <w:rPr>
+            <w:webHidden/>
+          </w:rPr>
+        </w:r>
+        <w:r>
+          <w:rPr>
+            <w:webHidden/>
+          </w:rPr>
+          <w:fldChar w:fldCharType="separate"/>
+        </w:r>
+        <w:r>
+          <w:rPr>
+            <w:webHidden/>
+          </w:rPr>
+          <w:t>3</w:t>
+        </w:r>
+        <w:r>
+          <w:rPr>
+            <w:webHidden/>
+          </w:rPr>
+          <w:fldChar w:fldCharType="end"/>
+        </w:r>
+      </w:hyperlink>
+    </w:p>
+    <w:p>
+      <w:pPr>
+        <w:pStyle w:val="TOC3"/>
+        <w:rPr>
+          <w:rFonts w:asciiTheme="minorHAnsi" w:eastAsiaTheme="minorEastAsia" w:hAnsiTheme="minorHAnsi"/>
+          <w:kern w:val="2"/>
+          <w:sz w:val="24"/>
+          <w:szCs w:val="24"/>
+          <w14:ligatures w14:val="standardContextual"/>
+        </w:rPr>
+      </w:pPr>
+      <w:hyperlink w:anchor="_Toc181510997" w:history="1">
         <w:r>
           <w:rPr>
             <w:rStyle w:val="Hyperlink"/>
-            <w:noProof/>
-          </w:rPr>
-          <w:t>2</w:t>
+          </w:rPr>
+          <w:t>1.</w:t>
         </w:r>
         <w:r>
           <w:rPr>
             <w:rStyle w:val="Hyperlink"/>
-            <w:noProof/>
             <w:lang w:val="vi-VN"/>
           </w:rPr>
-          <w:t xml:space="preserve"> </w:t>
-        </w:r>
+          <w:t>2. Mục tiêu đề tài</w:t>
+        </w:r>
+        <w:r>
+          <w:rPr>
+            <w:webHidden/>
+          </w:rPr>
+          <w:tab/>
+        </w:r>
+        <w:r>
+          <w:rPr>
+            <w:webHidden/>
+          </w:rPr>
+          <w:fldChar w:fldCharType="begin"/>
+        </w:r>
+        <w:r>
+          <w:rPr>
+            <w:webHidden/>
+          </w:rPr>
+          <w:instrText xml:space="preserve"> PAGEREF _Toc181510997 \h </w:instrText>
+        </w:r>
+        <w:r>
+          <w:rPr>
+            <w:webHidden/>
+          </w:rPr>
+        </w:r>
+        <w:r>
+          <w:rPr>
+            <w:webHidden/>
+          </w:rPr>
+          <w:fldChar w:fldCharType="separate"/>
+        </w:r>
+        <w:r>
+          <w:rPr>
+            <w:webHidden/>
+          </w:rPr>
+          <w:t>3</w:t>
+        </w:r>
+        <w:r>
+          <w:rPr>
+            <w:webHidden/>
+          </w:rPr>
+          <w:fldChar w:fldCharType="end"/>
+        </w:r>
+      </w:hyperlink>
+    </w:p>
+    <w:p>
+      <w:pPr>
+        <w:pStyle w:val="TOC3"/>
+        <w:rPr>
+          <w:rFonts w:asciiTheme="minorHAnsi" w:eastAsiaTheme="minorEastAsia" w:hAnsiTheme="minorHAnsi"/>
+          <w:kern w:val="2"/>
+          <w:sz w:val="24"/>
+          <w:szCs w:val="24"/>
+          <w14:ligatures w14:val="standardContextual"/>
+        </w:rPr>
+      </w:pPr>
+      <w:hyperlink w:anchor="_Toc181510998" w:history="1">
         <w:r>
           <w:rPr>
             <w:rStyle w:val="Hyperlink"/>
-            <w:noProof/>
-          </w:rPr>
-          <w:t>Xác định các UseCase</w:t>
-        </w:r>
-        <w:r>
-          <w:rPr>
-            <w:noProof/>
-            <w:webHidden/>
+          </w:rPr>
+          <w:t>1.</w:t>
+        </w:r>
+        <w:r>
+          <w:rPr>
+            <w:rStyle w:val="Hyperlink"/>
             <w:lang w:val="vi-VN"/>
           </w:rPr>
+          <w:t>3.Giới thiệu đề tài</w:t>
+        </w:r>
+        <w:r>
+          <w:rPr>
+            <w:webHidden/>
+          </w:rPr>
           <w:tab/>
         </w:r>
         <w:r>
           <w:rPr>
-            <w:noProof/>
-            <w:webHidden/>
-          </w:rPr>
-          <w:t>6</w:t>
+            <w:webHidden/>
+          </w:rPr>
+          <w:fldChar w:fldCharType="begin"/>
+        </w:r>
+        <w:r>
+          <w:rPr>
+            <w:webHidden/>
+          </w:rPr>
+          <w:instrText xml:space="preserve"> PAGEREF _Toc181510998 \h </w:instrText>
+        </w:r>
+        <w:r>
+          <w:rPr>
+            <w:webHidden/>
+          </w:rPr>
+        </w:r>
+        <w:r>
+          <w:rPr>
+            <w:webHidden/>
+          </w:rPr>
+          <w:fldChar w:fldCharType="separate"/>
+        </w:r>
+        <w:r>
+          <w:rPr>
+            <w:webHidden/>
+          </w:rPr>
+          <w:t>3</w:t>
+        </w:r>
+        <w:r>
+          <w:rPr>
+            <w:webHidden/>
+          </w:rPr>
+          <w:fldChar w:fldCharType="end"/>
         </w:r>
       </w:hyperlink>
     </w:p>
     <w:p>
       <w:pPr>
         <w:pStyle w:val="TOC3"/>
+        <w:rPr>
+          <w:rFonts w:asciiTheme="minorHAnsi" w:eastAsiaTheme="minorEastAsia" w:hAnsiTheme="minorHAnsi"/>
+          <w:kern w:val="2"/>
+          <w:sz w:val="24"/>
+          <w:szCs w:val="24"/>
+          <w14:ligatures w14:val="standardContextual"/>
+        </w:rPr>
+      </w:pPr>
+      <w:hyperlink w:anchor="_Toc181510999" w:history="1">
+        <w:r>
+          <w:rPr>
+            <w:rStyle w:val="Hyperlink"/>
+            <w:lang w:val="vi-VN"/>
+          </w:rPr>
+          <w:t>1.4. Các tính năng của đề tài</w:t>
+        </w:r>
+        <w:r>
+          <w:rPr>
+            <w:webHidden/>
+          </w:rPr>
+          <w:tab/>
+        </w:r>
+        <w:r>
+          <w:rPr>
+            <w:webHidden/>
+          </w:rPr>
+          <w:fldChar w:fldCharType="begin"/>
+        </w:r>
+        <w:r>
+          <w:rPr>
+            <w:webHidden/>
+          </w:rPr>
+          <w:instrText xml:space="preserve"> PAGEREF _Toc181510999 \h </w:instrText>
+        </w:r>
+        <w:r>
+          <w:rPr>
+            <w:webHidden/>
+          </w:rPr>
+        </w:r>
+        <w:r>
+          <w:rPr>
+            <w:webHidden/>
+          </w:rPr>
+          <w:fldChar w:fldCharType="separate"/>
+        </w:r>
+        <w:r>
+          <w:rPr>
+            <w:webHidden/>
+          </w:rPr>
+          <w:t>4</w:t>
+        </w:r>
+        <w:r>
+          <w:rPr>
+            <w:webHidden/>
+          </w:rPr>
+          <w:fldChar w:fldCharType="end"/>
+        </w:r>
+      </w:hyperlink>
+    </w:p>
+    <w:p>
+      <w:pPr>
+        <w:pStyle w:val="TOC3"/>
+        <w:rPr>
+          <w:rFonts w:asciiTheme="minorHAnsi" w:eastAsiaTheme="minorEastAsia" w:hAnsiTheme="minorHAnsi"/>
+          <w:kern w:val="2"/>
+          <w:sz w:val="24"/>
+          <w:szCs w:val="24"/>
+          <w14:ligatures w14:val="standardContextual"/>
+        </w:rPr>
+      </w:pPr>
+      <w:hyperlink w:anchor="_Toc181511000" w:history="1">
+        <w:r>
+          <w:rPr>
+            <w:rStyle w:val="Hyperlink"/>
+            <w:lang w:val="vi-VN"/>
+          </w:rPr>
+          <w:t>1.5. Đối tượng hướng đến của đề tài</w:t>
+        </w:r>
+        <w:r>
+          <w:rPr>
+            <w:webHidden/>
+          </w:rPr>
+          <w:tab/>
+        </w:r>
+        <w:r>
+          <w:rPr>
+            <w:webHidden/>
+          </w:rPr>
+          <w:fldChar w:fldCharType="begin"/>
+        </w:r>
+        <w:r>
+          <w:rPr>
+            <w:webHidden/>
+          </w:rPr>
+          <w:instrText xml:space="preserve"> PAGEREF _Toc181511000 \h </w:instrText>
+        </w:r>
+        <w:r>
+          <w:rPr>
+            <w:webHidden/>
+          </w:rPr>
+        </w:r>
+        <w:r>
+          <w:rPr>
+            <w:webHidden/>
+          </w:rPr>
+          <w:fldChar w:fldCharType="separate"/>
+        </w:r>
+        <w:r>
+          <w:rPr>
+            <w:webHidden/>
+          </w:rPr>
+          <w:t>4</w:t>
+        </w:r>
+        <w:r>
+          <w:rPr>
+            <w:webHidden/>
+          </w:rPr>
+          <w:fldChar w:fldCharType="end"/>
+        </w:r>
+      </w:hyperlink>
+    </w:p>
+    <w:p>
+      <w:pPr>
+        <w:pStyle w:val="TOC2"/>
         <w:tabs>
           <w:tab w:val="right" w:leader="dot" w:pos="9350"/>
         </w:tabs>
@@ -1626,304 +1214,192 @@
           <w:kern w:val="2"/>
           <w:sz w:val="24"/>
           <w:szCs w:val="24"/>
-          <w:lang w:val="vi-VN"/>
           <w14:ligatures w14:val="standardContextual"/>
         </w:rPr>
       </w:pPr>
-      <w:r>
-        <w:rPr>
-          <w:noProof/>
-        </w:rPr>
-        <w:t xml:space="preserve">             </w:t>
-      </w:r>
-      <w:hyperlink w:anchor="_Toc181125425" w:history="1">
+      <w:hyperlink w:anchor="_Toc181511001" w:history="1">
         <w:r>
           <w:rPr>
             <w:rStyle w:val="Hyperlink"/>
             <w:noProof/>
           </w:rPr>
-          <w:t>2</w:t>
-        </w:r>
+          <w:t>2. PHÂN TÍCH VÀ THIẾT KẾ</w:t>
+        </w:r>
+        <w:r>
+          <w:rPr>
+            <w:noProof/>
+            <w:webHidden/>
+          </w:rPr>
+          <w:tab/>
+        </w:r>
+        <w:r>
+          <w:rPr>
+            <w:noProof/>
+            <w:webHidden/>
+          </w:rPr>
+          <w:fldChar w:fldCharType="begin"/>
+        </w:r>
+        <w:r>
+          <w:rPr>
+            <w:noProof/>
+            <w:webHidden/>
+          </w:rPr>
+          <w:instrText xml:space="preserve"> PAGEREF _Toc181511001 \h </w:instrText>
+        </w:r>
+        <w:r>
+          <w:rPr>
+            <w:noProof/>
+            <w:webHidden/>
+          </w:rPr>
+        </w:r>
+        <w:r>
+          <w:rPr>
+            <w:noProof/>
+            <w:webHidden/>
+          </w:rPr>
+          <w:fldChar w:fldCharType="separate"/>
+        </w:r>
+        <w:r>
+          <w:rPr>
+            <w:noProof/>
+            <w:webHidden/>
+          </w:rPr>
+          <w:t>4</w:t>
+        </w:r>
+        <w:r>
+          <w:rPr>
+            <w:noProof/>
+            <w:webHidden/>
+          </w:rPr>
+          <w:fldChar w:fldCharType="end"/>
+        </w:r>
+      </w:hyperlink>
+    </w:p>
+    <w:p>
+      <w:pPr>
+        <w:pStyle w:val="TOC3"/>
+        <w:rPr>
+          <w:rFonts w:asciiTheme="minorHAnsi" w:eastAsiaTheme="minorEastAsia" w:hAnsiTheme="minorHAnsi"/>
+          <w:kern w:val="2"/>
+          <w:sz w:val="24"/>
+          <w:szCs w:val="24"/>
+          <w14:ligatures w14:val="standardContextual"/>
+        </w:rPr>
+      </w:pPr>
+      <w:hyperlink w:anchor="_Toc181511002" w:history="1">
         <w:r>
           <w:rPr>
             <w:rStyle w:val="Hyperlink"/>
-            <w:noProof/>
-          </w:rPr>
-          <w:t>.2</w:t>
-        </w:r>
+          </w:rPr>
+          <w:t>2.1. Giao Diện Phát Thảo và Luồng Của Ứng Dụng</w:t>
+        </w:r>
+        <w:r>
+          <w:rPr>
+            <w:webHidden/>
+          </w:rPr>
+          <w:tab/>
+        </w:r>
+        <w:r>
+          <w:rPr>
+            <w:webHidden/>
+          </w:rPr>
+          <w:fldChar w:fldCharType="begin"/>
+        </w:r>
+        <w:r>
+          <w:rPr>
+            <w:webHidden/>
+          </w:rPr>
+          <w:instrText xml:space="preserve"> PAGEREF _Toc181511002 \h </w:instrText>
+        </w:r>
+        <w:r>
+          <w:rPr>
+            <w:webHidden/>
+          </w:rPr>
+        </w:r>
+        <w:r>
+          <w:rPr>
+            <w:webHidden/>
+          </w:rPr>
+          <w:fldChar w:fldCharType="separate"/>
+        </w:r>
+        <w:r>
+          <w:rPr>
+            <w:webHidden/>
+          </w:rPr>
+          <w:t>4</w:t>
+        </w:r>
+        <w:r>
+          <w:rPr>
+            <w:webHidden/>
+          </w:rPr>
+          <w:fldChar w:fldCharType="end"/>
+        </w:r>
+      </w:hyperlink>
+    </w:p>
+    <w:p>
+      <w:pPr>
+        <w:pStyle w:val="TOC3"/>
+        <w:rPr>
+          <w:rFonts w:asciiTheme="minorHAnsi" w:eastAsiaTheme="minorEastAsia" w:hAnsiTheme="minorHAnsi"/>
+          <w:kern w:val="2"/>
+          <w:sz w:val="24"/>
+          <w:szCs w:val="24"/>
+          <w14:ligatures w14:val="standardContextual"/>
+        </w:rPr>
+      </w:pPr>
+      <w:hyperlink w:anchor="_Toc181511003" w:history="1">
         <w:r>
           <w:rPr>
             <w:rStyle w:val="Hyperlink"/>
-            <w:noProof/>
-          </w:rPr>
-          <w:t>.1</w:t>
-        </w:r>
-        <w:r>
-          <w:rPr>
-            <w:rStyle w:val="Hyperlink"/>
-            <w:noProof/>
-            <w:lang w:val="vi-VN"/>
-          </w:rPr>
-          <w:t>.</w:t>
-        </w:r>
-        <w:r>
-          <w:rPr>
-            <w:rStyle w:val="Hyperlink"/>
-            <w:noProof/>
-          </w:rPr>
-          <w:t xml:space="preserve"> UseCase tổng quát</w:t>
-        </w:r>
-        <w:r>
-          <w:rPr>
-            <w:noProof/>
-            <w:webHidden/>
-            <w:lang w:val="vi-VN"/>
+          </w:rPr>
+          <w:t>2.2 Xác Định Các Usecase</w:t>
+        </w:r>
+        <w:r>
+          <w:rPr>
+            <w:webHidden/>
           </w:rPr>
           <w:tab/>
         </w:r>
         <w:r>
           <w:rPr>
-            <w:noProof/>
-            <w:webHidden/>
-          </w:rPr>
-          <w:t>6</w:t>
+            <w:webHidden/>
+          </w:rPr>
+          <w:fldChar w:fldCharType="begin"/>
+        </w:r>
+        <w:r>
+          <w:rPr>
+            <w:webHidden/>
+          </w:rPr>
+          <w:instrText xml:space="preserve"> PAGEREF _Toc181511003 \h </w:instrText>
+        </w:r>
+        <w:r>
+          <w:rPr>
+            <w:webHidden/>
+          </w:rPr>
+        </w:r>
+        <w:r>
+          <w:rPr>
+            <w:webHidden/>
+          </w:rPr>
+          <w:fldChar w:fldCharType="separate"/>
+        </w:r>
+        <w:r>
+          <w:rPr>
+            <w:webHidden/>
+          </w:rPr>
+          <w:t>5</w:t>
+        </w:r>
+        <w:r>
+          <w:rPr>
+            <w:webHidden/>
+          </w:rPr>
+          <w:fldChar w:fldCharType="end"/>
         </w:r>
       </w:hyperlink>
     </w:p>
     <w:p>
       <w:pPr>
-        <w:pStyle w:val="TOC3"/>
-        <w:tabs>
-          <w:tab w:val="right" w:leader="dot" w:pos="9350"/>
-        </w:tabs>
-        <w:rPr>
-          <w:noProof/>
-        </w:rPr>
-      </w:pPr>
-      <w:r>
-        <w:rPr>
-          <w:noProof/>
-        </w:rPr>
-        <w:t xml:space="preserve">             </w:t>
-      </w:r>
-      <w:hyperlink w:anchor="_Toc181125426" w:history="1">
-        <w:r>
-          <w:rPr>
-            <w:rStyle w:val="Hyperlink"/>
-            <w:noProof/>
-          </w:rPr>
-          <w:t>2.2</w:t>
-        </w:r>
-        <w:r>
-          <w:rPr>
-            <w:rStyle w:val="Hyperlink"/>
-            <w:noProof/>
-            <w:lang w:val="vi-VN"/>
-          </w:rPr>
-          <w:t>.</w:t>
-        </w:r>
-        <w:r>
-          <w:rPr>
-            <w:rStyle w:val="Hyperlink"/>
-            <w:noProof/>
-          </w:rPr>
-          <w:t>2</w:t>
-        </w:r>
-        <w:r>
-          <w:rPr>
-            <w:rStyle w:val="Hyperlink"/>
-            <w:noProof/>
-          </w:rPr>
-          <w:t xml:space="preserve"> UseCase “Player vs Player”</w:t>
-        </w:r>
-        <w:r>
-          <w:rPr>
-            <w:noProof/>
-            <w:webHidden/>
-            <w:lang w:val="vi-VN"/>
-          </w:rPr>
-          <w:tab/>
-        </w:r>
-        <w:r>
-          <w:rPr>
-            <w:noProof/>
-            <w:webHidden/>
-          </w:rPr>
-          <w:t>6</w:t>
-        </w:r>
-      </w:hyperlink>
-    </w:p>
-    <w:p>
-      <w:pPr>
-        <w:pStyle w:val="TOC3"/>
-        <w:tabs>
-          <w:tab w:val="right" w:leader="dot" w:pos="9350"/>
-        </w:tabs>
-        <w:rPr>
-          <w:b w:val="0"/>
-          <w:bCs/>
-          <w:noProof/>
-          <w:szCs w:val="26"/>
-        </w:rPr>
-      </w:pPr>
-      <w:r>
-        <w:rPr>
-          <w:noProof/>
-        </w:rPr>
-        <w:t xml:space="preserve">             </w:t>
-      </w:r>
-      <w:hyperlink w:anchor="_Toc181125425" w:history="1">
-        <w:r>
-          <w:rPr>
-            <w:rStyle w:val="Hyperlink"/>
-            <w:noProof/>
-          </w:rPr>
-          <w:t>2.</w:t>
-        </w:r>
-        <w:r>
-          <w:rPr>
-            <w:rStyle w:val="Hyperlink"/>
-            <w:noProof/>
-          </w:rPr>
-          <w:t>2</w:t>
-        </w:r>
-        <w:r>
-          <w:rPr>
-            <w:rStyle w:val="Hyperlink"/>
-            <w:noProof/>
-            <w:lang w:val="vi-VN"/>
-          </w:rPr>
-          <w:t>.</w:t>
-        </w:r>
-        <w:r>
-          <w:rPr>
-            <w:rStyle w:val="Hyperlink"/>
-            <w:noProof/>
-          </w:rPr>
-          <w:t>3</w:t>
-        </w:r>
-        <w:r>
-          <w:rPr>
-            <w:rStyle w:val="Hyperlink"/>
-            <w:noProof/>
-          </w:rPr>
-          <w:t xml:space="preserve"> UseCase chế độ chơi “Kết nối mạng LAN”</w:t>
-        </w:r>
-        <w:r>
-          <w:rPr>
-            <w:noProof/>
-            <w:webHidden/>
-            <w:lang w:val="vi-VN"/>
-          </w:rPr>
-          <w:tab/>
-        </w:r>
-        <w:r>
-          <w:rPr>
-            <w:noProof/>
-            <w:webHidden/>
-          </w:rPr>
-          <w:t>7</w:t>
-        </w:r>
-      </w:hyperlink>
-      <w:r>
-        <w:rPr>
-          <w:b w:val="0"/>
-          <w:bCs/>
-          <w:noProof/>
-          <w:szCs w:val="26"/>
-        </w:rPr>
-        <w:tab/>
-      </w:r>
-    </w:p>
-    <w:p>
-      <w:pPr>
-        <w:rPr>
-          <w:noProof/>
-        </w:rPr>
-      </w:pPr>
-    </w:p>
-    <w:p>
-      <w:pPr>
         <w:pStyle w:val="TOC2"/>
-        <w:rPr>
-          <w:noProof/>
-        </w:rPr>
-      </w:pPr>
-      <w:hyperlink w:anchor="_Toc181125428" w:history="1">
-        <w:r>
-          <w:rPr>
-            <w:rStyle w:val="Hyperlink"/>
-            <w:noProof/>
-            <w:lang w:val="vi-VN"/>
-          </w:rPr>
-          <w:t>III. Network Stack</w:t>
-        </w:r>
-        <w:r>
-          <w:rPr>
-            <w:noProof/>
-            <w:webHidden/>
-            <w:lang w:val="vi-VN"/>
-          </w:rPr>
-          <w:tab/>
-        </w:r>
-        <w:r>
-          <w:rPr>
-            <w:noProof/>
-            <w:webHidden/>
-          </w:rPr>
-          <w:t>8</w:t>
-        </w:r>
-      </w:hyperlink>
-    </w:p>
-    <w:p>
-      <w:pPr>
-        <w:rPr>
-          <w:noProof/>
-        </w:rPr>
-      </w:pPr>
-    </w:p>
-    <w:p>
-      <w:pPr>
-        <w:pStyle w:val="TOC2"/>
-        <w:rPr>
-          <w:noProof/>
-        </w:rPr>
-      </w:pPr>
-      <w:hyperlink w:anchor="_Toc181125429" w:history="1">
-        <w:r>
-          <w:rPr>
-            <w:rStyle w:val="Hyperlink"/>
-            <w:noProof/>
-            <w:lang w:val="vi-VN"/>
-          </w:rPr>
-          <w:t xml:space="preserve">IV. </w:t>
-        </w:r>
-        <w:r>
-          <w:rPr>
-            <w:noProof/>
-          </w:rPr>
-          <w:t>Kết quả đạt được cho đến thời điểm báo cáo</w:t>
-        </w:r>
-        <w:r>
-          <w:rPr>
-            <w:noProof/>
-            <w:webHidden/>
-            <w:lang w:val="vi-VN"/>
-          </w:rPr>
-          <w:tab/>
-        </w:r>
-        <w:r>
-          <w:rPr>
-            <w:noProof/>
-            <w:webHidden/>
-          </w:rPr>
-          <w:t>8</w:t>
-        </w:r>
-      </w:hyperlink>
-    </w:p>
-    <w:p>
-      <w:pPr>
-        <w:pStyle w:val="TOC3"/>
         <w:tabs>
           <w:tab w:val="right" w:leader="dot" w:pos="9350"/>
         </w:tabs>
@@ -1934,53 +1410,70 @@
           <w:kern w:val="2"/>
           <w:sz w:val="24"/>
           <w:szCs w:val="24"/>
-          <w:lang w:val="vi-VN"/>
           <w14:ligatures w14:val="standardContextual"/>
         </w:rPr>
       </w:pPr>
-      <w:hyperlink w:anchor="_Toc181125423" w:history="1">
+      <w:hyperlink w:anchor="_Toc181511004" w:history="1">
         <w:r>
           <w:rPr>
             <w:rStyle w:val="Hyperlink"/>
             <w:noProof/>
           </w:rPr>
-          <w:t>4.1</w:t>
-        </w:r>
-        <w:r>
-          <w:rPr>
-            <w:rStyle w:val="Hyperlink"/>
+          <w:t>3. Network Stack</w:t>
+        </w:r>
+        <w:r>
+          <w:rPr>
             <w:noProof/>
-            <w:lang w:val="vi-VN"/>
-          </w:rPr>
-          <w:t xml:space="preserve">. </w:t>
-        </w:r>
-        <w:r>
-          <w:rPr>
-            <w:rStyle w:val="Hyperlink"/>
+            <w:webHidden/>
+          </w:rPr>
+          <w:tab/>
+        </w:r>
+        <w:r>
+          <w:rPr>
             <w:noProof/>
-          </w:rPr>
-          <w:t>Tiến độ hiện tại</w:t>
+            <w:webHidden/>
+          </w:rPr>
+          <w:fldChar w:fldCharType="begin"/>
         </w:r>
         <w:r>
           <w:rPr>
             <w:noProof/>
             <w:webHidden/>
-            <w:lang w:val="vi-VN"/>
-          </w:rPr>
-          <w:tab/>
+          </w:rPr>
+          <w:instrText xml:space="preserve"> PAGEREF _Toc181511004 \h </w:instrText>
         </w:r>
         <w:r>
           <w:rPr>
             <w:noProof/>
             <w:webHidden/>
           </w:rPr>
+        </w:r>
+        <w:r>
+          <w:rPr>
+            <w:noProof/>
+            <w:webHidden/>
+          </w:rPr>
+          <w:fldChar w:fldCharType="separate"/>
+        </w:r>
+        <w:r>
+          <w:rPr>
+            <w:noProof/>
+            <w:webHidden/>
+          </w:rPr>
           <w:t>8</w:t>
         </w:r>
+        <w:r>
+          <w:rPr>
+            <w:noProof/>
+            <w:webHidden/>
+          </w:rPr>
+          <w:fldChar w:fldCharType="end"/>
+        </w:r>
       </w:hyperlink>
     </w:p>
     <w:p>
       <w:pPr>
-        <w:pStyle w:val="TOC3"/>
+        <w:pStyle w:val="TOC2"/>
         <w:tabs>
           <w:tab w:val="right" w:leader="dot" w:pos="9350"/>
         </w:tabs>
@@ -1991,52 +1484,314 @@
           <w:kern w:val="2"/>
           <w:sz w:val="24"/>
           <w:szCs w:val="24"/>
-          <w:lang w:val="vi-VN"/>
           <w14:ligatures w14:val="standardContextual"/>
         </w:rPr>
       </w:pPr>
-      <w:r>
-        <w:rPr>
-          <w:noProof/>
-        </w:rPr>
-        <w:t>4.</w:t>
-      </w:r>
-      <w:hyperlink w:anchor="_Toc181125424" w:history="1">
+      <w:hyperlink w:anchor="_Toc181511005" w:history="1">
         <w:r>
           <w:rPr>
             <w:rStyle w:val="Hyperlink"/>
             <w:noProof/>
-            <w:lang w:val="vi-VN"/>
-          </w:rPr>
-          <w:t xml:space="preserve">2. </w:t>
-        </w:r>
+          </w:rPr>
+          <w:t>4. Kết quả đạt được cho đến thời điểm báo cáo</w:t>
+        </w:r>
+        <w:r>
+          <w:rPr>
+            <w:noProof/>
+            <w:webHidden/>
+          </w:rPr>
+          <w:tab/>
+        </w:r>
+        <w:r>
+          <w:rPr>
+            <w:noProof/>
+            <w:webHidden/>
+          </w:rPr>
+          <w:fldChar w:fldCharType="begin"/>
+        </w:r>
+        <w:r>
+          <w:rPr>
+            <w:noProof/>
+            <w:webHidden/>
+          </w:rPr>
+          <w:instrText xml:space="preserve"> PAGEREF _Toc181511005 \h </w:instrText>
+        </w:r>
+        <w:r>
+          <w:rPr>
+            <w:noProof/>
+            <w:webHidden/>
+          </w:rPr>
+        </w:r>
+        <w:r>
+          <w:rPr>
+            <w:noProof/>
+            <w:webHidden/>
+          </w:rPr>
+          <w:fldChar w:fldCharType="separate"/>
+        </w:r>
+        <w:r>
+          <w:rPr>
+            <w:noProof/>
+            <w:webHidden/>
+          </w:rPr>
+          <w:t>8</w:t>
+        </w:r>
+        <w:r>
+          <w:rPr>
+            <w:noProof/>
+            <w:webHidden/>
+          </w:rPr>
+          <w:fldChar w:fldCharType="end"/>
+        </w:r>
+      </w:hyperlink>
+    </w:p>
+    <w:p>
+      <w:pPr>
+        <w:pStyle w:val="TOC3"/>
+        <w:rPr>
+          <w:rFonts w:asciiTheme="minorHAnsi" w:eastAsiaTheme="minorEastAsia" w:hAnsiTheme="minorHAnsi"/>
+          <w:kern w:val="2"/>
+          <w:sz w:val="24"/>
+          <w:szCs w:val="24"/>
+          <w14:ligatures w14:val="standardContextual"/>
+        </w:rPr>
+      </w:pPr>
+      <w:hyperlink w:anchor="_Toc181511006" w:history="1">
         <w:r>
           <w:rPr>
             <w:rStyle w:val="Hyperlink"/>
-            <w:noProof/>
-          </w:rPr>
-          <w:t>Khó khăn gặp phải</w:t>
-        </w:r>
-        <w:r>
-          <w:rPr>
-            <w:noProof/>
-            <w:webHidden/>
-            <w:lang w:val="vi-VN"/>
+          </w:rPr>
+          <w:t>4.1. Tiến độ hiện tại</w:t>
+        </w:r>
+        <w:r>
+          <w:rPr>
+            <w:webHidden/>
           </w:rPr>
           <w:tab/>
         </w:r>
         <w:r>
           <w:rPr>
-            <w:noProof/>
+            <w:webHidden/>
+          </w:rPr>
+          <w:fldChar w:fldCharType="begin"/>
+        </w:r>
+        <w:r>
+          <w:rPr>
+            <w:webHidden/>
+          </w:rPr>
+          <w:instrText xml:space="preserve"> PAGEREF _Toc181511006 \h </w:instrText>
+        </w:r>
+        <w:r>
+          <w:rPr>
+            <w:webHidden/>
+          </w:rPr>
+        </w:r>
+        <w:r>
+          <w:rPr>
+            <w:webHidden/>
+          </w:rPr>
+          <w:fldChar w:fldCharType="separate"/>
+        </w:r>
+        <w:r>
+          <w:rPr>
             <w:webHidden/>
           </w:rPr>
           <w:t>8</w:t>
         </w:r>
+        <w:r>
+          <w:rPr>
+            <w:webHidden/>
+          </w:rPr>
+          <w:fldChar w:fldCharType="end"/>
+        </w:r>
       </w:hyperlink>
     </w:p>
     <w:p>
       <w:pPr>
         <w:pStyle w:val="TOC3"/>
+        <w:rPr>
+          <w:rFonts w:asciiTheme="minorHAnsi" w:eastAsiaTheme="minorEastAsia" w:hAnsiTheme="minorHAnsi"/>
+          <w:kern w:val="2"/>
+          <w:sz w:val="24"/>
+          <w:szCs w:val="24"/>
+          <w14:ligatures w14:val="standardContextual"/>
+        </w:rPr>
+      </w:pPr>
+      <w:hyperlink w:anchor="_Toc181511007" w:history="1">
+        <w:r>
+          <w:rPr>
+            <w:rStyle w:val="Hyperlink"/>
+          </w:rPr>
+          <w:t>4.2. Khó khăn gặp phải</w:t>
+        </w:r>
+        <w:r>
+          <w:rPr>
+            <w:webHidden/>
+          </w:rPr>
+          <w:tab/>
+        </w:r>
+        <w:r>
+          <w:rPr>
+            <w:webHidden/>
+          </w:rPr>
+          <w:fldChar w:fldCharType="begin"/>
+        </w:r>
+        <w:r>
+          <w:rPr>
+            <w:webHidden/>
+          </w:rPr>
+          <w:instrText xml:space="preserve"> PAGEREF _Toc181511007 \h </w:instrText>
+        </w:r>
+        <w:r>
+          <w:rPr>
+            <w:webHidden/>
+          </w:rPr>
+        </w:r>
+        <w:r>
+          <w:rPr>
+            <w:webHidden/>
+          </w:rPr>
+          <w:fldChar w:fldCharType="separate"/>
+        </w:r>
+        <w:r>
+          <w:rPr>
+            <w:webHidden/>
+          </w:rPr>
+          <w:t>8</w:t>
+        </w:r>
+        <w:r>
+          <w:rPr>
+            <w:webHidden/>
+          </w:rPr>
+          <w:fldChar w:fldCharType="end"/>
+        </w:r>
+      </w:hyperlink>
+    </w:p>
+    <w:p>
+      <w:pPr>
+        <w:pStyle w:val="TOC3"/>
+        <w:rPr>
+          <w:rFonts w:asciiTheme="minorHAnsi" w:eastAsiaTheme="minorEastAsia" w:hAnsiTheme="minorHAnsi"/>
+          <w:kern w:val="2"/>
+          <w:sz w:val="24"/>
+          <w:szCs w:val="24"/>
+          <w14:ligatures w14:val="standardContextual"/>
+        </w:rPr>
+      </w:pPr>
+      <w:hyperlink w:anchor="_Toc181511008" w:history="1">
+        <w:r>
+          <w:rPr>
+            <w:rStyle w:val="Hyperlink"/>
+          </w:rPr>
+          <w:t>4.3. Kế hoạch hoàn thiện</w:t>
+        </w:r>
+        <w:r>
+          <w:rPr>
+            <w:webHidden/>
+          </w:rPr>
+          <w:tab/>
+        </w:r>
+        <w:r>
+          <w:rPr>
+            <w:webHidden/>
+          </w:rPr>
+          <w:fldChar w:fldCharType="begin"/>
+        </w:r>
+        <w:r>
+          <w:rPr>
+            <w:webHidden/>
+          </w:rPr>
+          <w:instrText xml:space="preserve"> PAGEREF _Toc181511008 \h </w:instrText>
+        </w:r>
+        <w:r>
+          <w:rPr>
+            <w:webHidden/>
+          </w:rPr>
+        </w:r>
+        <w:r>
+          <w:rPr>
+            <w:webHidden/>
+          </w:rPr>
+          <w:fldChar w:fldCharType="separate"/>
+        </w:r>
+        <w:r>
+          <w:rPr>
+            <w:webHidden/>
+          </w:rPr>
+          <w:t>8</w:t>
+        </w:r>
+        <w:r>
+          <w:rPr>
+            <w:webHidden/>
+          </w:rPr>
+          <w:fldChar w:fldCharType="end"/>
+        </w:r>
+      </w:hyperlink>
+    </w:p>
+    <w:p>
+      <w:pPr>
+        <w:pStyle w:val="TOC3"/>
+        <w:rPr>
+          <w:rFonts w:asciiTheme="minorHAnsi" w:eastAsiaTheme="minorEastAsia" w:hAnsiTheme="minorHAnsi"/>
+          <w:kern w:val="2"/>
+          <w:sz w:val="24"/>
+          <w:szCs w:val="24"/>
+          <w14:ligatures w14:val="standardContextual"/>
+        </w:rPr>
+      </w:pPr>
+      <w:hyperlink w:anchor="_Toc181511009" w:history="1">
+        <w:r>
+          <w:rPr>
+            <w:rStyle w:val="Hyperlink"/>
+          </w:rPr>
+          <w:t>4.4. Dự kiến kết quả</w:t>
+        </w:r>
+        <w:r>
+          <w:rPr>
+            <w:webHidden/>
+          </w:rPr>
+          <w:tab/>
+        </w:r>
+        <w:r>
+          <w:rPr>
+            <w:webHidden/>
+          </w:rPr>
+          <w:fldChar w:fldCharType="begin"/>
+        </w:r>
+        <w:r>
+          <w:rPr>
+            <w:webHidden/>
+          </w:rPr>
+          <w:instrText xml:space="preserve"> PAGEREF _Toc181511009 \h </w:instrText>
+        </w:r>
+        <w:r>
+          <w:rPr>
+            <w:webHidden/>
+          </w:rPr>
+        </w:r>
+        <w:r>
+          <w:rPr>
+            <w:webHidden/>
+          </w:rPr>
+          <w:fldChar w:fldCharType="separate"/>
+        </w:r>
+        <w:r>
+          <w:rPr>
+            <w:webHidden/>
+          </w:rPr>
+          <w:t>8</w:t>
+        </w:r>
+        <w:r>
+          <w:rPr>
+            <w:webHidden/>
+          </w:rPr>
+          <w:fldChar w:fldCharType="end"/>
+        </w:r>
+      </w:hyperlink>
+    </w:p>
+    <w:p>
+      <w:pPr>
+        <w:pStyle w:val="TOC2"/>
         <w:tabs>
           <w:tab w:val="right" w:leader="dot" w:pos="9350"/>
         </w:tabs>
@@ -2047,54 +1802,50 @@
           <w:kern w:val="2"/>
           <w:sz w:val="24"/>
           <w:szCs w:val="24"/>
-          <w:lang w:val="vi-VN"/>
           <w14:ligatures w14:val="standardContextual"/>
         </w:rPr>
       </w:pPr>
-      <w:hyperlink w:anchor="_Toc181125425" w:history="1">
+      <w:hyperlink w:anchor="_Toc181511010" w:history="1">
         <w:r>
           <w:rPr>
             <w:rStyle w:val="Hyperlink"/>
             <w:noProof/>
           </w:rPr>
-          <w:t>4</w:t>
-        </w:r>
-        <w:r>
-          <w:rPr>
-            <w:rStyle w:val="Hyperlink"/>
+          <w:t>5. Phân Công Công Việc</w:t>
+        </w:r>
+        <w:r>
+          <w:rPr>
             <w:noProof/>
-          </w:rPr>
-          <w:t>.</w:t>
-        </w:r>
-        <w:r>
-          <w:rPr>
-            <w:rStyle w:val="Hyperlink"/>
+            <w:webHidden/>
+          </w:rPr>
+          <w:tab/>
+        </w:r>
+        <w:r>
+          <w:rPr>
             <w:noProof/>
-          </w:rPr>
-          <w:t>3</w:t>
-        </w:r>
-        <w:r>
-          <w:rPr>
-            <w:rStyle w:val="Hyperlink"/>
+            <w:webHidden/>
+          </w:rPr>
+          <w:fldChar w:fldCharType="begin"/>
+        </w:r>
+        <w:r>
+          <w:rPr>
             <w:noProof/>
-            <w:lang w:val="vi-VN"/>
-          </w:rPr>
-          <w:t>.</w:t>
-        </w:r>
-        <w:r>
-          <w:rPr>
-            <w:rStyle w:val="Hyperlink"/>
+            <w:webHidden/>
+          </w:rPr>
+          <w:instrText xml:space="preserve"> PAGEREF _Toc181511010 \h </w:instrText>
+        </w:r>
+        <w:r>
+          <w:rPr>
             <w:noProof/>
-          </w:rPr>
-          <w:t xml:space="preserve"> Kế hoạch hoàn thiện</w:t>
+            <w:webHidden/>
+          </w:rPr>
         </w:r>
         <w:r>
           <w:rPr>
             <w:noProof/>
             <w:webHidden/>
-            <w:lang w:val="vi-VN"/>
-          </w:rPr>
-          <w:tab/>
+          </w:rPr>
+          <w:fldChar w:fldCharType="separate"/>
         </w:r>
         <w:r>
           <w:rPr>
@@ -2103,115 +1854,12 @@
           </w:rPr>
           <w:t>8</w:t>
         </w:r>
-      </w:hyperlink>
-    </w:p>
-    <w:p>
-      <w:pPr>
-        <w:pStyle w:val="TOC3"/>
-        <w:tabs>
-          <w:tab w:val="right" w:leader="dot" w:pos="9350"/>
-        </w:tabs>
-        <w:rPr>
-          <w:noProof/>
-        </w:rPr>
-      </w:pPr>
-      <w:hyperlink w:anchor="_Toc181125426" w:history="1">
-        <w:r>
-          <w:rPr>
-            <w:rStyle w:val="Hyperlink"/>
+        <w:r>
+          <w:rPr>
             <w:noProof/>
-          </w:rPr>
-          <w:t>4</w:t>
-        </w:r>
-        <w:r>
-          <w:rPr>
-            <w:rStyle w:val="Hyperlink"/>
-            <w:noProof/>
-          </w:rPr>
-          <w:t>.</w:t>
-        </w:r>
-        <w:r>
-          <w:rPr>
-            <w:rStyle w:val="Hyperlink"/>
-            <w:noProof/>
-          </w:rPr>
-          <w:t>4</w:t>
-        </w:r>
-        <w:r>
-          <w:rPr>
-            <w:rStyle w:val="Hyperlink"/>
-            <w:noProof/>
-            <w:lang w:val="vi-VN"/>
-          </w:rPr>
-          <w:t>.</w:t>
-        </w:r>
-        <w:r>
-          <w:rPr>
-            <w:rStyle w:val="Hyperlink"/>
-            <w:noProof/>
-          </w:rPr>
-          <w:t xml:space="preserve"> Dự kiến kết quả</w:t>
-        </w:r>
-        <w:r>
-          <w:rPr>
-            <w:noProof/>
-            <w:webHidden/>
-            <w:lang w:val="vi-VN"/>
-          </w:rPr>
-          <w:tab/>
-        </w:r>
-        <w:r>
-          <w:rPr>
-            <w:noProof/>
-            <w:webHidden/>
-          </w:rPr>
-          <w:t>9</w:t>
-        </w:r>
-      </w:hyperlink>
-    </w:p>
-    <w:p>
-      <w:pPr>
-        <w:rPr>
-          <w:noProof/>
-        </w:rPr>
-      </w:pPr>
-    </w:p>
-    <w:p>
-      <w:pPr>
-        <w:pStyle w:val="TOC2"/>
-        <w:rPr>
-          <w:rFonts w:asciiTheme="minorHAnsi" w:eastAsiaTheme="minorEastAsia" w:hAnsiTheme="minorHAnsi"/>
-          <w:noProof/>
-          <w:kern w:val="2"/>
-          <w:sz w:val="24"/>
-          <w:szCs w:val="24"/>
-          <w:lang w:val="vi-VN"/>
-          <w14:ligatures w14:val="standardContextual"/>
-        </w:rPr>
-      </w:pPr>
-      <w:hyperlink w:anchor="_Toc181125430" w:history="1">
-        <w:r>
-          <w:rPr>
-            <w:rStyle w:val="Hyperlink"/>
-            <w:noProof/>
-            <w:lang w:val="vi-VN"/>
-          </w:rPr>
-          <w:t>V. Phân Công Công Việc</w:t>
-        </w:r>
-        <w:r>
-          <w:rPr>
-            <w:noProof/>
-            <w:webHidden/>
-            <w:lang w:val="vi-VN"/>
-          </w:rPr>
-          <w:tab/>
-        </w:r>
-        <w:r>
-          <w:rPr>
-            <w:noProof/>
-            <w:webHidden/>
-          </w:rPr>
-          <w:t>9</w:t>
+            <w:webHidden/>
+          </w:rPr>
+          <w:fldChar w:fldCharType="end"/>
         </w:r>
       </w:hyperlink>
     </w:p>
@@ -2256,15 +1904,23 @@
       <w:pPr>
         <w:pStyle w:val="Heading2"/>
       </w:pPr>
-      <w:bookmarkStart w:id="1" w:name="_Toc181125422"/>
-      <w:r>
+      <w:bookmarkStart w:id="2" w:name="_Toc181125422"/>
+      <w:bookmarkStart w:id="3" w:name="_Toc181510995"/>
+      <w:r>
+        <w:rPr>
+          <w:lang w:val="en-US"/>
+        </w:rPr>
         <w:lastRenderedPageBreak/>
-        <w:t xml:space="preserve">I. </w:t>
-      </w:r>
-      <w:bookmarkEnd w:id="1"/>
+        <w:t>1</w:t>
+      </w:r>
+      <w:r>
+        <w:t xml:space="preserve">. </w:t>
+      </w:r>
+      <w:bookmarkEnd w:id="2"/>
       <w:r>
         <w:t>GIỚI THIỆU ĐỀ TÀI</w:t>
       </w:r>
+      <w:bookmarkEnd w:id="3"/>
     </w:p>
     <w:p>
       <w:pPr>
@@ -2274,7 +1930,8 @@
           <w:lang w:val="vi-VN"/>
         </w:rPr>
       </w:pPr>
-      <w:bookmarkStart w:id="2" w:name="_Toc181125423"/>
+      <w:bookmarkStart w:id="4" w:name="_Toc181125423"/>
+      <w:bookmarkStart w:id="5" w:name="_Toc181510996"/>
       <w:r>
         <w:rPr>
           <w:lang w:val="vi-VN"/>
@@ -2293,7 +1950,8 @@
         </w:rPr>
         <w:t xml:space="preserve"> Lý do chọn đề tài</w:t>
       </w:r>
-      <w:bookmarkEnd w:id="2"/>
+      <w:bookmarkEnd w:id="4"/>
+      <w:bookmarkEnd w:id="5"/>
     </w:p>
     <w:p>
       <w:pPr>
@@ -2431,7 +2089,8 @@
           <w:lang w:val="vi-VN"/>
         </w:rPr>
       </w:pPr>
-      <w:bookmarkStart w:id="3" w:name="_Toc181125424"/>
+      <w:bookmarkStart w:id="6" w:name="_Toc181125424"/>
+      <w:bookmarkStart w:id="7" w:name="_Toc181510997"/>
       <w:r>
         <w:t>1.</w:t>
       </w:r>
@@ -2441,7 +2100,8 @@
         </w:rPr>
         <w:t>2. Mục tiêu đề tài</w:t>
       </w:r>
-      <w:bookmarkEnd w:id="3"/>
+      <w:bookmarkEnd w:id="6"/>
+      <w:bookmarkEnd w:id="7"/>
     </w:p>
     <w:p>
       <w:pPr>
@@ -2478,31 +2138,6 @@
         <w:rPr>
           <w:lang w:val="vi-VN"/>
         </w:rPr>
-        <w:t>Game có nhiều tính năng</w:t>
-      </w:r>
-      <w:r>
-        <w:rPr>
-          <w:lang w:val="vi-VN"/>
-        </w:rPr>
-        <w:t>.</w:t>
-      </w:r>
-    </w:p>
-    <w:p>
-      <w:pPr>
-        <w:pStyle w:val="Vnbn"/>
-        <w:numPr>
-          <w:ilvl w:val="0"/>
-          <w:numId w:val="2"/>
-        </w:numPr>
-        <w:ind w:left="720"/>
-        <w:rPr>
-          <w:lang w:val="vi-VN"/>
-        </w:rPr>
-      </w:pPr>
-      <w:r>
-        <w:rPr>
-          <w:lang w:val="vi-VN"/>
-        </w:rPr>
         <w:t>Game phù hợp với mọi lứa tuổi</w:t>
       </w:r>
       <w:r>
@@ -2529,7 +2164,8 @@
           <w:lang w:val="vi-VN"/>
         </w:rPr>
       </w:pPr>
-      <w:bookmarkStart w:id="4" w:name="_Toc181125425"/>
+      <w:bookmarkStart w:id="8" w:name="_Toc181125425"/>
+      <w:bookmarkStart w:id="9" w:name="_Toc181510998"/>
       <w:r>
         <w:t>1.</w:t>
       </w:r>
@@ -2539,7 +2175,8 @@
         </w:rPr>
         <w:t>3.Giới thiệu đề tài</w:t>
       </w:r>
-      <w:bookmarkEnd w:id="4"/>
+      <w:bookmarkEnd w:id="8"/>
+      <w:bookmarkEnd w:id="9"/>
     </w:p>
     <w:p>
       <w:pPr>
@@ -2640,11 +2277,9 @@
       <w:pPr>
         <w:pStyle w:val="Heading3"/>
         <w:jc w:val="both"/>
-        <w:rPr>
-          <w:lang w:val="vi-VN"/>
-        </w:rPr>
-      </w:pPr>
-      <w:bookmarkStart w:id="5" w:name="_Toc181125426"/>
+      </w:pPr>
+      <w:bookmarkStart w:id="10" w:name="_Toc181125426"/>
+      <w:bookmarkStart w:id="11" w:name="_Toc181510999"/>
       <w:r>
         <w:rPr>
           <w:lang w:val="vi-VN"/>
@@ -2657,7 +2292,9 @@
         </w:rPr>
         <w:t>4. Các tính năng của đề tài</w:t>
       </w:r>
-      <w:bookmarkEnd w:id="5"/>
+      <w:bookmarkStart w:id="12" w:name="_Toc181125427"/>
+      <w:bookmarkEnd w:id="10"/>
+      <w:bookmarkEnd w:id="11"/>
     </w:p>
     <w:p>
       <w:pPr>
@@ -2672,12 +2309,11 @@
           <w:lang w:val="vi-VN"/>
         </w:rPr>
       </w:pPr>
-      <w:bookmarkStart w:id="6" w:name="_Toc181125427"/>
-      <w:r>
-        <w:rPr>
-          <w:lang w:val="vi-VN"/>
-        </w:rPr>
-        <w:t>Tính năng đăng nhập/đăng kí.</w:t>
+      <w:r>
+        <w:rPr>
+          <w:lang w:val="vi-VN"/>
+        </w:rPr>
+        <w:t>Tính năng chọn kích cỡ bàn cờ</w:t>
       </w:r>
     </w:p>
     <w:p>
@@ -2697,13 +2333,7 @@
         <w:rPr>
           <w:lang w:val="vi-VN"/>
         </w:rPr>
-        <w:t>Tính năng cập nhật thông tin người dùng (thông tin cá nhân và lịch sử thắng thua)</w:t>
-      </w:r>
-      <w:r>
-        <w:rPr>
-          <w:lang w:val="vi-VN"/>
-        </w:rPr>
-        <w:t>.</w:t>
+        <w:t>Chat thông qua giao diện người chơi.</w:t>
       </w:r>
     </w:p>
     <w:p>
@@ -2720,11 +2350,40 @@
         </w:rPr>
       </w:pPr>
       <w:r>
-        <w:rPr>
-          <w:lang w:val="vi-VN"/>
-        </w:rPr>
-        <w:t>Tính năng xem thông tin người chơi</w:t>
-      </w:r>
+        <w:t xml:space="preserve">Kết nối mạng LAN để chơi </w:t>
+      </w:r>
+    </w:p>
+    <w:p>
+      <w:pPr>
+        <w:pStyle w:val="ListParagraph"/>
+        <w:jc w:val="both"/>
+        <w:rPr>
+          <w:lang w:val="vi-VN"/>
+        </w:rPr>
+      </w:pPr>
+    </w:p>
+    <w:p>
+      <w:pPr>
+        <w:pStyle w:val="Heading3"/>
+        <w:jc w:val="both"/>
+        <w:rPr>
+          <w:lang w:val="vi-VN"/>
+        </w:rPr>
+      </w:pPr>
+      <w:bookmarkStart w:id="13" w:name="_Toc181511000"/>
+      <w:r>
+        <w:rPr>
+          <w:lang w:val="vi-VN"/>
+        </w:rPr>
+        <w:t>1.</w:t>
+      </w:r>
+      <w:r>
+        <w:rPr>
+          <w:lang w:val="vi-VN"/>
+        </w:rPr>
+        <w:t>5. Đối tượng hướng đến của đề tài</w:t>
+      </w:r>
+      <w:bookmarkEnd w:id="13"/>
     </w:p>
     <w:p>
       <w:pPr>
@@ -2743,13 +2402,7 @@
         <w:rPr>
           <w:lang w:val="vi-VN"/>
         </w:rPr>
-        <w:t>Tính năng vào phòng nhanh</w:t>
-      </w:r>
-      <w:r>
-        <w:rPr>
-          <w:lang w:val="vi-VN"/>
-        </w:rPr>
-        <w:t>.</w:t>
+        <w:t>Ứng dụng được xây dựng nhằm mục đích giải trí cao và giúp mọi người thoải mái, giảm stress sau những giờ làm việc mệt nhọc</w:t>
       </w:r>
     </w:p>
     <w:p>
@@ -2769,318 +2422,41 @@
         <w:rPr>
           <w:lang w:val="vi-VN"/>
         </w:rPr>
-        <w:t>Tính năng tạo phòng</w:t>
-      </w:r>
-      <w:r>
-        <w:rPr>
-          <w:lang w:val="vi-VN"/>
-        </w:rPr>
-        <w:t>.</w:t>
-      </w:r>
-    </w:p>
-    <w:p>
-      <w:pPr>
-        <w:pStyle w:val="ListParagraph"/>
-        <w:numPr>
-          <w:ilvl w:val="0"/>
-          <w:numId w:val="4"/>
-        </w:numPr>
-        <w:spacing w:line="336" w:lineRule="auto"/>
+        <w:t>Đối tượng phục vụ: cá nhân, công ty, bạn bè,…</w:t>
+      </w:r>
+    </w:p>
+    <w:p>
+      <w:pPr>
         <w:jc w:val="both"/>
         <w:rPr>
           <w:lang w:val="vi-VN"/>
         </w:rPr>
       </w:pPr>
-      <w:r>
-        <w:rPr>
-          <w:lang w:val="vi-VN"/>
-        </w:rPr>
-        <w:t>Tính năng tìm phòng theo mật khẩu hoặc không cần mật khẩu</w:t>
-      </w:r>
-      <w:r>
-        <w:rPr>
-          <w:lang w:val="vi-VN"/>
-        </w:rPr>
-        <w:t>.</w:t>
-      </w:r>
-    </w:p>
-    <w:p>
-      <w:pPr>
-        <w:pStyle w:val="ListParagraph"/>
-        <w:numPr>
-          <w:ilvl w:val="0"/>
-          <w:numId w:val="4"/>
-        </w:numPr>
-        <w:spacing w:line="336" w:lineRule="auto"/>
-        <w:jc w:val="both"/>
-        <w:rPr>
-          <w:lang w:val="vi-VN"/>
-        </w:rPr>
-      </w:pPr>
-      <w:r>
-        <w:rPr>
-          <w:lang w:val="vi-VN"/>
-        </w:rPr>
-        <w:t>Tính năng xem và cập nhật bảng xếp hạng</w:t>
-      </w:r>
-      <w:r>
-        <w:rPr>
-          <w:lang w:val="vi-VN"/>
-        </w:rPr>
-        <w:t>.</w:t>
-      </w:r>
-    </w:p>
-    <w:p>
-      <w:pPr>
-        <w:pStyle w:val="ListParagraph"/>
-        <w:numPr>
-          <w:ilvl w:val="0"/>
-          <w:numId w:val="4"/>
-        </w:numPr>
-        <w:spacing w:line="336" w:lineRule="auto"/>
-        <w:jc w:val="both"/>
-        <w:rPr>
-          <w:lang w:val="vi-VN"/>
-        </w:rPr>
-      </w:pPr>
-      <w:r>
-        <w:rPr>
-          <w:lang w:val="vi-VN"/>
-        </w:rPr>
-        <w:t>Tính năng chọn kích cỡ bàn cờ</w:t>
-      </w:r>
-    </w:p>
-    <w:p>
-      <w:pPr>
-        <w:pStyle w:val="ListParagraph"/>
-        <w:numPr>
-          <w:ilvl w:val="0"/>
-          <w:numId w:val="4"/>
-        </w:numPr>
-        <w:spacing w:line="336" w:lineRule="auto"/>
-        <w:jc w:val="both"/>
-        <w:rPr>
-          <w:lang w:val="vi-VN"/>
-        </w:rPr>
-      </w:pPr>
-      <w:r>
-        <w:rPr>
-          <w:lang w:val="vi-VN"/>
-        </w:rPr>
-        <w:t>Tính năng đăng xuất người chơi</w:t>
-      </w:r>
-      <w:r>
-        <w:rPr>
-          <w:lang w:val="vi-VN"/>
-        </w:rPr>
-        <w:t>.</w:t>
-      </w:r>
-    </w:p>
-    <w:p>
-      <w:pPr>
-        <w:pStyle w:val="ListParagraph"/>
-        <w:numPr>
-          <w:ilvl w:val="0"/>
-          <w:numId w:val="4"/>
-        </w:numPr>
-        <w:spacing w:line="336" w:lineRule="auto"/>
-        <w:jc w:val="both"/>
-        <w:rPr>
-          <w:lang w:val="vi-VN"/>
-        </w:rPr>
-      </w:pPr>
-      <w:r>
-        <w:rPr>
-          <w:lang w:val="vi-VN"/>
-        </w:rPr>
-        <w:t>Tính năng thách đấu với người chơi khác.</w:t>
-      </w:r>
-    </w:p>
-    <w:p>
-      <w:pPr>
-        <w:pStyle w:val="ListParagraph"/>
-        <w:numPr>
-          <w:ilvl w:val="0"/>
-          <w:numId w:val="4"/>
-        </w:numPr>
-        <w:spacing w:line="336" w:lineRule="auto"/>
-        <w:jc w:val="both"/>
-        <w:rPr>
-          <w:lang w:val="vi-VN"/>
-        </w:rPr>
-      </w:pPr>
-      <w:r>
-        <w:rPr>
-          <w:lang w:val="vi-VN"/>
-        </w:rPr>
-        <w:t>Tính năng hiện thị online khi đăng nhập</w:t>
-      </w:r>
-      <w:r>
-        <w:rPr>
-          <w:lang w:val="vi-VN"/>
-        </w:rPr>
-        <w:t>.</w:t>
-      </w:r>
-    </w:p>
-    <w:p>
-      <w:pPr>
-        <w:pStyle w:val="ListParagraph"/>
-        <w:numPr>
-          <w:ilvl w:val="0"/>
-          <w:numId w:val="4"/>
-        </w:numPr>
-        <w:spacing w:line="336" w:lineRule="auto"/>
-        <w:jc w:val="both"/>
-        <w:rPr>
-          <w:lang w:val="vi-VN"/>
-        </w:rPr>
-      </w:pPr>
-      <w:r>
-        <w:rPr>
-          <w:lang w:val="vi-VN"/>
-        </w:rPr>
-        <w:t>Chat thông qua giao diện người chơi.</w:t>
-      </w:r>
-    </w:p>
-    <w:p>
-      <w:pPr>
-        <w:pStyle w:val="ListParagraph"/>
-        <w:jc w:val="both"/>
-        <w:rPr>
-          <w:lang w:val="vi-VN"/>
-        </w:rPr>
-      </w:pPr>
+    </w:p>
+    <w:p>
+      <w:pPr>
+        <w:pStyle w:val="Heading2"/>
+      </w:pPr>
+      <w:bookmarkStart w:id="14" w:name="_Toc181511001"/>
+      <w:r>
+        <w:rPr>
+          <w:lang w:val="en-US"/>
+        </w:rPr>
+        <w:t>2</w:t>
+      </w:r>
+      <w:r>
+        <w:t xml:space="preserve">. </w:t>
+      </w:r>
+      <w:r>
+        <w:t>PHÂN TÍCH VÀ THIẾT KẾ</w:t>
+      </w:r>
+      <w:bookmarkEnd w:id="14"/>
     </w:p>
     <w:p>
       <w:pPr>
         <w:pStyle w:val="Heading3"/>
-        <w:jc w:val="both"/>
-        <w:rPr>
-          <w:lang w:val="vi-VN"/>
-        </w:rPr>
-      </w:pPr>
-      <w:r>
-        <w:rPr>
-          <w:lang w:val="vi-VN"/>
-        </w:rPr>
-        <w:t>1.</w:t>
-      </w:r>
-      <w:r>
-        <w:rPr>
-          <w:lang w:val="vi-VN"/>
-        </w:rPr>
-        <w:t>5. Đối tượng hướng đến của đề tài</w:t>
-      </w:r>
-    </w:p>
-    <w:p>
-      <w:pPr>
-        <w:pStyle w:val="ListParagraph"/>
-        <w:numPr>
-          <w:ilvl w:val="0"/>
-          <w:numId w:val="4"/>
-        </w:numPr>
-        <w:spacing w:line="336" w:lineRule="auto"/>
-        <w:jc w:val="both"/>
-        <w:rPr>
-          <w:lang w:val="vi-VN"/>
-        </w:rPr>
-      </w:pPr>
-      <w:r>
-        <w:rPr>
-          <w:lang w:val="vi-VN"/>
-        </w:rPr>
-        <w:t>Ứng dụng được xây dựng nhằm mục đích giải trí cao và giúp mọi người thoải mái, giảm stress sau những giờ làm việc mệt nhọc</w:t>
-      </w:r>
-    </w:p>
-    <w:p>
-      <w:pPr>
-        <w:pStyle w:val="ListParagraph"/>
-        <w:numPr>
-          <w:ilvl w:val="0"/>
-          <w:numId w:val="4"/>
-        </w:numPr>
-        <w:spacing w:line="336" w:lineRule="auto"/>
-        <w:jc w:val="both"/>
-        <w:rPr>
-          <w:lang w:val="vi-VN"/>
-        </w:rPr>
-      </w:pPr>
-      <w:r>
-        <w:rPr>
-          <w:lang w:val="vi-VN"/>
-        </w:rPr>
-        <w:t>Đối tượng phục vụ: cá nhân, công ty, bạn bè,…</w:t>
-      </w:r>
-    </w:p>
-    <w:p>
-      <w:pPr>
-        <w:pStyle w:val="Heading2"/>
-      </w:pPr>
-    </w:p>
-    <w:p>
-      <w:pPr>
-        <w:jc w:val="both"/>
-        <w:rPr>
-          <w:lang w:val="vi-VN"/>
-        </w:rPr>
-      </w:pPr>
-    </w:p>
-    <w:p>
-      <w:pPr>
-        <w:jc w:val="both"/>
-        <w:rPr>
-          <w:lang w:val="vi-VN"/>
-        </w:rPr>
-      </w:pPr>
-    </w:p>
-    <w:p>
-      <w:pPr>
-        <w:jc w:val="both"/>
-        <w:rPr>
-          <w:lang w:val="vi-VN"/>
-        </w:rPr>
-      </w:pPr>
-    </w:p>
-    <w:p>
-      <w:pPr>
-        <w:jc w:val="both"/>
-        <w:rPr>
-          <w:lang w:val="vi-VN"/>
-        </w:rPr>
-      </w:pPr>
-    </w:p>
-    <w:p>
-      <w:pPr>
-        <w:jc w:val="both"/>
-        <w:rPr>
-          <w:lang w:val="vi-VN"/>
-        </w:rPr>
-      </w:pPr>
-    </w:p>
-    <w:p>
-      <w:pPr>
-        <w:jc w:val="both"/>
-        <w:rPr>
-          <w:lang w:val="vi-VN"/>
-        </w:rPr>
-      </w:pPr>
-    </w:p>
-    <w:p>
-      <w:pPr>
-        <w:pStyle w:val="Heading2"/>
-      </w:pPr>
-      <w:r>
-        <w:lastRenderedPageBreak/>
-        <w:t xml:space="preserve">II. </w:t>
-      </w:r>
-      <w:r>
-        <w:t>PHÂN TÍCH VÀ THIẾT KẾ</w:t>
-      </w:r>
-    </w:p>
-    <w:p>
-      <w:pPr>
-        <w:pStyle w:val="Heading2"/>
-      </w:pPr>
+      </w:pPr>
+      <w:bookmarkStart w:id="15" w:name="_Toc181511002"/>
       <w:r>
         <w:t>2.</w:t>
       </w:r>
@@ -3090,7 +2466,8 @@
       <w:r>
         <w:t>Giao Diện Phát Thảo và Luồng Của Ứng Dụng</w:t>
       </w:r>
-      <w:bookmarkEnd w:id="6"/>
+      <w:bookmarkEnd w:id="12"/>
+      <w:bookmarkEnd w:id="15"/>
     </w:p>
     <w:p>
       <w:pPr>
@@ -3153,6 +2530,14 @@
     </w:p>
     <w:p>
       <w:pPr>
+        <w:pStyle w:val="Hnh"/>
+      </w:pPr>
+      <w:r>
+        <w:t>Hình2.1.1. Giao diện trò chơi.</w:t>
+      </w:r>
+    </w:p>
+    <w:p>
+      <w:pPr>
         <w:pStyle w:val="ListParagraph"/>
         <w:numPr>
           <w:ilvl w:val="0"/>
@@ -3173,6 +2558,7 @@
         <w:rPr>
           <w:noProof/>
         </w:rPr>
+        <w:lastRenderedPageBreak/>
         <w:drawing>
           <wp:inline distT="0" distB="0" distL="0" distR="0" wp14:anchorId="0F8B06BA" wp14:editId="63BF76F0">
             <wp:extent cx="5036820" cy="4113403"/>
@@ -3225,32 +2611,35 @@
     </w:p>
     <w:p>
       <w:pPr>
-        <w:pStyle w:val="Heading2"/>
-        <w:rPr>
-          <w:lang w:val="en-US"/>
-        </w:rPr>
-      </w:pPr>
-      <w:bookmarkStart w:id="7" w:name="_Toc181125428"/>
-      <w:r>
-        <w:lastRenderedPageBreak/>
+        <w:pStyle w:val="Hnh"/>
+      </w:pPr>
+      <w:r>
+        <w:t>Hình 2.1.2. Luồng của trò chơi.</w:t>
+      </w:r>
+    </w:p>
+    <w:p>
+      <w:pPr>
+        <w:pStyle w:val="Heading3"/>
+      </w:pPr>
+      <w:bookmarkStart w:id="16" w:name="_Toc181125428"/>
+      <w:bookmarkStart w:id="17" w:name="_Toc181511003"/>
+      <w:r>
         <w:t>2.</w:t>
       </w:r>
       <w:r>
-        <w:rPr>
-          <w:lang w:val="en-US"/>
-        </w:rPr>
         <w:t>2</w:t>
       </w:r>
       <w:r>
         <w:t xml:space="preserve"> Xác Định Các Usecase</w:t>
       </w:r>
+      <w:bookmarkEnd w:id="17"/>
       <w:r>
         <w:t xml:space="preserve"> </w:t>
       </w:r>
     </w:p>
     <w:p>
       <w:pPr>
-        <w:pStyle w:val="Heading2"/>
+        <w:pStyle w:val="Heading4"/>
       </w:pPr>
       <w:r>
         <w:rPr>
@@ -3316,9 +2705,6 @@
         <w:t>2.</w:t>
       </w:r>
       <w:r>
-        <w:rPr>
-          <w:lang w:val="en-US"/>
-        </w:rPr>
         <w:t>2.</w:t>
       </w:r>
       <w:r>
@@ -3353,15 +2739,13 @@
     </w:p>
     <w:p>
       <w:pPr>
-        <w:pStyle w:val="Heading2"/>
-      </w:pPr>
-      <w:r>
+        <w:pStyle w:val="Heading4"/>
+      </w:pPr>
+      <w:r>
+        <w:lastRenderedPageBreak/>
         <w:t>2.2.</w:t>
       </w:r>
       <w:r>
-        <w:rPr>
-          <w:lang w:val="en-US"/>
-        </w:rPr>
         <w:t>2</w:t>
       </w:r>
       <w:r>
@@ -3377,6 +2761,7 @@
       </w:pPr>
       <w:r>
         <w:rPr>
+          <w:noProof/>
           <w:lang w:val="vi-VN"/>
         </w:rPr>
         <w:drawing>
@@ -3431,21 +2816,32 @@
           <w:iCs/>
           <w:lang w:val="vi-VN"/>
         </w:rPr>
-        <w:t>Hình II.2.2. UseCase “Player vs Player”</w:t>
-      </w:r>
-    </w:p>
-    <w:p>
-      <w:pPr>
-        <w:pStyle w:val="Heading2"/>
-      </w:pPr>
-      <w:r>
-        <w:lastRenderedPageBreak/>
+        <w:t xml:space="preserve">Hình </w:t>
+      </w:r>
+      <w:r>
+        <w:rPr>
+          <w:i/>
+          <w:iCs/>
+        </w:rPr>
+        <w:t>2</w:t>
+      </w:r>
+      <w:r>
+        <w:rPr>
+          <w:i/>
+          <w:iCs/>
+          <w:lang w:val="vi-VN"/>
+        </w:rPr>
+        <w:t>.2.2. UseCase “Player vs Player”</w:t>
+      </w:r>
+    </w:p>
+    <w:p>
+      <w:pPr>
+        <w:pStyle w:val="Heading4"/>
+      </w:pPr>
+      <w:r>
         <w:t>2.</w:t>
       </w:r>
       <w:r>
-        <w:rPr>
-          <w:lang w:val="en-US"/>
-        </w:rPr>
         <w:t>2.</w:t>
       </w:r>
       <w:r>
@@ -3524,12 +2920,27 @@
           <w:iCs/>
           <w:lang w:val="vi-VN"/>
         </w:rPr>
-        <w:t xml:space="preserve">Hình II.2.3. </w:t>
+        <w:t xml:space="preserve">Hình </w:t>
       </w:r>
       <w:r>
         <w:rPr>
           <w:i/>
           <w:iCs/>
+        </w:rPr>
+        <w:t>2</w:t>
+      </w:r>
+      <w:r>
+        <w:rPr>
+          <w:i/>
+          <w:iCs/>
+          <w:lang w:val="vi-VN"/>
+        </w:rPr>
+        <w:t xml:space="preserve">.2.3. </w:t>
+      </w:r>
+      <w:r>
+        <w:rPr>
+          <w:i/>
+          <w:iCs/>
           <w:lang w:val="vi-VN"/>
         </w:rPr>
         <w:t>UseCase chế độ chơi “Kết nối với mạng LAN”</w:t>
@@ -3544,8 +2955,10 @@
       </w:pPr>
       <w:r>
         <w:rPr>
-          <w:lang w:val="vi-VN"/>
-        </w:rPr>
+          <w:noProof/>
+          <w:lang w:val="vi-VN"/>
+        </w:rPr>
+        <w:lastRenderedPageBreak/>
         <w:drawing>
           <wp:inline distT="0" distB="0" distL="0" distR="0" wp14:anchorId="3C6358E1" wp14:editId="767FDCD3">
             <wp:extent cx="5943600" cy="3376295"/>
@@ -3607,31 +3020,46 @@
           <w:iCs/>
           <w:lang w:val="vi-VN"/>
         </w:rPr>
-        <w:t xml:space="preserve">Hình II.2.3. </w:t>
+        <w:t xml:space="preserve">Hình </w:t>
       </w:r>
       <w:r>
         <w:rPr>
           <w:i/>
           <w:iCs/>
-          <w:lang w:val="vi-VN"/>
-        </w:rPr>
-        <w:t>UseCase “Kết nối với mạng LAN” bàn cờ 7x7</w:t>
-      </w:r>
-    </w:p>
-    <w:p>
-      <w:pPr>
-        <w:jc w:val="both"/>
+        </w:rPr>
+        <w:t>2</w:t>
+      </w:r>
+      <w:r>
         <w:rPr>
           <w:i/>
           <w:iCs/>
-        </w:rPr>
-      </w:pPr>
+          <w:lang w:val="vi-VN"/>
+        </w:rPr>
+        <w:t xml:space="preserve">.2.3. </w:t>
+      </w:r>
       <w:r>
         <w:rPr>
           <w:i/>
           <w:iCs/>
-        </w:rPr>
-        <w:lastRenderedPageBreak/>
+          <w:lang w:val="vi-VN"/>
+        </w:rPr>
+        <w:t>UseCase “Kết nối với mạng LAN” bàn cờ 7x7</w:t>
+      </w:r>
+    </w:p>
+    <w:p>
+      <w:pPr>
+        <w:jc w:val="both"/>
+        <w:rPr>
+          <w:i/>
+          <w:iCs/>
+        </w:rPr>
+      </w:pPr>
+      <w:r>
+        <w:rPr>
+          <w:i/>
+          <w:iCs/>
+          <w:noProof/>
+        </w:rPr>
         <w:drawing>
           <wp:inline distT="0" distB="0" distL="0" distR="0" wp14:anchorId="778DE3D3" wp14:editId="6536F9C4">
             <wp:extent cx="5943600" cy="3695065"/>
@@ -3684,35 +3112,59 @@
           <w:iCs/>
           <w:lang w:val="vi-VN"/>
         </w:rPr>
-        <w:t xml:space="preserve">Hình II.2.4. </w:t>
+        <w:t xml:space="preserve">Hình </w:t>
       </w:r>
       <w:r>
         <w:rPr>
           <w:i/>
           <w:iCs/>
-          <w:lang w:val="vi-VN"/>
-        </w:rPr>
-        <w:t>UseCase “Kết nối với mạng LAN” bàn cờ 15x15</w:t>
-      </w:r>
-    </w:p>
-    <w:p>
-      <w:pPr>
-        <w:jc w:val="both"/>
+        </w:rPr>
+        <w:t>2</w:t>
+      </w:r>
+      <w:r>
         <w:rPr>
           <w:i/>
           <w:iCs/>
           <w:lang w:val="vi-VN"/>
         </w:rPr>
+        <w:t xml:space="preserve">.2.4. </w:t>
+      </w:r>
+      <w:r>
+        <w:rPr>
+          <w:i/>
+          <w:iCs/>
+          <w:lang w:val="vi-VN"/>
+        </w:rPr>
+        <w:t>UseCase “Kết nối với mạng LAN” bàn cờ 15x15</w:t>
+      </w:r>
+    </w:p>
+    <w:p>
+      <w:pPr>
+        <w:jc w:val="both"/>
+        <w:rPr>
+          <w:i/>
+          <w:iCs/>
+          <w:lang w:val="vi-VN"/>
+        </w:rPr>
       </w:pPr>
     </w:p>
     <w:p>
       <w:pPr>
         <w:pStyle w:val="Heading2"/>
       </w:pPr>
-      <w:r>
-        <w:t>III. Network Stack</w:t>
-      </w:r>
-      <w:bookmarkEnd w:id="7"/>
+      <w:bookmarkStart w:id="18" w:name="_Toc181511004"/>
+      <w:r>
+        <w:rPr>
+          <w:lang w:val="en-US"/>
+        </w:rPr>
+        <w:lastRenderedPageBreak/>
+        <w:t>3</w:t>
+      </w:r>
+      <w:r>
+        <w:t>. Network Stack</w:t>
+      </w:r>
+      <w:bookmarkEnd w:id="16"/>
+      <w:bookmarkEnd w:id="18"/>
     </w:p>
     <w:p>
       <w:pPr>
@@ -3736,22 +3188,32 @@
       <w:pPr>
         <w:pStyle w:val="Heading2"/>
       </w:pPr>
-      <w:bookmarkStart w:id="8" w:name="_Toc181125429"/>
-      <w:r>
-        <w:t xml:space="preserve">IV. </w:t>
-      </w:r>
-      <w:bookmarkEnd w:id="8"/>
+      <w:bookmarkStart w:id="19" w:name="_Toc181125429"/>
+      <w:bookmarkStart w:id="20" w:name="_Toc181511005"/>
+      <w:r>
+        <w:rPr>
+          <w:lang w:val="en-US"/>
+        </w:rPr>
+        <w:t>4</w:t>
+      </w:r>
+      <w:r>
+        <w:t xml:space="preserve">. </w:t>
+      </w:r>
+      <w:bookmarkEnd w:id="19"/>
       <w:r>
         <w:t>Kết quả đạt được cho đến thời điểm báo cáo</w:t>
       </w:r>
-    </w:p>
-    <w:p>
-      <w:pPr>
-        <w:pStyle w:val="Heading2"/>
-      </w:pPr>
+      <w:bookmarkEnd w:id="20"/>
+    </w:p>
+    <w:p>
+      <w:pPr>
+        <w:pStyle w:val="Heading3"/>
+      </w:pPr>
+      <w:bookmarkStart w:id="21" w:name="_Toc181511006"/>
       <w:r>
         <w:t>4.1. Tiến độ hiện tại</w:t>
       </w:r>
+      <w:bookmarkEnd w:id="21"/>
     </w:p>
     <w:p>
       <w:pPr>
@@ -3785,11 +3247,13 @@
     </w:p>
     <w:p>
       <w:pPr>
-        <w:pStyle w:val="Heading2"/>
-      </w:pPr>
+        <w:pStyle w:val="Heading3"/>
+      </w:pPr>
+      <w:bookmarkStart w:id="22" w:name="_Toc181511007"/>
       <w:r>
         <w:t>4.2. Khó khăn gặp phải</w:t>
       </w:r>
+      <w:bookmarkEnd w:id="22"/>
     </w:p>
     <w:p>
       <w:pPr>
@@ -3847,11 +3311,13 @@
     </w:p>
     <w:p>
       <w:pPr>
-        <w:pStyle w:val="Heading2"/>
-      </w:pPr>
+        <w:pStyle w:val="Heading3"/>
+      </w:pPr>
+      <w:bookmarkStart w:id="23" w:name="_Toc181511008"/>
       <w:r>
         <w:t>4.3. Kế hoạch hoàn thiện</w:t>
       </w:r>
+      <w:bookmarkEnd w:id="23"/>
     </w:p>
     <w:p>
       <w:pPr>
@@ -3881,10 +3347,10 @@
     </w:p>
     <w:p>
       <w:pPr>
-        <w:pStyle w:val="Heading2"/>
-      </w:pPr>
-      <w:r>
-        <w:lastRenderedPageBreak/>
+        <w:pStyle w:val="Heading3"/>
+      </w:pPr>
+      <w:bookmarkStart w:id="24" w:name="_Toc181511009"/>
+      <w:r>
         <w:t>4.</w:t>
       </w:r>
       <w:r>
@@ -3896,6 +3362,7 @@
       <w:r>
         <w:t>Dự kiến kết quả</w:t>
       </w:r>
+      <w:bookmarkEnd w:id="24"/>
     </w:p>
     <w:p>
       <w:pPr>
@@ -3957,11 +3424,19 @@
       <w:pPr>
         <w:pStyle w:val="Heading2"/>
       </w:pPr>
-      <w:bookmarkStart w:id="9" w:name="_Toc181125430"/>
-      <w:r>
-        <w:t>V. Phân Công Công Việc</w:t>
-      </w:r>
-      <w:bookmarkEnd w:id="9"/>
+      <w:bookmarkStart w:id="25" w:name="_Toc181125430"/>
+      <w:bookmarkStart w:id="26" w:name="_Toc181511010"/>
+      <w:r>
+        <w:rPr>
+          <w:lang w:val="en-US"/>
+        </w:rPr>
+        <w:t>5</w:t>
+      </w:r>
+      <w:r>
+        <w:t>. Phân Công Công Việc</w:t>
+      </w:r>
+      <w:bookmarkEnd w:id="25"/>
+      <w:bookmarkEnd w:id="26"/>
     </w:p>
     <w:p>
       <w:pPr>
@@ -5270,7 +4745,7 @@
     <w:autoRedefine/>
     <w:uiPriority w:val="9"/>
     <w:qFormat/>
-    <w:rsid w:val="00CC45BE"/>
+    <w:rsid w:val="0062287F"/>
     <w:pPr>
       <w:keepNext/>
       <w:keepLines/>
@@ -5294,7 +4769,7 @@
     <w:uiPriority w:val="9"/>
     <w:unhideWhenUsed/>
     <w:qFormat/>
-    <w:rsid w:val="00DA36E4"/>
+    <w:rsid w:val="006F7907"/>
     <w:pPr>
       <w:keepNext/>
       <w:keepLines/>
@@ -5305,7 +4780,6 @@
     <w:rPr>
       <w:rFonts w:eastAsiaTheme="majorEastAsia" w:cstheme="majorBidi"/>
       <w:b/>
-      <w:i/>
       <w:iCs/>
       <w:sz w:val="32"/>
       <w:szCs w:val="28"/>
@@ -5321,19 +4795,19 @@
     <w:uiPriority w:val="9"/>
     <w:unhideWhenUsed/>
     <w:qFormat/>
-    <w:rsid w:val="00554D04"/>
+    <w:rsid w:val="006F7907"/>
     <w:pPr>
       <w:keepNext/>
       <w:keepLines/>
       <w:spacing w:before="160" w:after="80"/>
+      <w:ind w:firstLine="288"/>
       <w:outlineLvl w:val="2"/>
     </w:pPr>
     <w:rPr>
       <w:rFonts w:eastAsiaTheme="majorEastAsia" w:cstheme="majorBidi"/>
       <w:b/>
-      <w:i/>
       <w:color w:val="000000" w:themeColor="text1"/>
-      <w:sz w:val="32"/>
+      <w:sz w:val="30"/>
       <w:szCs w:val="28"/>
     </w:rPr>
   </w:style>
@@ -5346,12 +4820,12 @@
     <w:uiPriority w:val="9"/>
     <w:unhideWhenUsed/>
     <w:qFormat/>
-    <w:rsid w:val="00B56B55"/>
+    <w:rsid w:val="006F7907"/>
     <w:pPr>
       <w:keepNext/>
       <w:keepLines/>
       <w:spacing w:before="80" w:after="40"/>
-      <w:ind w:firstLine="144"/>
+      <w:ind w:firstLine="432"/>
       <w:outlineLvl w:val="3"/>
     </w:pPr>
     <w:rPr>
@@ -5359,7 +4833,6 @@
       <w:b/>
       <w:i/>
       <w:iCs/>
-      <w:sz w:val="32"/>
     </w:rPr>
   </w:style>
   <w:style w:type="paragraph" w:styleId="Heading5">
@@ -5503,7 +4976,7 @@
     <w:basedOn w:val="DefaultParagraphFont"/>
     <w:link w:val="Heading1"/>
     <w:uiPriority w:val="9"/>
-    <w:rsid w:val="00CC45BE"/>
+    <w:rsid w:val="0062287F"/>
     <w:rPr>
       <w:rFonts w:ascii="Times New Roman" w:eastAsiaTheme="majorEastAsia" w:hAnsi="Times New Roman" w:cstheme="majorBidi"/>
       <w:b/>
@@ -5518,11 +4991,10 @@
     <w:basedOn w:val="DefaultParagraphFont"/>
     <w:link w:val="Heading2"/>
     <w:uiPriority w:val="9"/>
-    <w:rsid w:val="00DA36E4"/>
+    <w:rsid w:val="006F7907"/>
     <w:rPr>
       <w:rFonts w:ascii="Times New Roman" w:eastAsiaTheme="majorEastAsia" w:hAnsi="Times New Roman" w:cstheme="majorBidi"/>
       <w:b/>
-      <w:i/>
       <w:iCs/>
       <w:kern w:val="0"/>
       <w:sz w:val="32"/>
@@ -5536,14 +5008,13 @@
     <w:basedOn w:val="DefaultParagraphFont"/>
     <w:link w:val="Heading3"/>
     <w:uiPriority w:val="9"/>
-    <w:rsid w:val="00554D04"/>
+    <w:rsid w:val="006F7907"/>
     <w:rPr>
       <w:rFonts w:ascii="Times New Roman" w:eastAsiaTheme="majorEastAsia" w:hAnsi="Times New Roman" w:cstheme="majorBidi"/>
       <w:b/>
-      <w:i/>
       <w:color w:val="000000" w:themeColor="text1"/>
       <w:kern w:val="0"/>
-      <w:sz w:val="32"/>
+      <w:sz w:val="30"/>
       <w:szCs w:val="28"/>
       <w14:ligatures w14:val="none"/>
     </w:rPr>
@@ -5589,7 +5060,7 @@
     <w:rPr>
       <w:rFonts w:ascii="Times New Roman" w:eastAsiaTheme="majorEastAsia" w:hAnsi="Times New Roman" w:cstheme="majorBidi"/>
       <w:b w:val="0"/>
-      <w:i w:val="0"/>
+      <w:i/>
       <w:color w:val="000000" w:themeColor="text1"/>
       <w:kern w:val="0"/>
       <w:sz w:val="28"/>
@@ -5612,13 +5083,15 @@
     <w:basedOn w:val="DefaultParagraphFont"/>
     <w:link w:val="Heading4"/>
     <w:uiPriority w:val="9"/>
-    <w:rsid w:val="00B56B55"/>
+    <w:rsid w:val="006F7907"/>
     <w:rPr>
       <w:rFonts w:ascii="Times New Roman" w:eastAsiaTheme="majorEastAsia" w:hAnsi="Times New Roman" w:cstheme="majorBidi"/>
       <w:b/>
       <w:i/>
       <w:iCs/>
-      <w:sz w:val="32"/>
+      <w:kern w:val="0"/>
+      <w:sz w:val="28"/>
+      <w14:ligatures w14:val="none"/>
     </w:rPr>
   </w:style>
   <w:style w:type="character" w:customStyle="1" w:styleId="Heading5Char">
@@ -5976,8 +5449,11 @@
     <w:autoRedefine/>
     <w:uiPriority w:val="39"/>
     <w:unhideWhenUsed/>
-    <w:rsid w:val="000C2A8A"/>
+    <w:rsid w:val="006F7907"/>
     <w:pPr>
+      <w:tabs>
+        <w:tab w:val="right" w:leader="dot" w:pos="9350"/>
+      </w:tabs>
       <w:spacing w:after="100"/>
     </w:pPr>
     <w:rPr>
@@ -5991,14 +5467,10 @@
     <w:autoRedefine/>
     <w:uiPriority w:val="39"/>
     <w:unhideWhenUsed/>
-    <w:rsid w:val="00675071"/>
+    <w:rsid w:val="0062287F"/>
     <w:pPr>
-      <w:tabs>
-        <w:tab w:val="left" w:pos="540"/>
-        <w:tab w:val="left" w:pos="5976"/>
-        <w:tab w:val="right" w:leader="dot" w:pos="9350"/>
-      </w:tabs>
       <w:spacing w:after="100"/>
+      <w:ind w:firstLine="144"/>
       <w:jc w:val="both"/>
     </w:pPr>
     <w:rPr>
@@ -6013,13 +5485,17 @@
     <w:autoRedefine/>
     <w:uiPriority w:val="39"/>
     <w:unhideWhenUsed/>
-    <w:rsid w:val="000C2A8A"/>
+    <w:rsid w:val="006F7907"/>
     <w:pPr>
+      <w:tabs>
+        <w:tab w:val="right" w:leader="dot" w:pos="9350"/>
+      </w:tabs>
       <w:spacing w:after="100"/>
       <w:ind w:left="560"/>
     </w:pPr>
     <w:rPr>
       <w:b/>
+      <w:noProof/>
       <w:sz w:val="26"/>
     </w:rPr>
   </w:style>

</xml_diff>